<commit_message>
checks fields added for escapement raw
</commit_message>
<xml_diff>
--- a/data-raw/metadata/methods.docx
+++ b/data-raw/metadata/methods.docx
@@ -7,22 +7,22 @@
         <w:spacing w:before="320" w:after="80" w:line="240" w:lineRule="auto"/>
         <w:outlineLvl w:val="2"/>
         <w:rPr>
-          <w:rFonts w:ascii="Times New Roman" w:eastAsia="Times New Roman" w:hAnsi="Times New Roman" w:cs="Times New Roman"/>
+          <w:rFonts w:ascii="Arial" w:eastAsia="Times New Roman" w:hAnsi="Arial" w:cs="Arial"/>
           <w:b/>
           <w:bCs/>
           <w:kern w:val="0"/>
-          <w:sz w:val="27"/>
-          <w:szCs w:val="27"/>
-          <w14:ligatures w14:val="none"/>
-        </w:rPr>
-      </w:pPr>
-      <w:r>
-        <w:rPr>
-          <w:rFonts w:ascii="Lato" w:eastAsia="Times New Roman" w:hAnsi="Lato" w:cs="Times New Roman"/>
+          <w:sz w:val="20"/>
+          <w:szCs w:val="20"/>
+          <w14:ligatures w14:val="none"/>
+        </w:rPr>
+      </w:pPr>
+      <w:r>
+        <w:rPr>
+          <w:rFonts w:ascii="Arial" w:eastAsia="Times New Roman" w:hAnsi="Arial" w:cs="Arial"/>
           <w:color w:val="434343"/>
           <w:kern w:val="0"/>
-          <w:sz w:val="28"/>
-          <w:szCs w:val="28"/>
+          <w:sz w:val="20"/>
+          <w:szCs w:val="20"/>
           <w14:ligatures w14:val="none"/>
         </w:rPr>
         <w:t>Methods Overview</w:t>
@@ -32,18 +32,20 @@
       <w:pPr>
         <w:spacing w:after="0" w:line="240" w:lineRule="auto"/>
         <w:rPr>
-          <w:rFonts w:ascii="Times New Roman" w:eastAsia="Times New Roman" w:hAnsi="Times New Roman" w:cs="Times New Roman"/>
-          <w:kern w:val="0"/>
-          <w:sz w:val="24"/>
-          <w:szCs w:val="24"/>
-          <w14:ligatures w14:val="none"/>
-        </w:rPr>
-      </w:pPr>
-      <w:r>
-        <w:rPr>
-          <w:rFonts w:ascii="Lato" w:eastAsia="Times New Roman" w:hAnsi="Lato" w:cs="Times New Roman"/>
-          <w:color w:val="000000"/>
-          <w:kern w:val="0"/>
+          <w:rFonts w:ascii="Arial" w:eastAsia="Times New Roman" w:hAnsi="Arial" w:cs="Arial"/>
+          <w:kern w:val="0"/>
+          <w:sz w:val="20"/>
+          <w:szCs w:val="20"/>
+          <w14:ligatures w14:val="none"/>
+        </w:rPr>
+      </w:pPr>
+      <w:r>
+        <w:rPr>
+          <w:rFonts w:ascii="Arial" w:eastAsia="Times New Roman" w:hAnsi="Arial" w:cs="Arial"/>
+          <w:color w:val="000000"/>
+          <w:kern w:val="0"/>
+          <w:sz w:val="20"/>
+          <w:szCs w:val="20"/>
           <w14:ligatures w14:val="none"/>
         </w:rPr>
         <w:t>Clear Creek methodology from USFWS 2018</w:t>
@@ -54,22 +56,22 @@
         <w:spacing w:before="280" w:after="80" w:line="240" w:lineRule="auto"/>
         <w:outlineLvl w:val="3"/>
         <w:rPr>
-          <w:rFonts w:ascii="Times New Roman" w:eastAsia="Times New Roman" w:hAnsi="Times New Roman" w:cs="Times New Roman"/>
+          <w:rFonts w:ascii="Arial" w:eastAsia="Times New Roman" w:hAnsi="Arial" w:cs="Arial"/>
           <w:b/>
           <w:bCs/>
           <w:kern w:val="0"/>
-          <w:sz w:val="24"/>
-          <w:szCs w:val="24"/>
-          <w14:ligatures w14:val="none"/>
-        </w:rPr>
-      </w:pPr>
-      <w:r>
-        <w:rPr>
-          <w:rFonts w:ascii="Lato" w:eastAsia="Times New Roman" w:hAnsi="Lato" w:cs="Times New Roman"/>
+          <w:sz w:val="20"/>
+          <w:szCs w:val="20"/>
+          <w14:ligatures w14:val="none"/>
+        </w:rPr>
+      </w:pPr>
+      <w:r>
+        <w:rPr>
+          <w:rFonts w:ascii="Arial" w:eastAsia="Times New Roman" w:hAnsi="Arial" w:cs="Arial"/>
           <w:color w:val="666666"/>
           <w:kern w:val="0"/>
-          <w:sz w:val="24"/>
-          <w:szCs w:val="24"/>
+          <w:sz w:val="20"/>
+          <w:szCs w:val="20"/>
           <w14:ligatures w14:val="none"/>
         </w:rPr>
         <w:t>Adult Upstream</w:t>
@@ -79,18 +81,20 @@
       <w:pPr>
         <w:spacing w:after="0" w:line="240" w:lineRule="auto"/>
         <w:rPr>
-          <w:rFonts w:ascii="Times New Roman" w:eastAsia="Times New Roman" w:hAnsi="Times New Roman" w:cs="Times New Roman"/>
-          <w:kern w:val="0"/>
-          <w:sz w:val="24"/>
-          <w:szCs w:val="24"/>
-          <w14:ligatures w14:val="none"/>
-        </w:rPr>
-      </w:pPr>
-      <w:r>
-        <w:rPr>
-          <w:rFonts w:ascii="Lato" w:eastAsia="Times New Roman" w:hAnsi="Lato" w:cs="Times New Roman"/>
-          <w:color w:val="000000"/>
-          <w:kern w:val="0"/>
+          <w:rFonts w:ascii="Arial" w:eastAsia="Times New Roman" w:hAnsi="Arial" w:cs="Arial"/>
+          <w:kern w:val="0"/>
+          <w:sz w:val="20"/>
+          <w:szCs w:val="20"/>
+          <w14:ligatures w14:val="none"/>
+        </w:rPr>
+      </w:pPr>
+      <w:r>
+        <w:rPr>
+          <w:rFonts w:ascii="Arial" w:eastAsia="Times New Roman" w:hAnsi="Arial" w:cs="Arial"/>
+          <w:color w:val="000000"/>
+          <w:kern w:val="0"/>
+          <w:sz w:val="20"/>
+          <w:szCs w:val="20"/>
           <w14:ligatures w14:val="none"/>
         </w:rPr>
         <w:t xml:space="preserve">The Clear Creek video monitoring system has been in operation at the mouth of Clear Creek since 2012 and is operated August through December. Fish are funneled through a resistance board </w:t>
@@ -98,9 +102,11 @@
       <w:proofErr w:type="gramStart"/>
       <w:r>
         <w:rPr>
-          <w:rFonts w:ascii="Lato" w:eastAsia="Times New Roman" w:hAnsi="Lato" w:cs="Times New Roman"/>
-          <w:color w:val="000000"/>
-          <w:kern w:val="0"/>
+          <w:rFonts w:ascii="Arial" w:eastAsia="Times New Roman" w:hAnsi="Arial" w:cs="Arial"/>
+          <w:color w:val="000000"/>
+          <w:kern w:val="0"/>
+          <w:sz w:val="20"/>
+          <w:szCs w:val="20"/>
           <w14:ligatures w14:val="none"/>
         </w:rPr>
         <w:t>weir</w:t>
@@ -108,9 +114,11 @@
       <w:proofErr w:type="gramEnd"/>
       <w:r>
         <w:rPr>
-          <w:rFonts w:ascii="Lato" w:eastAsia="Times New Roman" w:hAnsi="Lato" w:cs="Times New Roman"/>
-          <w:color w:val="000000"/>
-          <w:kern w:val="0"/>
+          <w:rFonts w:ascii="Arial" w:eastAsia="Times New Roman" w:hAnsi="Arial" w:cs="Arial"/>
+          <w:color w:val="000000"/>
+          <w:kern w:val="0"/>
+          <w:sz w:val="20"/>
+          <w:szCs w:val="20"/>
           <w14:ligatures w14:val="none"/>
         </w:rPr>
         <w:t xml:space="preserve">. Inside the weir there is one overhead camera and three underwater cameras. Cameras operate 24 hours a day, using red lights at night. Footage is viewed and </w:t>
@@ -118,9 +126,11 @@
       <w:proofErr w:type="gramStart"/>
       <w:r>
         <w:rPr>
-          <w:rFonts w:ascii="Lato" w:eastAsia="Times New Roman" w:hAnsi="Lato" w:cs="Times New Roman"/>
-          <w:color w:val="000000"/>
-          <w:kern w:val="0"/>
+          <w:rFonts w:ascii="Arial" w:eastAsia="Times New Roman" w:hAnsi="Arial" w:cs="Arial"/>
+          <w:color w:val="000000"/>
+          <w:kern w:val="0"/>
+          <w:sz w:val="20"/>
+          <w:szCs w:val="20"/>
           <w14:ligatures w14:val="none"/>
         </w:rPr>
         <w:t>entered into</w:t>
@@ -128,9 +138,11 @@
       <w:proofErr w:type="gramEnd"/>
       <w:r>
         <w:rPr>
-          <w:rFonts w:ascii="Lato" w:eastAsia="Times New Roman" w:hAnsi="Lato" w:cs="Times New Roman"/>
-          <w:color w:val="000000"/>
-          <w:kern w:val="0"/>
+          <w:rFonts w:ascii="Arial" w:eastAsia="Times New Roman" w:hAnsi="Arial" w:cs="Arial"/>
+          <w:color w:val="000000"/>
+          <w:kern w:val="0"/>
+          <w:sz w:val="20"/>
+          <w:szCs w:val="20"/>
           <w14:ligatures w14:val="none"/>
         </w:rPr>
         <w:t xml:space="preserve"> excel at the end of each monitoring season. When fish counts are unclear from the footage, it is reviewed by up to three experts. Missing data is interpolated using Generalized Additive Models (GAM). </w:t>
@@ -140,10 +152,10 @@
       <w:pPr>
         <w:spacing w:after="0" w:line="240" w:lineRule="auto"/>
         <w:rPr>
-          <w:rFonts w:ascii="Times New Roman" w:eastAsia="Times New Roman" w:hAnsi="Times New Roman" w:cs="Times New Roman"/>
-          <w:kern w:val="0"/>
-          <w:sz w:val="24"/>
-          <w:szCs w:val="24"/>
+          <w:rFonts w:ascii="Arial" w:eastAsia="Times New Roman" w:hAnsi="Arial" w:cs="Arial"/>
+          <w:kern w:val="0"/>
+          <w:sz w:val="20"/>
+          <w:szCs w:val="20"/>
           <w14:ligatures w14:val="none"/>
         </w:rPr>
       </w:pPr>
@@ -152,18 +164,20 @@
       <w:pPr>
         <w:spacing w:after="0" w:line="240" w:lineRule="auto"/>
         <w:rPr>
-          <w:rFonts w:ascii="Times New Roman" w:eastAsia="Times New Roman" w:hAnsi="Times New Roman" w:cs="Times New Roman"/>
-          <w:kern w:val="0"/>
-          <w:sz w:val="24"/>
-          <w:szCs w:val="24"/>
-          <w14:ligatures w14:val="none"/>
-        </w:rPr>
-      </w:pPr>
-      <w:r>
-        <w:rPr>
-          <w:rFonts w:ascii="Lato" w:eastAsia="Times New Roman" w:hAnsi="Lato" w:cs="Times New Roman"/>
-          <w:color w:val="000000"/>
-          <w:kern w:val="0"/>
+          <w:rFonts w:ascii="Arial" w:eastAsia="Times New Roman" w:hAnsi="Arial" w:cs="Arial"/>
+          <w:kern w:val="0"/>
+          <w:sz w:val="20"/>
+          <w:szCs w:val="20"/>
+          <w14:ligatures w14:val="none"/>
+        </w:rPr>
+      </w:pPr>
+      <w:r>
+        <w:rPr>
+          <w:rFonts w:ascii="Arial" w:eastAsia="Times New Roman" w:hAnsi="Arial" w:cs="Arial"/>
+          <w:color w:val="000000"/>
+          <w:kern w:val="0"/>
+          <w:sz w:val="20"/>
+          <w:szCs w:val="20"/>
           <w14:ligatures w14:val="none"/>
         </w:rPr>
         <w:t xml:space="preserve">Video data is focused on </w:t>
@@ -171,9 +185,11 @@
       <w:proofErr w:type="gramStart"/>
       <w:r>
         <w:rPr>
-          <w:rFonts w:ascii="Lato" w:eastAsia="Times New Roman" w:hAnsi="Lato" w:cs="Times New Roman"/>
-          <w:color w:val="000000"/>
-          <w:kern w:val="0"/>
+          <w:rFonts w:ascii="Arial" w:eastAsia="Times New Roman" w:hAnsi="Arial" w:cs="Arial"/>
+          <w:color w:val="000000"/>
+          <w:kern w:val="0"/>
+          <w:sz w:val="20"/>
+          <w:szCs w:val="20"/>
           <w14:ligatures w14:val="none"/>
         </w:rPr>
         <w:t>count</w:t>
@@ -181,9 +197,11 @@
       <w:proofErr w:type="gramEnd"/>
       <w:r>
         <w:rPr>
-          <w:rFonts w:ascii="Lato" w:eastAsia="Times New Roman" w:hAnsi="Lato" w:cs="Times New Roman"/>
-          <w:color w:val="000000"/>
-          <w:kern w:val="0"/>
+          <w:rFonts w:ascii="Arial" w:eastAsia="Times New Roman" w:hAnsi="Arial" w:cs="Arial"/>
+          <w:color w:val="000000"/>
+          <w:kern w:val="0"/>
+          <w:sz w:val="20"/>
+          <w:szCs w:val="20"/>
           <w14:ligatures w14:val="none"/>
         </w:rPr>
         <w:t xml:space="preserve"> of fish passage through the resistance board weir upstream. Additional information describing fish biology is collected by the Clear Creek monitoring program: date, time, count, run, adipose fin clip status, sex, passage direction, jack size, and spawning condition. Viewing condition is collected less consistently (75% NAs). Run assignment of chinook salmon is recorded based on date of passage observation. Some limitations of the video system and passage estimates based on the video system include identification challenges because of camera placement, turbidity visibility challenges, run determination by date inaccuracies, video outages in high flow years, and GAM model performance when there are low counts or uneven daily counts. </w:t>
@@ -194,22 +212,22 @@
         <w:spacing w:before="280" w:after="80" w:line="240" w:lineRule="auto"/>
         <w:outlineLvl w:val="3"/>
         <w:rPr>
-          <w:rFonts w:ascii="Times New Roman" w:eastAsia="Times New Roman" w:hAnsi="Times New Roman" w:cs="Times New Roman"/>
+          <w:rFonts w:ascii="Arial" w:eastAsia="Times New Roman" w:hAnsi="Arial" w:cs="Arial"/>
           <w:b/>
           <w:bCs/>
           <w:kern w:val="0"/>
-          <w:sz w:val="24"/>
-          <w:szCs w:val="24"/>
-          <w14:ligatures w14:val="none"/>
-        </w:rPr>
-      </w:pPr>
-      <w:r>
-        <w:rPr>
-          <w:rFonts w:ascii="Lato" w:eastAsia="Times New Roman" w:hAnsi="Lato" w:cs="Times New Roman"/>
+          <w:sz w:val="20"/>
+          <w:szCs w:val="20"/>
+          <w14:ligatures w14:val="none"/>
+        </w:rPr>
+      </w:pPr>
+      <w:r>
+        <w:rPr>
+          <w:rFonts w:ascii="Arial" w:eastAsia="Times New Roman" w:hAnsi="Arial" w:cs="Arial"/>
           <w:color w:val="666666"/>
           <w:kern w:val="0"/>
-          <w:sz w:val="24"/>
-          <w:szCs w:val="24"/>
+          <w:sz w:val="20"/>
+          <w:szCs w:val="20"/>
           <w14:ligatures w14:val="none"/>
         </w:rPr>
         <w:t>Snorkel Surveys </w:t>
@@ -219,18 +237,20 @@
       <w:pPr>
         <w:spacing w:after="0" w:line="240" w:lineRule="auto"/>
         <w:rPr>
-          <w:rFonts w:ascii="Times New Roman" w:eastAsia="Times New Roman" w:hAnsi="Times New Roman" w:cs="Times New Roman"/>
-          <w:kern w:val="0"/>
-          <w:sz w:val="24"/>
-          <w:szCs w:val="24"/>
-          <w14:ligatures w14:val="none"/>
-        </w:rPr>
-      </w:pPr>
-      <w:r>
-        <w:rPr>
-          <w:rFonts w:ascii="Lato" w:eastAsia="Times New Roman" w:hAnsi="Lato" w:cs="Times New Roman"/>
-          <w:color w:val="000000"/>
-          <w:kern w:val="0"/>
+          <w:rFonts w:ascii="Arial" w:eastAsia="Times New Roman" w:hAnsi="Arial" w:cs="Arial"/>
+          <w:kern w:val="0"/>
+          <w:sz w:val="20"/>
+          <w:szCs w:val="20"/>
+          <w14:ligatures w14:val="none"/>
+        </w:rPr>
+      </w:pPr>
+      <w:r>
+        <w:rPr>
+          <w:rFonts w:ascii="Arial" w:eastAsia="Times New Roman" w:hAnsi="Arial" w:cs="Arial"/>
+          <w:color w:val="000000"/>
+          <w:kern w:val="0"/>
+          <w:sz w:val="20"/>
+          <w:szCs w:val="20"/>
           <w14:ligatures w14:val="none"/>
         </w:rPr>
         <w:t xml:space="preserve">Surveys have been conducted to collect adult data on Clear Creek since 2000. Each year crews perform an August index and then perform surveys on either side of pulse flow releases. An additional 3 - 4 surveys are conducted throughout the spawning season. The first 7 years of surveys were focused on Redd and Carcass data but in 2008 surveys expanded to include holding data. The snorkel sampling reach is from Lower Clear Creek from Whiskeytown Dam located at river mile 18.1, (40.597786N latitude, -122.538791W longitude) to the Clear Creek Video Station located at river mile 0.0 (40.504836N latitude, -122.369693W </w:t>
@@ -238,9 +258,11 @@
       <w:proofErr w:type="gramStart"/>
       <w:r>
         <w:rPr>
-          <w:rFonts w:ascii="Lato" w:eastAsia="Times New Roman" w:hAnsi="Lato" w:cs="Times New Roman"/>
-          <w:color w:val="000000"/>
-          <w:kern w:val="0"/>
+          <w:rFonts w:ascii="Arial" w:eastAsia="Times New Roman" w:hAnsi="Arial" w:cs="Arial"/>
+          <w:color w:val="000000"/>
+          <w:kern w:val="0"/>
+          <w:sz w:val="20"/>
+          <w:szCs w:val="20"/>
           <w14:ligatures w14:val="none"/>
         </w:rPr>
         <w:t>longitude )</w:t>
@@ -248,9 +270,11 @@
       <w:proofErr w:type="gramEnd"/>
       <w:r>
         <w:rPr>
-          <w:rFonts w:ascii="Lato" w:eastAsia="Times New Roman" w:hAnsi="Lato" w:cs="Times New Roman"/>
-          <w:color w:val="000000"/>
-          <w:kern w:val="0"/>
+          <w:rFonts w:ascii="Arial" w:eastAsia="Times New Roman" w:hAnsi="Arial" w:cs="Arial"/>
+          <w:color w:val="000000"/>
+          <w:kern w:val="0"/>
+          <w:sz w:val="20"/>
+          <w:szCs w:val="20"/>
           <w14:ligatures w14:val="none"/>
         </w:rPr>
         <w:t xml:space="preserve"> near the confluence with the Sacramento River (Figure 6). Data displayed below are filtered to Spring Run and reaches 6 &amp; 7 are excluded because they primarily contain Fall or Late Fall Run populations. </w:t>
@@ -260,19 +284,19 @@
       <w:pPr>
         <w:spacing w:after="0" w:line="240" w:lineRule="auto"/>
         <w:rPr>
-          <w:rFonts w:ascii="Times New Roman" w:eastAsia="Times New Roman" w:hAnsi="Times New Roman" w:cs="Times New Roman"/>
-          <w:kern w:val="0"/>
-          <w:sz w:val="24"/>
-          <w:szCs w:val="24"/>
-          <w14:ligatures w14:val="none"/>
-        </w:rPr>
-      </w:pPr>
-      <w:r>
-        <w:rPr>
-          <w:rFonts w:ascii="Times New Roman" w:eastAsia="Times New Roman" w:hAnsi="Times New Roman" w:cs="Times New Roman"/>
-          <w:kern w:val="0"/>
-          <w:sz w:val="24"/>
-          <w:szCs w:val="24"/>
+          <w:rFonts w:ascii="Arial" w:eastAsia="Times New Roman" w:hAnsi="Arial" w:cs="Arial"/>
+          <w:kern w:val="0"/>
+          <w:sz w:val="20"/>
+          <w:szCs w:val="20"/>
+          <w14:ligatures w14:val="none"/>
+        </w:rPr>
+      </w:pPr>
+      <w:r>
+        <w:rPr>
+          <w:rFonts w:ascii="Arial" w:eastAsia="Times New Roman" w:hAnsi="Arial" w:cs="Arial"/>
+          <w:kern w:val="0"/>
+          <w:sz w:val="20"/>
+          <w:szCs w:val="20"/>
           <w14:ligatures w14:val="none"/>
         </w:rPr>
         <w:br/>
@@ -290,25 +314,31 @@
           <w:rFonts w:ascii="Arial" w:eastAsia="Times New Roman" w:hAnsi="Arial" w:cs="Arial"/>
           <w:color w:val="000000"/>
           <w:kern w:val="0"/>
-          <w14:ligatures w14:val="none"/>
-        </w:rPr>
-      </w:pPr>
-      <w:r>
-        <w:rPr>
-          <w:rFonts w:ascii="Lato" w:eastAsia="Times New Roman" w:hAnsi="Lato" w:cs="Arial"/>
+          <w:sz w:val="20"/>
+          <w:szCs w:val="20"/>
+          <w14:ligatures w14:val="none"/>
+        </w:rPr>
+      </w:pPr>
+      <w:r>
+        <w:rPr>
+          <w:rFonts w:ascii="Arial" w:eastAsia="Times New Roman" w:hAnsi="Arial" w:cs="Arial"/>
           <w:b/>
           <w:bCs/>
           <w:color w:val="000000"/>
           <w:kern w:val="0"/>
+          <w:sz w:val="20"/>
+          <w:szCs w:val="20"/>
           <w14:ligatures w14:val="none"/>
         </w:rPr>
         <w:t>Holding:</w:t>
       </w:r>
       <w:r>
         <w:rPr>
-          <w:rFonts w:ascii="Lato" w:eastAsia="Times New Roman" w:hAnsi="Lato" w:cs="Arial"/>
-          <w:color w:val="000000"/>
-          <w:kern w:val="0"/>
+          <w:rFonts w:ascii="Arial" w:eastAsia="Times New Roman" w:hAnsi="Arial" w:cs="Arial"/>
+          <w:color w:val="000000"/>
+          <w:kern w:val="0"/>
+          <w:sz w:val="20"/>
+          <w:szCs w:val="20"/>
           <w14:ligatures w14:val="none"/>
         </w:rPr>
         <w:t xml:space="preserve"> Holding surveys began in 2008 and are ongoing, </w:t>
@@ -316,9 +346,11 @@
       <w:proofErr w:type="spellStart"/>
       <w:r>
         <w:rPr>
-          <w:rFonts w:ascii="Lato" w:eastAsia="Times New Roman" w:hAnsi="Lato" w:cs="Arial"/>
-          <w:color w:val="000000"/>
-          <w:kern w:val="0"/>
+          <w:rFonts w:ascii="Arial" w:eastAsia="Times New Roman" w:hAnsi="Arial" w:cs="Arial"/>
+          <w:color w:val="000000"/>
+          <w:kern w:val="0"/>
+          <w:sz w:val="20"/>
+          <w:szCs w:val="20"/>
           <w14:ligatures w14:val="none"/>
         </w:rPr>
         <w:t>FlowWest</w:t>
@@ -326,9 +358,11 @@
       <w:proofErr w:type="spellEnd"/>
       <w:r>
         <w:rPr>
-          <w:rFonts w:ascii="Lato" w:eastAsia="Times New Roman" w:hAnsi="Lato" w:cs="Arial"/>
-          <w:color w:val="000000"/>
-          <w:kern w:val="0"/>
+          <w:rFonts w:ascii="Arial" w:eastAsia="Times New Roman" w:hAnsi="Arial" w:cs="Arial"/>
+          <w:color w:val="000000"/>
+          <w:kern w:val="0"/>
+          <w:sz w:val="20"/>
+          <w:szCs w:val="20"/>
           <w14:ligatures w14:val="none"/>
         </w:rPr>
         <w:t xml:space="preserve"> acquired data from 2008 - 2019. Clear Creek consistently collects date, reach, river mile, count of fish, jacks, latitude, longitude, year, survey intent, and picket weir location information. </w:t>
@@ -346,25 +380,31 @@
           <w:rFonts w:ascii="Arial" w:eastAsia="Times New Roman" w:hAnsi="Arial" w:cs="Arial"/>
           <w:color w:val="000000"/>
           <w:kern w:val="0"/>
-          <w14:ligatures w14:val="none"/>
-        </w:rPr>
-      </w:pPr>
-      <w:r>
-        <w:rPr>
-          <w:rFonts w:ascii="Lato" w:eastAsia="Times New Roman" w:hAnsi="Lato" w:cs="Arial"/>
+          <w:sz w:val="20"/>
+          <w:szCs w:val="20"/>
+          <w14:ligatures w14:val="none"/>
+        </w:rPr>
+      </w:pPr>
+      <w:r>
+        <w:rPr>
+          <w:rFonts w:ascii="Arial" w:eastAsia="Times New Roman" w:hAnsi="Arial" w:cs="Arial"/>
           <w:b/>
           <w:bCs/>
           <w:color w:val="000000"/>
           <w:kern w:val="0"/>
+          <w:sz w:val="20"/>
+          <w:szCs w:val="20"/>
           <w14:ligatures w14:val="none"/>
         </w:rPr>
         <w:t xml:space="preserve">Redd: </w:t>
       </w:r>
       <w:r>
         <w:rPr>
-          <w:rFonts w:ascii="Lato" w:eastAsia="Times New Roman" w:hAnsi="Lato" w:cs="Arial"/>
-          <w:color w:val="000000"/>
-          <w:kern w:val="0"/>
+          <w:rFonts w:ascii="Arial" w:eastAsia="Times New Roman" w:hAnsi="Arial" w:cs="Arial"/>
+          <w:color w:val="000000"/>
+          <w:kern w:val="0"/>
+          <w:sz w:val="20"/>
+          <w:szCs w:val="20"/>
           <w14:ligatures w14:val="none"/>
         </w:rPr>
         <w:t xml:space="preserve">Redd datasets span from 2000-2022 (ongoing). Variables collected consistently by Clear Creek </w:t>
@@ -372,9 +412,11 @@
       <w:proofErr w:type="gramStart"/>
       <w:r>
         <w:rPr>
-          <w:rFonts w:ascii="Lato" w:eastAsia="Times New Roman" w:hAnsi="Lato" w:cs="Arial"/>
-          <w:color w:val="000000"/>
-          <w:kern w:val="0"/>
+          <w:rFonts w:ascii="Arial" w:eastAsia="Times New Roman" w:hAnsi="Arial" w:cs="Arial"/>
+          <w:color w:val="000000"/>
+          <w:kern w:val="0"/>
+          <w:sz w:val="20"/>
+          <w:szCs w:val="20"/>
           <w14:ligatures w14:val="none"/>
         </w:rPr>
         <w:t>include:</w:t>
@@ -382,9 +424,11 @@
       <w:proofErr w:type="gramEnd"/>
       <w:r>
         <w:rPr>
-          <w:rFonts w:ascii="Lato" w:eastAsia="Times New Roman" w:hAnsi="Lato" w:cs="Arial"/>
-          <w:color w:val="000000"/>
-          <w:kern w:val="0"/>
+          <w:rFonts w:ascii="Arial" w:eastAsia="Times New Roman" w:hAnsi="Arial" w:cs="Arial"/>
+          <w:color w:val="000000"/>
+          <w:kern w:val="0"/>
+          <w:sz w:val="20"/>
+          <w:szCs w:val="20"/>
           <w14:ligatures w14:val="none"/>
         </w:rPr>
         <w:t xml:space="preserve"> date, latitude, longitude, reach, river mile, year, method, and run. Species </w:t>
@@ -392,9 +436,11 @@
       <w:proofErr w:type="gramStart"/>
       <w:r>
         <w:rPr>
-          <w:rFonts w:ascii="Lato" w:eastAsia="Times New Roman" w:hAnsi="Lato" w:cs="Arial"/>
-          <w:color w:val="000000"/>
-          <w:kern w:val="0"/>
+          <w:rFonts w:ascii="Arial" w:eastAsia="Times New Roman" w:hAnsi="Arial" w:cs="Arial"/>
+          <w:color w:val="000000"/>
+          <w:kern w:val="0"/>
+          <w:sz w:val="20"/>
+          <w:szCs w:val="20"/>
           <w14:ligatures w14:val="none"/>
         </w:rPr>
         <w:t>is</w:t>
@@ -402,9 +448,11 @@
       <w:proofErr w:type="gramEnd"/>
       <w:r>
         <w:rPr>
-          <w:rFonts w:ascii="Lato" w:eastAsia="Times New Roman" w:hAnsi="Lato" w:cs="Arial"/>
-          <w:color w:val="000000"/>
-          <w:kern w:val="0"/>
+          <w:rFonts w:ascii="Arial" w:eastAsia="Times New Roman" w:hAnsi="Arial" w:cs="Arial"/>
+          <w:color w:val="000000"/>
+          <w:kern w:val="0"/>
+          <w:sz w:val="20"/>
+          <w:szCs w:val="20"/>
           <w14:ligatures w14:val="none"/>
         </w:rPr>
         <w:t xml:space="preserve"> collected less consistently (57% NAs). Redd data is considered an accurate count of the spawning population. Redd data most accurately counts total spawning population in years with fewer </w:t>
@@ -412,9 +460,11 @@
       <w:proofErr w:type="spellStart"/>
       <w:r>
         <w:rPr>
-          <w:rFonts w:ascii="Lato" w:eastAsia="Times New Roman" w:hAnsi="Lato" w:cs="Arial"/>
-          <w:color w:val="000000"/>
-          <w:kern w:val="0"/>
+          <w:rFonts w:ascii="Arial" w:eastAsia="Times New Roman" w:hAnsi="Arial" w:cs="Arial"/>
+          <w:color w:val="000000"/>
+          <w:kern w:val="0"/>
+          <w:sz w:val="20"/>
+          <w:szCs w:val="20"/>
           <w14:ligatures w14:val="none"/>
         </w:rPr>
         <w:t>redds</w:t>
@@ -422,9 +472,11 @@
       <w:proofErr w:type="spellEnd"/>
       <w:r>
         <w:rPr>
-          <w:rFonts w:ascii="Lato" w:eastAsia="Times New Roman" w:hAnsi="Lato" w:cs="Arial"/>
-          <w:color w:val="000000"/>
-          <w:kern w:val="0"/>
+          <w:rFonts w:ascii="Arial" w:eastAsia="Times New Roman" w:hAnsi="Arial" w:cs="Arial"/>
+          <w:color w:val="000000"/>
+          <w:kern w:val="0"/>
+          <w:sz w:val="20"/>
+          <w:szCs w:val="20"/>
           <w14:ligatures w14:val="none"/>
         </w:rPr>
         <w:t xml:space="preserve"> and is a less reliable measure in years with large spawning populations. </w:t>
@@ -444,45 +496,43 @@
           <w:bCs/>
           <w:color w:val="000000"/>
           <w:kern w:val="0"/>
-          <w14:ligatures w14:val="none"/>
-        </w:rPr>
-      </w:pPr>
-      <w:r>
-        <w:rPr>
-          <w:rFonts w:ascii="Lato" w:eastAsia="Times New Roman" w:hAnsi="Lato" w:cs="Arial"/>
+          <w:sz w:val="20"/>
+          <w:szCs w:val="20"/>
+          <w14:ligatures w14:val="none"/>
+        </w:rPr>
+      </w:pPr>
+      <w:r>
+        <w:rPr>
+          <w:rFonts w:ascii="Arial" w:eastAsia="Times New Roman" w:hAnsi="Arial" w:cs="Arial"/>
           <w:b/>
           <w:bCs/>
           <w:color w:val="000000"/>
           <w:kern w:val="0"/>
+          <w:sz w:val="20"/>
+          <w:szCs w:val="20"/>
           <w14:ligatures w14:val="none"/>
         </w:rPr>
         <w:t>Carcass:</w:t>
       </w:r>
       <w:r>
         <w:rPr>
-          <w:rFonts w:ascii="Lato" w:eastAsia="Times New Roman" w:hAnsi="Lato" w:cs="Arial"/>
-          <w:color w:val="000000"/>
-          <w:kern w:val="0"/>
-          <w14:ligatures w14:val="none"/>
-        </w:rPr>
-        <w:t xml:space="preserve"> Carcass datasets span from 2000-2022 (ongoing). Carcasses are sampled when they are encountered on a snorkel survey. Crews collect the following data on the carcass: tissue for genetics, scales for age, fork length, sex, egg retention, adipose clip </w:t>
-      </w:r>
-      <w:r>
-        <w:rPr>
-          <w:rFonts w:ascii="Lato" w:eastAsia="Times New Roman" w:hAnsi="Lato" w:cs="Arial"/>
-          <w:color w:val="000000"/>
-          <w:kern w:val="0"/>
-          <w14:ligatures w14:val="none"/>
-        </w:rPr>
-        <w:lastRenderedPageBreak/>
-        <w:t xml:space="preserve">status, and tagging. Heads are collected for any clipped or unknown fish for CWT extraction. No mark recovery is conducted for carcasses so do not know carcass sampling efficiency. There are typically very few carcass recoveries on clear creek so do not quantify </w:t>
+          <w:rFonts w:ascii="Arial" w:eastAsia="Times New Roman" w:hAnsi="Arial" w:cs="Arial"/>
+          <w:color w:val="000000"/>
+          <w:kern w:val="0"/>
+          <w:sz w:val="20"/>
+          <w:szCs w:val="20"/>
+          <w14:ligatures w14:val="none"/>
+        </w:rPr>
+        <w:t xml:space="preserve"> Carcass datasets span from 2000-2022 (ongoing). Carcasses are sampled when they are encountered on a snorkel survey. Crews collect the following data on the carcass: tissue for genetics, scales for age, fork length, sex, egg retention, adipose clip status, and tagging. Heads are collected for any clipped or unknown fish for CWT extraction. No mark recovery is conducted for carcasses so do not know carcass sampling efficiency. There are typically very few carcass recoveries on clear creek so do not quantify </w:t>
       </w:r>
       <w:proofErr w:type="spellStart"/>
       <w:r>
         <w:rPr>
-          <w:rFonts w:ascii="Lato" w:eastAsia="Times New Roman" w:hAnsi="Lato" w:cs="Arial"/>
-          <w:color w:val="000000"/>
-          <w:kern w:val="0"/>
+          <w:rFonts w:ascii="Arial" w:eastAsia="Times New Roman" w:hAnsi="Arial" w:cs="Arial"/>
+          <w:color w:val="000000"/>
+          <w:kern w:val="0"/>
+          <w:sz w:val="20"/>
+          <w:szCs w:val="20"/>
           <w14:ligatures w14:val="none"/>
         </w:rPr>
         <w:t>prespawn</w:t>
@@ -490,9 +540,11 @@
       <w:proofErr w:type="spellEnd"/>
       <w:r>
         <w:rPr>
-          <w:rFonts w:ascii="Lato" w:eastAsia="Times New Roman" w:hAnsi="Lato" w:cs="Arial"/>
-          <w:color w:val="000000"/>
-          <w:kern w:val="0"/>
+          <w:rFonts w:ascii="Arial" w:eastAsia="Times New Roman" w:hAnsi="Arial" w:cs="Arial"/>
+          <w:color w:val="000000"/>
+          <w:kern w:val="0"/>
+          <w:sz w:val="20"/>
+          <w:szCs w:val="20"/>
           <w14:ligatures w14:val="none"/>
         </w:rPr>
         <w:t xml:space="preserve"> mortality. </w:t>
@@ -503,22 +555,22 @@
         <w:spacing w:before="320" w:after="80" w:line="240" w:lineRule="auto"/>
         <w:outlineLvl w:val="2"/>
         <w:rPr>
-          <w:rFonts w:ascii="Times New Roman" w:eastAsia="Times New Roman" w:hAnsi="Times New Roman" w:cs="Times New Roman"/>
+          <w:rFonts w:ascii="Arial" w:eastAsia="Times New Roman" w:hAnsi="Arial" w:cs="Arial"/>
           <w:b/>
           <w:bCs/>
           <w:kern w:val="0"/>
-          <w:sz w:val="27"/>
-          <w:szCs w:val="27"/>
-          <w14:ligatures w14:val="none"/>
-        </w:rPr>
-      </w:pPr>
-      <w:r>
-        <w:rPr>
-          <w:rFonts w:ascii="Lato" w:eastAsia="Times New Roman" w:hAnsi="Lato" w:cs="Times New Roman"/>
+          <w:sz w:val="20"/>
+          <w:szCs w:val="20"/>
+          <w14:ligatures w14:val="none"/>
+        </w:rPr>
+      </w:pPr>
+      <w:r>
+        <w:rPr>
+          <w:rFonts w:ascii="Arial" w:eastAsia="Times New Roman" w:hAnsi="Arial" w:cs="Arial"/>
           <w:color w:val="434343"/>
           <w:kern w:val="0"/>
-          <w:sz w:val="28"/>
-          <w:szCs w:val="28"/>
+          <w:sz w:val="20"/>
+          <w:szCs w:val="20"/>
           <w14:ligatures w14:val="none"/>
         </w:rPr>
         <w:t>Annual Adult Counts </w:t>
@@ -528,18 +580,20 @@
       <w:pPr>
         <w:spacing w:after="0" w:line="240" w:lineRule="auto"/>
         <w:rPr>
-          <w:rFonts w:ascii="Times New Roman" w:eastAsia="Times New Roman" w:hAnsi="Times New Roman" w:cs="Times New Roman"/>
-          <w:kern w:val="0"/>
-          <w:sz w:val="24"/>
-          <w:szCs w:val="24"/>
-          <w14:ligatures w14:val="none"/>
-        </w:rPr>
-      </w:pPr>
-      <w:r>
-        <w:rPr>
-          <w:rFonts w:ascii="Lato" w:eastAsia="Times New Roman" w:hAnsi="Lato" w:cs="Times New Roman"/>
-          <w:color w:val="000000"/>
-          <w:kern w:val="0"/>
+          <w:rFonts w:ascii="Arial" w:eastAsia="Times New Roman" w:hAnsi="Arial" w:cs="Arial"/>
+          <w:kern w:val="0"/>
+          <w:sz w:val="20"/>
+          <w:szCs w:val="20"/>
+          <w14:ligatures w14:val="none"/>
+        </w:rPr>
+      </w:pPr>
+      <w:r>
+        <w:rPr>
+          <w:rFonts w:ascii="Arial" w:eastAsia="Times New Roman" w:hAnsi="Arial" w:cs="Arial"/>
+          <w:color w:val="000000"/>
+          <w:kern w:val="0"/>
+          <w:sz w:val="20"/>
+          <w:szCs w:val="20"/>
           <w14:ligatures w14:val="none"/>
         </w:rPr>
         <w:t xml:space="preserve">Redd surveys have been conducted since 2000; whereas holding surveys started in 2008, and upstream passage began in 2012. Upstream passage is generally greater than holding and </w:t>
@@ -547,9 +601,11 @@
       <w:proofErr w:type="spellStart"/>
       <w:r>
         <w:rPr>
-          <w:rFonts w:ascii="Lato" w:eastAsia="Times New Roman" w:hAnsi="Lato" w:cs="Times New Roman"/>
-          <w:color w:val="000000"/>
-          <w:kern w:val="0"/>
+          <w:rFonts w:ascii="Arial" w:eastAsia="Times New Roman" w:hAnsi="Arial" w:cs="Arial"/>
+          <w:color w:val="000000"/>
+          <w:kern w:val="0"/>
+          <w:sz w:val="20"/>
+          <w:szCs w:val="20"/>
           <w14:ligatures w14:val="none"/>
         </w:rPr>
         <w:t>redd</w:t>
@@ -557,15 +613,25 @@
       <w:proofErr w:type="spellEnd"/>
       <w:r>
         <w:rPr>
-          <w:rFonts w:ascii="Lato" w:eastAsia="Times New Roman" w:hAnsi="Lato" w:cs="Times New Roman"/>
-          <w:color w:val="000000"/>
-          <w:kern w:val="0"/>
+          <w:rFonts w:ascii="Arial" w:eastAsia="Times New Roman" w:hAnsi="Arial" w:cs="Arial"/>
+          <w:color w:val="000000"/>
+          <w:kern w:val="0"/>
+          <w:sz w:val="20"/>
+          <w:szCs w:val="20"/>
           <w14:ligatures w14:val="none"/>
         </w:rPr>
         <w:t xml:space="preserve"> counts except in 2017-2019. </w:t>
       </w:r>
     </w:p>
-    <w:p/>
+    <w:p>
+      <w:pPr>
+        <w:rPr>
+          <w:rFonts w:ascii="Arial" w:hAnsi="Arial" w:cs="Arial"/>
+          <w:sz w:val="20"/>
+          <w:szCs w:val="20"/>
+        </w:rPr>
+      </w:pPr>
+    </w:p>
     <w:sectPr>
       <w:pgSz w:w="12240" w:h="15840"/>
       <w:pgMar w:top="1440" w:right="1440" w:bottom="1440" w:left="1440" w:header="720" w:footer="720" w:gutter="0"/>

</xml_diff>

<commit_message>
drafts standard format metadata
</commit_message>
<xml_diff>
--- a/data-raw/metadata/methods.docx
+++ b/data-raw/metadata/methods.docx
@@ -4,26 +4,16 @@
   <w:body>
     <w:p>
       <w:pPr>
-        <w:spacing w:before="320" w:after="80" w:line="240" w:lineRule="auto"/>
-        <w:outlineLvl w:val="2"/>
-        <w:rPr>
-          <w:rFonts w:ascii="Arial" w:eastAsia="Times New Roman" w:hAnsi="Arial" w:cs="Arial"/>
+        <w:pStyle w:val="Heading1"/>
+        <w:rPr>
+          <w:rFonts w:eastAsia="Times New Roman"/>
           <w:b/>
           <w:bCs/>
-          <w:kern w:val="0"/>
-          <w:sz w:val="20"/>
-          <w:szCs w:val="20"/>
-          <w14:ligatures w14:val="none"/>
-        </w:rPr>
-      </w:pPr>
-      <w:r>
-        <w:rPr>
-          <w:rFonts w:ascii="Arial" w:eastAsia="Times New Roman" w:hAnsi="Arial" w:cs="Arial"/>
-          <w:color w:val="434343"/>
-          <w:kern w:val="0"/>
-          <w:sz w:val="20"/>
-          <w:szCs w:val="20"/>
-          <w14:ligatures w14:val="none"/>
+        </w:rPr>
+      </w:pPr>
+      <w:r>
+        <w:rPr>
+          <w:rFonts w:eastAsia="Times New Roman"/>
         </w:rPr>
         <w:t>Methods Overview</w:t>
       </w:r>
@@ -33,22 +23,380 @@
         <w:spacing w:after="0" w:line="240" w:lineRule="auto"/>
         <w:rPr>
           <w:rFonts w:ascii="Arial" w:eastAsia="Times New Roman" w:hAnsi="Arial" w:cs="Arial"/>
-          <w:kern w:val="0"/>
-          <w:sz w:val="20"/>
-          <w:szCs w:val="20"/>
-          <w14:ligatures w14:val="none"/>
-        </w:rPr>
-      </w:pPr>
-      <w:r>
-        <w:rPr>
-          <w:rFonts w:ascii="Arial" w:eastAsia="Times New Roman" w:hAnsi="Arial" w:cs="Arial"/>
           <w:color w:val="000000"/>
           <w:kern w:val="0"/>
-          <w:sz w:val="20"/>
-          <w:szCs w:val="20"/>
+          <w:sz w:val="24"/>
+          <w:szCs w:val="24"/>
+          <w14:ligatures w14:val="none"/>
+        </w:rPr>
+      </w:pPr>
+      <w:r>
+        <w:rPr>
+          <w:rFonts w:ascii="Arial" w:eastAsia="Times New Roman" w:hAnsi="Arial" w:cs="Arial"/>
+          <w:color w:val="000000"/>
+          <w:kern w:val="0"/>
+          <w:sz w:val="24"/>
+          <w:szCs w:val="24"/>
           <w14:ligatures w14:val="none"/>
         </w:rPr>
         <w:t>Clear Creek methodology from USFWS 2018</w:t>
+      </w:r>
+    </w:p>
+    <w:p>
+      <w:pPr>
+        <w:spacing w:after="0" w:line="240" w:lineRule="auto"/>
+        <w:rPr>
+          <w:rFonts w:ascii="Arial" w:eastAsia="Times New Roman" w:hAnsi="Arial" w:cs="Arial"/>
+          <w:color w:val="000000"/>
+          <w:kern w:val="0"/>
+          <w:sz w:val="24"/>
+          <w:szCs w:val="24"/>
+          <w14:ligatures w14:val="none"/>
+        </w:rPr>
+      </w:pPr>
+    </w:p>
+    <w:p>
+      <w:pPr>
+        <w:pStyle w:val="Heading1"/>
+      </w:pPr>
+      <w:r>
+        <w:t>Data available:</w:t>
+      </w:r>
+    </w:p>
+    <w:p>
+      <w:pPr>
+        <w:pStyle w:val="ListParagraph"/>
+        <w:numPr>
+          <w:ilvl w:val="0"/>
+          <w:numId w:val="2"/>
+        </w:numPr>
+        <w:spacing w:after="0" w:line="240" w:lineRule="auto"/>
+        <w:rPr>
+          <w:rFonts w:ascii="Arial" w:eastAsia="Times New Roman" w:hAnsi="Arial" w:cs="Arial"/>
+          <w:sz w:val="24"/>
+          <w:szCs w:val="24"/>
+        </w:rPr>
+      </w:pPr>
+      <w:r>
+        <w:rPr>
+          <w:rFonts w:ascii="Arial" w:eastAsia="Times New Roman" w:hAnsi="Arial" w:cs="Arial"/>
+          <w:sz w:val="24"/>
+          <w:szCs w:val="24"/>
+        </w:rPr>
+        <w:t>Redd</w:t>
+      </w:r>
+    </w:p>
+    <w:p>
+      <w:pPr>
+        <w:pStyle w:val="ListParagraph"/>
+        <w:numPr>
+          <w:ilvl w:val="0"/>
+          <w:numId w:val="2"/>
+        </w:numPr>
+        <w:spacing w:after="0" w:line="240" w:lineRule="auto"/>
+        <w:rPr>
+          <w:rFonts w:ascii="Arial" w:eastAsia="Times New Roman" w:hAnsi="Arial" w:cs="Arial"/>
+          <w:sz w:val="24"/>
+          <w:szCs w:val="24"/>
+        </w:rPr>
+      </w:pPr>
+      <w:r>
+        <w:rPr>
+          <w:rFonts w:ascii="Arial" w:eastAsia="Times New Roman" w:hAnsi="Arial" w:cs="Arial"/>
+          <w:sz w:val="24"/>
+          <w:szCs w:val="24"/>
+        </w:rPr>
+        <w:t>Holding</w:t>
+      </w:r>
+    </w:p>
+    <w:p>
+      <w:pPr>
+        <w:pStyle w:val="ListParagraph"/>
+        <w:numPr>
+          <w:ilvl w:val="0"/>
+          <w:numId w:val="2"/>
+        </w:numPr>
+        <w:spacing w:after="0" w:line="240" w:lineRule="auto"/>
+        <w:rPr>
+          <w:rFonts w:ascii="Arial" w:eastAsia="Times New Roman" w:hAnsi="Arial" w:cs="Arial"/>
+          <w:sz w:val="24"/>
+          <w:szCs w:val="24"/>
+        </w:rPr>
+      </w:pPr>
+      <w:r>
+        <w:rPr>
+          <w:rFonts w:ascii="Arial" w:eastAsia="Times New Roman" w:hAnsi="Arial" w:cs="Arial"/>
+          <w:sz w:val="24"/>
+          <w:szCs w:val="24"/>
+        </w:rPr>
+        <w:t>Carcass</w:t>
+      </w:r>
+    </w:p>
+    <w:p>
+      <w:pPr>
+        <w:pStyle w:val="Heading1"/>
+        <w:rPr>
+          <w:rFonts w:eastAsia="Times New Roman"/>
+        </w:rPr>
+      </w:pPr>
+      <w:r>
+        <w:rPr>
+          <w:rFonts w:eastAsia="Times New Roman"/>
+        </w:rPr>
+        <w:t>Methods</w:t>
+      </w:r>
+    </w:p>
+    <w:p>
+      <w:pPr>
+        <w:spacing w:after="80" w:line="240" w:lineRule="auto"/>
+        <w:outlineLvl w:val="3"/>
+        <w:rPr>
+          <w:rFonts w:ascii="Arial" w:eastAsia="Times New Roman" w:hAnsi="Arial" w:cs="Arial"/>
+          <w:b/>
+          <w:bCs/>
+          <w:kern w:val="0"/>
+          <w:sz w:val="24"/>
+          <w:szCs w:val="24"/>
+          <w14:ligatures w14:val="none"/>
+        </w:rPr>
+      </w:pPr>
+      <w:r>
+        <w:rPr>
+          <w:rFonts w:ascii="Arial" w:eastAsia="Times New Roman" w:hAnsi="Arial" w:cs="Arial"/>
+          <w:b/>
+          <w:bCs/>
+          <w:kern w:val="0"/>
+          <w:sz w:val="24"/>
+          <w:szCs w:val="24"/>
+          <w14:ligatures w14:val="none"/>
+        </w:rPr>
+        <w:t>Adult Upstream</w:t>
+      </w:r>
+    </w:p>
+    <w:p>
+      <w:pPr>
+        <w:spacing w:after="0" w:line="240" w:lineRule="auto"/>
+        <w:rPr>
+          <w:rFonts w:ascii="Arial" w:eastAsia="Times New Roman" w:hAnsi="Arial" w:cs="Arial"/>
+          <w:kern w:val="0"/>
+          <w:sz w:val="24"/>
+          <w:szCs w:val="24"/>
+          <w14:ligatures w14:val="none"/>
+        </w:rPr>
+      </w:pPr>
+      <w:r>
+        <w:rPr>
+          <w:rFonts w:ascii="Arial" w:eastAsia="Times New Roman" w:hAnsi="Arial" w:cs="Arial"/>
+          <w:kern w:val="0"/>
+          <w:sz w:val="24"/>
+          <w:szCs w:val="24"/>
+          <w14:ligatures w14:val="none"/>
+        </w:rPr>
+        <w:t xml:space="preserve">The Clear Creek video monitoring system has been in operation at the mouth of Clear Creek since 2012 and is operated August through December. Fish are funneled through a resistance board weir. Inside the weir there is one overhead camera and three underwater cameras. </w:t>
+      </w:r>
+      <w:r>
+        <w:rPr>
+          <w:rFonts w:ascii="Arial" w:eastAsia="Times New Roman" w:hAnsi="Arial" w:cs="Arial"/>
+          <w:kern w:val="0"/>
+          <w:sz w:val="24"/>
+          <w:szCs w:val="24"/>
+          <w14:ligatures w14:val="none"/>
+        </w:rPr>
+        <w:t>Footage is viewed and entered into excel at the end of each monitoring season. When fish counts are unclear from the footage, it is reviewed by up to three experts.</w:t>
+      </w:r>
+    </w:p>
+    <w:p>
+      <w:pPr>
+        <w:spacing w:after="0" w:line="240" w:lineRule="auto"/>
+        <w:rPr>
+          <w:rFonts w:ascii="Arial" w:eastAsia="Times New Roman" w:hAnsi="Arial" w:cs="Arial"/>
+          <w:kern w:val="0"/>
+          <w:sz w:val="24"/>
+          <w:szCs w:val="24"/>
+          <w14:ligatures w14:val="none"/>
+        </w:rPr>
+      </w:pPr>
+      <w:r>
+        <w:rPr>
+          <w:rFonts w:ascii="Arial" w:eastAsia="Times New Roman" w:hAnsi="Arial" w:cs="Arial"/>
+          <w:b/>
+          <w:bCs/>
+          <w:kern w:val="0"/>
+          <w:sz w:val="24"/>
+          <w:szCs w:val="24"/>
+          <w14:ligatures w14:val="none"/>
+        </w:rPr>
+        <w:t>Location:</w:t>
+      </w:r>
+      <w:r>
+        <w:rPr>
+          <w:rFonts w:ascii="Arial" w:eastAsia="Times New Roman" w:hAnsi="Arial" w:cs="Arial"/>
+          <w:b/>
+          <w:bCs/>
+          <w:kern w:val="0"/>
+          <w:sz w:val="24"/>
+          <w:szCs w:val="24"/>
+          <w14:ligatures w14:val="none"/>
+        </w:rPr>
+        <w:t xml:space="preserve"> </w:t>
+      </w:r>
+      <w:r>
+        <w:rPr>
+          <w:rFonts w:ascii="Arial" w:eastAsia="Times New Roman" w:hAnsi="Arial" w:cs="Arial"/>
+          <w:kern w:val="0"/>
+          <w:sz w:val="24"/>
+          <w:szCs w:val="24"/>
+          <w14:ligatures w14:val="none"/>
+        </w:rPr>
+        <w:t>Mouth of Clear Lake</w:t>
+      </w:r>
+    </w:p>
+    <w:p>
+      <w:pPr>
+        <w:spacing w:after="0" w:line="240" w:lineRule="auto"/>
+        <w:rPr>
+          <w:rFonts w:ascii="Arial" w:eastAsia="Times New Roman" w:hAnsi="Arial" w:cs="Arial"/>
+          <w:kern w:val="0"/>
+          <w:sz w:val="24"/>
+          <w:szCs w:val="24"/>
+          <w14:ligatures w14:val="none"/>
+        </w:rPr>
+      </w:pPr>
+      <w:r>
+        <w:rPr>
+          <w:rFonts w:ascii="Arial" w:eastAsia="Times New Roman" w:hAnsi="Arial" w:cs="Arial"/>
+          <w:b/>
+          <w:bCs/>
+          <w:kern w:val="0"/>
+          <w:sz w:val="24"/>
+          <w:szCs w:val="24"/>
+          <w14:ligatures w14:val="none"/>
+        </w:rPr>
+        <w:t xml:space="preserve">Times of operation: </w:t>
+      </w:r>
+      <w:r>
+        <w:rPr>
+          <w:rFonts w:ascii="Arial" w:eastAsia="Times New Roman" w:hAnsi="Arial" w:cs="Arial"/>
+          <w:kern w:val="0"/>
+          <w:sz w:val="24"/>
+          <w:szCs w:val="24"/>
+          <w14:ligatures w14:val="none"/>
+        </w:rPr>
+        <w:t>Cameras operate 24 hours a day, using red lights at night.</w:t>
+      </w:r>
+    </w:p>
+    <w:p>
+      <w:pPr>
+        <w:spacing w:after="0" w:line="240" w:lineRule="auto"/>
+        <w:rPr>
+          <w:rFonts w:ascii="Arial" w:eastAsia="Times New Roman" w:hAnsi="Arial" w:cs="Arial"/>
+          <w:kern w:val="0"/>
+          <w:sz w:val="24"/>
+          <w:szCs w:val="24"/>
+          <w14:ligatures w14:val="none"/>
+        </w:rPr>
+      </w:pPr>
+      <w:r>
+        <w:rPr>
+          <w:rFonts w:ascii="Arial" w:eastAsia="Times New Roman" w:hAnsi="Arial" w:cs="Arial"/>
+          <w:b/>
+          <w:bCs/>
+          <w:kern w:val="0"/>
+          <w:sz w:val="24"/>
+          <w:szCs w:val="24"/>
+          <w14:ligatures w14:val="none"/>
+        </w:rPr>
+        <w:t>Interpolation method:</w:t>
+      </w:r>
+      <w:r>
+        <w:rPr>
+          <w:rFonts w:ascii="Arial" w:eastAsia="Times New Roman" w:hAnsi="Arial" w:cs="Arial"/>
+          <w:kern w:val="0"/>
+          <w:sz w:val="24"/>
+          <w:szCs w:val="24"/>
+          <w14:ligatures w14:val="none"/>
+        </w:rPr>
+        <w:t xml:space="preserve"> Missing data is interpolated using Generalized Additive Models (GAM). </w:t>
+      </w:r>
+    </w:p>
+    <w:p>
+      <w:pPr>
+        <w:spacing w:after="0" w:line="240" w:lineRule="auto"/>
+        <w:rPr>
+          <w:rFonts w:ascii="Arial" w:eastAsia="Times New Roman" w:hAnsi="Arial" w:cs="Arial"/>
+          <w:kern w:val="0"/>
+          <w:sz w:val="24"/>
+          <w:szCs w:val="24"/>
+          <w14:ligatures w14:val="none"/>
+        </w:rPr>
+      </w:pPr>
+      <w:r>
+        <w:rPr>
+          <w:rFonts w:ascii="Arial" w:eastAsia="Times New Roman" w:hAnsi="Arial" w:cs="Arial"/>
+          <w:b/>
+          <w:bCs/>
+          <w:kern w:val="0"/>
+          <w:sz w:val="24"/>
+          <w:szCs w:val="24"/>
+          <w14:ligatures w14:val="none"/>
+        </w:rPr>
+        <w:t>Equipment:</w:t>
+      </w:r>
+      <w:r>
+        <w:rPr>
+          <w:rFonts w:ascii="Arial" w:eastAsia="Times New Roman" w:hAnsi="Arial" w:cs="Arial"/>
+          <w:b/>
+          <w:bCs/>
+          <w:kern w:val="0"/>
+          <w:sz w:val="24"/>
+          <w:szCs w:val="24"/>
+          <w14:ligatures w14:val="none"/>
+        </w:rPr>
+        <w:t xml:space="preserve"> </w:t>
+      </w:r>
+      <w:r>
+        <w:rPr>
+          <w:rFonts w:ascii="Arial" w:eastAsia="Times New Roman" w:hAnsi="Arial" w:cs="Arial"/>
+          <w:kern w:val="0"/>
+          <w:sz w:val="24"/>
+          <w:szCs w:val="24"/>
+          <w14:ligatures w14:val="none"/>
+        </w:rPr>
+        <w:t>Overhead camera and three underwater cameras</w:t>
+      </w:r>
+    </w:p>
+    <w:p>
+      <w:pPr>
+        <w:spacing w:after="0" w:line="240" w:lineRule="auto"/>
+        <w:rPr>
+          <w:rFonts w:ascii="Arial" w:eastAsia="Times New Roman" w:hAnsi="Arial" w:cs="Arial"/>
+          <w:kern w:val="0"/>
+          <w:sz w:val="24"/>
+          <w:szCs w:val="24"/>
+          <w14:ligatures w14:val="none"/>
+        </w:rPr>
+      </w:pPr>
+    </w:p>
+    <w:p>
+      <w:pPr>
+        <w:spacing w:after="0" w:line="240" w:lineRule="auto"/>
+        <w:rPr>
+          <w:rFonts w:ascii="Arial" w:eastAsia="Times New Roman" w:hAnsi="Arial" w:cs="Arial"/>
+          <w:kern w:val="0"/>
+          <w:sz w:val="24"/>
+          <w:szCs w:val="24"/>
+          <w14:ligatures w14:val="none"/>
+        </w:rPr>
+      </w:pPr>
+      <w:r>
+        <w:rPr>
+          <w:rFonts w:ascii="Arial" w:eastAsia="Times New Roman" w:hAnsi="Arial" w:cs="Arial"/>
+          <w:kern w:val="0"/>
+          <w:sz w:val="24"/>
+          <w:szCs w:val="24"/>
+          <w14:ligatures w14:val="none"/>
+        </w:rPr>
+        <w:t>Video data is focused on count of fish passage through the resistance board weir upstream. Additional information describing fish biology is collected by the Clear Creek monitoring program: date, time, count, run, adipose fin clip status, sex, passage direction, jack size, and spawning condition. Viewing condition is collected less consistently (75% NAs). Run assignment of chinook salmon is recorded based on date of passage observation. Some limitations of the video system and passage estimates based on the video system include identification challenges because of camera placement, turbidity visibility challenges, run determination by date inaccuracies, video outages in high flow years, and GAM model performance when there are low counts or uneven daily counts. </w:t>
       </w:r>
     </w:p>
     <w:p>
@@ -60,174 +408,19 @@
           <w:b/>
           <w:bCs/>
           <w:kern w:val="0"/>
-          <w:sz w:val="20"/>
-          <w:szCs w:val="20"/>
-          <w14:ligatures w14:val="none"/>
-        </w:rPr>
-      </w:pPr>
-      <w:r>
-        <w:rPr>
-          <w:rFonts w:ascii="Arial" w:eastAsia="Times New Roman" w:hAnsi="Arial" w:cs="Arial"/>
-          <w:color w:val="666666"/>
-          <w:kern w:val="0"/>
-          <w:sz w:val="20"/>
-          <w:szCs w:val="20"/>
-          <w14:ligatures w14:val="none"/>
-        </w:rPr>
-        <w:t>Adult Upstream</w:t>
-      </w:r>
-    </w:p>
-    <w:p>
-      <w:pPr>
-        <w:spacing w:after="0" w:line="240" w:lineRule="auto"/>
-        <w:rPr>
-          <w:rFonts w:ascii="Arial" w:eastAsia="Times New Roman" w:hAnsi="Arial" w:cs="Arial"/>
-          <w:kern w:val="0"/>
-          <w:sz w:val="20"/>
-          <w:szCs w:val="20"/>
-          <w14:ligatures w14:val="none"/>
-        </w:rPr>
-      </w:pPr>
-      <w:r>
-        <w:rPr>
-          <w:rFonts w:ascii="Arial" w:eastAsia="Times New Roman" w:hAnsi="Arial" w:cs="Arial"/>
-          <w:color w:val="000000"/>
-          <w:kern w:val="0"/>
-          <w:sz w:val="20"/>
-          <w:szCs w:val="20"/>
-          <w14:ligatures w14:val="none"/>
-        </w:rPr>
-        <w:t xml:space="preserve">The Clear Creek video monitoring system has been in operation at the mouth of Clear Creek since 2012 and is operated August through December. Fish are funneled through a resistance board </w:t>
-      </w:r>
-      <w:proofErr w:type="gramStart"/>
-      <w:r>
-        <w:rPr>
-          <w:rFonts w:ascii="Arial" w:eastAsia="Times New Roman" w:hAnsi="Arial" w:cs="Arial"/>
-          <w:color w:val="000000"/>
-          <w:kern w:val="0"/>
-          <w:sz w:val="20"/>
-          <w:szCs w:val="20"/>
-          <w14:ligatures w14:val="none"/>
-        </w:rPr>
-        <w:t>weir</w:t>
-      </w:r>
-      <w:proofErr w:type="gramEnd"/>
-      <w:r>
-        <w:rPr>
-          <w:rFonts w:ascii="Arial" w:eastAsia="Times New Roman" w:hAnsi="Arial" w:cs="Arial"/>
-          <w:color w:val="000000"/>
-          <w:kern w:val="0"/>
-          <w:sz w:val="20"/>
-          <w:szCs w:val="20"/>
-          <w14:ligatures w14:val="none"/>
-        </w:rPr>
-        <w:t xml:space="preserve">. Inside the weir there is one overhead camera and three underwater cameras. Cameras operate 24 hours a day, using red lights at night. Footage is viewed and </w:t>
-      </w:r>
-      <w:proofErr w:type="gramStart"/>
-      <w:r>
-        <w:rPr>
-          <w:rFonts w:ascii="Arial" w:eastAsia="Times New Roman" w:hAnsi="Arial" w:cs="Arial"/>
-          <w:color w:val="000000"/>
-          <w:kern w:val="0"/>
-          <w:sz w:val="20"/>
-          <w:szCs w:val="20"/>
-          <w14:ligatures w14:val="none"/>
-        </w:rPr>
-        <w:t>entered into</w:t>
-      </w:r>
-      <w:proofErr w:type="gramEnd"/>
-      <w:r>
-        <w:rPr>
-          <w:rFonts w:ascii="Arial" w:eastAsia="Times New Roman" w:hAnsi="Arial" w:cs="Arial"/>
-          <w:color w:val="000000"/>
-          <w:kern w:val="0"/>
-          <w:sz w:val="20"/>
-          <w:szCs w:val="20"/>
-          <w14:ligatures w14:val="none"/>
-        </w:rPr>
-        <w:t xml:space="preserve"> excel at the end of each monitoring season. When fish counts are unclear from the footage, it is reviewed by up to three experts. Missing data is interpolated using Generalized Additive Models (GAM). </w:t>
-      </w:r>
-    </w:p>
-    <w:p>
-      <w:pPr>
-        <w:spacing w:after="0" w:line="240" w:lineRule="auto"/>
-        <w:rPr>
-          <w:rFonts w:ascii="Arial" w:eastAsia="Times New Roman" w:hAnsi="Arial" w:cs="Arial"/>
-          <w:kern w:val="0"/>
-          <w:sz w:val="20"/>
-          <w:szCs w:val="20"/>
-          <w14:ligatures w14:val="none"/>
-        </w:rPr>
-      </w:pPr>
-    </w:p>
-    <w:p>
-      <w:pPr>
-        <w:spacing w:after="0" w:line="240" w:lineRule="auto"/>
-        <w:rPr>
-          <w:rFonts w:ascii="Arial" w:eastAsia="Times New Roman" w:hAnsi="Arial" w:cs="Arial"/>
-          <w:kern w:val="0"/>
-          <w:sz w:val="20"/>
-          <w:szCs w:val="20"/>
-          <w14:ligatures w14:val="none"/>
-        </w:rPr>
-      </w:pPr>
-      <w:r>
-        <w:rPr>
-          <w:rFonts w:ascii="Arial" w:eastAsia="Times New Roman" w:hAnsi="Arial" w:cs="Arial"/>
-          <w:color w:val="000000"/>
-          <w:kern w:val="0"/>
-          <w:sz w:val="20"/>
-          <w:szCs w:val="20"/>
-          <w14:ligatures w14:val="none"/>
-        </w:rPr>
-        <w:t xml:space="preserve">Video data is focused on </w:t>
-      </w:r>
-      <w:proofErr w:type="gramStart"/>
-      <w:r>
-        <w:rPr>
-          <w:rFonts w:ascii="Arial" w:eastAsia="Times New Roman" w:hAnsi="Arial" w:cs="Arial"/>
-          <w:color w:val="000000"/>
-          <w:kern w:val="0"/>
-          <w:sz w:val="20"/>
-          <w:szCs w:val="20"/>
-          <w14:ligatures w14:val="none"/>
-        </w:rPr>
-        <w:t>count</w:t>
-      </w:r>
-      <w:proofErr w:type="gramEnd"/>
-      <w:r>
-        <w:rPr>
-          <w:rFonts w:ascii="Arial" w:eastAsia="Times New Roman" w:hAnsi="Arial" w:cs="Arial"/>
-          <w:color w:val="000000"/>
-          <w:kern w:val="0"/>
-          <w:sz w:val="20"/>
-          <w:szCs w:val="20"/>
-          <w14:ligatures w14:val="none"/>
-        </w:rPr>
-        <w:t xml:space="preserve"> of fish passage through the resistance board weir upstream. Additional information describing fish biology is collected by the Clear Creek monitoring program: date, time, count, run, adipose fin clip status, sex, passage direction, jack size, and spawning condition. Viewing condition is collected less consistently (75% NAs). Run assignment of chinook salmon is recorded based on date of passage observation. Some limitations of the video system and passage estimates based on the video system include identification challenges because of camera placement, turbidity visibility challenges, run determination by date inaccuracies, video outages in high flow years, and GAM model performance when there are low counts or uneven daily counts. </w:t>
-      </w:r>
-    </w:p>
-    <w:p>
-      <w:pPr>
-        <w:spacing w:before="280" w:after="80" w:line="240" w:lineRule="auto"/>
-        <w:outlineLvl w:val="3"/>
+          <w:sz w:val="24"/>
+          <w:szCs w:val="24"/>
+          <w14:ligatures w14:val="none"/>
+        </w:rPr>
+      </w:pPr>
+      <w:r>
         <w:rPr>
           <w:rFonts w:ascii="Arial" w:eastAsia="Times New Roman" w:hAnsi="Arial" w:cs="Arial"/>
           <w:b/>
           <w:bCs/>
           <w:kern w:val="0"/>
-          <w:sz w:val="20"/>
-          <w:szCs w:val="20"/>
-          <w14:ligatures w14:val="none"/>
-        </w:rPr>
-      </w:pPr>
-      <w:r>
-        <w:rPr>
-          <w:rFonts w:ascii="Arial" w:eastAsia="Times New Roman" w:hAnsi="Arial" w:cs="Arial"/>
-          <w:color w:val="666666"/>
-          <w:kern w:val="0"/>
-          <w:sz w:val="20"/>
-          <w:szCs w:val="20"/>
+          <w:sz w:val="24"/>
+          <w:szCs w:val="24"/>
           <w14:ligatures w14:val="none"/>
         </w:rPr>
         <w:t>Snorkel Surveys </w:t>
@@ -239,45 +432,60 @@
         <w:rPr>
           <w:rFonts w:ascii="Arial" w:eastAsia="Times New Roman" w:hAnsi="Arial" w:cs="Arial"/>
           <w:kern w:val="0"/>
-          <w:sz w:val="20"/>
-          <w:szCs w:val="20"/>
-          <w14:ligatures w14:val="none"/>
-        </w:rPr>
-      </w:pPr>
-      <w:r>
-        <w:rPr>
-          <w:rFonts w:ascii="Arial" w:eastAsia="Times New Roman" w:hAnsi="Arial" w:cs="Arial"/>
-          <w:color w:val="000000"/>
-          <w:kern w:val="0"/>
-          <w:sz w:val="20"/>
-          <w:szCs w:val="20"/>
-          <w14:ligatures w14:val="none"/>
-        </w:rPr>
-        <w:t xml:space="preserve">Surveys have been conducted to collect adult data on Clear Creek since 2000. Each year crews perform an August index and then perform surveys on either side of pulse flow releases. An additional 3 - 4 surveys are conducted throughout the spawning season. The first 7 years of surveys were focused on Redd and Carcass data but in 2008 surveys expanded to include holding data. The snorkel sampling reach is from Lower Clear Creek from Whiskeytown Dam located at river mile 18.1, (40.597786N latitude, -122.538791W longitude) to the Clear Creek Video Station located at river mile 0.0 (40.504836N latitude, -122.369693W </w:t>
-      </w:r>
-      <w:proofErr w:type="gramStart"/>
-      <w:r>
-        <w:rPr>
-          <w:rFonts w:ascii="Arial" w:eastAsia="Times New Roman" w:hAnsi="Arial" w:cs="Arial"/>
-          <w:color w:val="000000"/>
-          <w:kern w:val="0"/>
-          <w:sz w:val="20"/>
-          <w:szCs w:val="20"/>
-          <w14:ligatures w14:val="none"/>
-        </w:rPr>
-        <w:t>longitude )</w:t>
-      </w:r>
-      <w:proofErr w:type="gramEnd"/>
-      <w:r>
-        <w:rPr>
-          <w:rFonts w:ascii="Arial" w:eastAsia="Times New Roman" w:hAnsi="Arial" w:cs="Arial"/>
-          <w:color w:val="000000"/>
-          <w:kern w:val="0"/>
-          <w:sz w:val="20"/>
-          <w:szCs w:val="20"/>
-          <w14:ligatures w14:val="none"/>
-        </w:rPr>
-        <w:t xml:space="preserve"> near the confluence with the Sacramento River (Figure 6). Data displayed below are filtered to Spring Run and reaches 6 &amp; 7 are excluded because they primarily contain Fall or Late Fall Run populations. </w:t>
+          <w:sz w:val="24"/>
+          <w:szCs w:val="24"/>
+          <w14:ligatures w14:val="none"/>
+        </w:rPr>
+      </w:pPr>
+      <w:r>
+        <w:rPr>
+          <w:rFonts w:ascii="Arial" w:eastAsia="Times New Roman" w:hAnsi="Arial" w:cs="Arial"/>
+          <w:kern w:val="0"/>
+          <w:sz w:val="24"/>
+          <w:szCs w:val="24"/>
+          <w14:ligatures w14:val="none"/>
+        </w:rPr>
+        <w:t>Surveys have been conducted to collect adult data on Clear Creek since 2000</w:t>
+      </w:r>
+      <w:r>
+        <w:rPr>
+          <w:rFonts w:ascii="Arial" w:eastAsia="Times New Roman" w:hAnsi="Arial" w:cs="Arial"/>
+          <w:kern w:val="0"/>
+          <w:sz w:val="24"/>
+          <w:szCs w:val="24"/>
+          <w14:ligatures w14:val="none"/>
+        </w:rPr>
+        <w:t>.</w:t>
+      </w:r>
+      <w:r>
+        <w:rPr>
+          <w:rFonts w:ascii="Arial" w:eastAsia="Times New Roman" w:hAnsi="Arial" w:cs="Arial"/>
+          <w:kern w:val="0"/>
+          <w:sz w:val="24"/>
+          <w:szCs w:val="24"/>
+          <w14:ligatures w14:val="none"/>
+        </w:rPr>
+        <w:t xml:space="preserve"> The first 7 years of surveys were focused on Redd and Carcass data but in 2008 surveys expanded to include holding data.</w:t>
+      </w:r>
+      <w:r>
+        <w:rPr>
+          <w:rFonts w:ascii="Arial" w:eastAsia="Times New Roman" w:hAnsi="Arial" w:cs="Arial"/>
+          <w:kern w:val="0"/>
+          <w:sz w:val="24"/>
+          <w:szCs w:val="24"/>
+          <w14:ligatures w14:val="none"/>
+        </w:rPr>
+        <w:t xml:space="preserve"> </w:t>
+      </w:r>
+      <w:r>
+        <w:rPr>
+          <w:rFonts w:ascii="Arial" w:eastAsia="Times New Roman" w:hAnsi="Arial" w:cs="Arial"/>
+          <w:kern w:val="0"/>
+          <w:sz w:val="24"/>
+          <w:szCs w:val="24"/>
+          <w14:ligatures w14:val="none"/>
+        </w:rPr>
+        <w:t>Data displayed below are filtered to Spring Run and reaches 6 &amp; 7 are excluded because they primarily contain Fall or Late Fall Run populations. </w:t>
       </w:r>
     </w:p>
     <w:p>
@@ -286,17 +494,144 @@
         <w:rPr>
           <w:rFonts w:ascii="Arial" w:eastAsia="Times New Roman" w:hAnsi="Arial" w:cs="Arial"/>
           <w:kern w:val="0"/>
-          <w:sz w:val="20"/>
-          <w:szCs w:val="20"/>
-          <w14:ligatures w14:val="none"/>
-        </w:rPr>
-      </w:pPr>
-      <w:r>
-        <w:rPr>
-          <w:rFonts w:ascii="Arial" w:eastAsia="Times New Roman" w:hAnsi="Arial" w:cs="Arial"/>
-          <w:kern w:val="0"/>
-          <w:sz w:val="20"/>
-          <w:szCs w:val="20"/>
+          <w:sz w:val="24"/>
+          <w:szCs w:val="24"/>
+          <w14:ligatures w14:val="none"/>
+        </w:rPr>
+      </w:pPr>
+      <w:r>
+        <w:rPr>
+          <w:rFonts w:ascii="Arial" w:eastAsia="Times New Roman" w:hAnsi="Arial" w:cs="Arial"/>
+          <w:b/>
+          <w:bCs/>
+          <w:kern w:val="0"/>
+          <w:sz w:val="24"/>
+          <w:szCs w:val="24"/>
+          <w14:ligatures w14:val="none"/>
+        </w:rPr>
+        <w:t>Location</w:t>
+      </w:r>
+      <w:r>
+        <w:rPr>
+          <w:rFonts w:ascii="Arial" w:eastAsia="Times New Roman" w:hAnsi="Arial" w:cs="Arial"/>
+          <w:kern w:val="0"/>
+          <w:sz w:val="24"/>
+          <w:szCs w:val="24"/>
+          <w14:ligatures w14:val="none"/>
+        </w:rPr>
+        <w:t>:</w:t>
+      </w:r>
+      <w:r>
+        <w:rPr>
+          <w:rFonts w:ascii="Arial" w:eastAsia="Times New Roman" w:hAnsi="Arial" w:cs="Arial"/>
+          <w:kern w:val="0"/>
+          <w:sz w:val="24"/>
+          <w:szCs w:val="24"/>
+          <w14:ligatures w14:val="none"/>
+        </w:rPr>
+        <w:t xml:space="preserve"> The snorkel sampling reach is from Lower Clear Creek from Whiskeytown Dam located at river mile 18.1, (40.597786N latitude, -122.538791W longitude) to the </w:t>
+      </w:r>
+      <w:r>
+        <w:rPr>
+          <w:rFonts w:ascii="Arial" w:eastAsia="Times New Roman" w:hAnsi="Arial" w:cs="Arial"/>
+          <w:kern w:val="0"/>
+          <w:sz w:val="24"/>
+          <w:szCs w:val="24"/>
+          <w14:ligatures w14:val="none"/>
+        </w:rPr>
+        <w:lastRenderedPageBreak/>
+        <w:t>Clear Creek Video Station located at river mile 0.0 (40.504836N latitude, -122.369693W longitude ) near the confluence with the Sacramento River (Figure 6).</w:t>
+      </w:r>
+    </w:p>
+    <w:p>
+      <w:pPr>
+        <w:spacing w:after="0" w:line="240" w:lineRule="auto"/>
+        <w:rPr>
+          <w:rFonts w:ascii="Arial" w:eastAsia="Times New Roman" w:hAnsi="Arial" w:cs="Arial"/>
+          <w:kern w:val="0"/>
+          <w:sz w:val="24"/>
+          <w:szCs w:val="24"/>
+          <w14:ligatures w14:val="none"/>
+        </w:rPr>
+      </w:pPr>
+      <w:r>
+        <w:rPr>
+          <w:rFonts w:ascii="Arial" w:eastAsia="Times New Roman" w:hAnsi="Arial" w:cs="Arial"/>
+          <w:b/>
+          <w:bCs/>
+          <w:kern w:val="0"/>
+          <w:sz w:val="24"/>
+          <w:szCs w:val="24"/>
+          <w14:ligatures w14:val="none"/>
+        </w:rPr>
+        <w:t>Times of operation:</w:t>
+      </w:r>
+      <w:r>
+        <w:rPr>
+          <w:rFonts w:ascii="Arial" w:eastAsia="Times New Roman" w:hAnsi="Arial" w:cs="Arial"/>
+          <w:kern w:val="0"/>
+          <w:sz w:val="24"/>
+          <w:szCs w:val="24"/>
+          <w14:ligatures w14:val="none"/>
+        </w:rPr>
+        <w:t xml:space="preserve"> Each year crews perform an August index and then perform surveys on either side of pulse flow releases. An additional 3 - 4 surveys are conducted throughout the spawning season.</w:t>
+      </w:r>
+    </w:p>
+    <w:p>
+      <w:pPr>
+        <w:spacing w:after="0" w:line="240" w:lineRule="auto"/>
+        <w:rPr>
+          <w:rFonts w:ascii="Arial" w:eastAsia="Times New Roman" w:hAnsi="Arial" w:cs="Arial"/>
+          <w:b/>
+          <w:bCs/>
+          <w:kern w:val="0"/>
+          <w:sz w:val="24"/>
+          <w:szCs w:val="24"/>
+          <w14:ligatures w14:val="none"/>
+        </w:rPr>
+      </w:pPr>
+      <w:r>
+        <w:rPr>
+          <w:rFonts w:ascii="Arial" w:eastAsia="Times New Roman" w:hAnsi="Arial" w:cs="Arial"/>
+          <w:b/>
+          <w:bCs/>
+          <w:kern w:val="0"/>
+          <w:sz w:val="24"/>
+          <w:szCs w:val="24"/>
+          <w14:ligatures w14:val="none"/>
+        </w:rPr>
+        <w:t>Interpolation method (if any):</w:t>
+      </w:r>
+    </w:p>
+    <w:p>
+      <w:pPr>
+        <w:spacing w:after="0" w:line="240" w:lineRule="auto"/>
+        <w:rPr>
+          <w:rFonts w:ascii="Arial" w:eastAsia="Times New Roman" w:hAnsi="Arial" w:cs="Arial"/>
+          <w:kern w:val="0"/>
+          <w:sz w:val="24"/>
+          <w:szCs w:val="24"/>
+          <w14:ligatures w14:val="none"/>
+        </w:rPr>
+      </w:pPr>
+      <w:r>
+        <w:rPr>
+          <w:rFonts w:ascii="Arial" w:eastAsia="Times New Roman" w:hAnsi="Arial" w:cs="Arial"/>
+          <w:b/>
+          <w:bCs/>
+          <w:kern w:val="0"/>
+          <w:sz w:val="24"/>
+          <w:szCs w:val="24"/>
+          <w14:ligatures w14:val="none"/>
+        </w:rPr>
+        <w:t>Equipment:</w:t>
+      </w:r>
+      <w:r>
+        <w:rPr>
+          <w:rFonts w:ascii="Arial" w:eastAsia="Times New Roman" w:hAnsi="Arial" w:cs="Arial"/>
+          <w:kern w:val="0"/>
+          <w:sz w:val="24"/>
+          <w:szCs w:val="24"/>
           <w14:ligatures w14:val="none"/>
         </w:rPr>
         <w:br/>
@@ -312,10 +647,9 @@
         <w:textAlignment w:val="baseline"/>
         <w:rPr>
           <w:rFonts w:ascii="Arial" w:eastAsia="Times New Roman" w:hAnsi="Arial" w:cs="Arial"/>
-          <w:color w:val="000000"/>
-          <w:kern w:val="0"/>
-          <w:sz w:val="20"/>
-          <w:szCs w:val="20"/>
+          <w:kern w:val="0"/>
+          <w:sz w:val="24"/>
+          <w:szCs w:val="24"/>
           <w14:ligatures w14:val="none"/>
         </w:rPr>
       </w:pPr>
@@ -324,10 +658,9 @@
           <w:rFonts w:ascii="Arial" w:eastAsia="Times New Roman" w:hAnsi="Arial" w:cs="Arial"/>
           <w:b/>
           <w:bCs/>
-          <w:color w:val="000000"/>
-          <w:kern w:val="0"/>
-          <w:sz w:val="20"/>
-          <w:szCs w:val="20"/>
+          <w:kern w:val="0"/>
+          <w:sz w:val="24"/>
+          <w:szCs w:val="24"/>
           <w14:ligatures w14:val="none"/>
         </w:rPr>
         <w:t>Holding:</w:t>
@@ -335,37 +668,12 @@
       <w:r>
         <w:rPr>
           <w:rFonts w:ascii="Arial" w:eastAsia="Times New Roman" w:hAnsi="Arial" w:cs="Arial"/>
-          <w:color w:val="000000"/>
-          <w:kern w:val="0"/>
-          <w:sz w:val="20"/>
-          <w:szCs w:val="20"/>
-          <w14:ligatures w14:val="none"/>
-        </w:rPr>
-        <w:t xml:space="preserve"> Holding surveys began in 2008 and are ongoing, </w:t>
-      </w:r>
-      <w:proofErr w:type="spellStart"/>
-      <w:r>
-        <w:rPr>
-          <w:rFonts w:ascii="Arial" w:eastAsia="Times New Roman" w:hAnsi="Arial" w:cs="Arial"/>
-          <w:color w:val="000000"/>
-          <w:kern w:val="0"/>
-          <w:sz w:val="20"/>
-          <w:szCs w:val="20"/>
-          <w14:ligatures w14:val="none"/>
-        </w:rPr>
-        <w:t>FlowWest</w:t>
-      </w:r>
-      <w:proofErr w:type="spellEnd"/>
-      <w:r>
-        <w:rPr>
-          <w:rFonts w:ascii="Arial" w:eastAsia="Times New Roman" w:hAnsi="Arial" w:cs="Arial"/>
-          <w:color w:val="000000"/>
-          <w:kern w:val="0"/>
-          <w:sz w:val="20"/>
-          <w:szCs w:val="20"/>
-          <w14:ligatures w14:val="none"/>
-        </w:rPr>
-        <w:t xml:space="preserve"> acquired data from 2008 - 2019. Clear Creek consistently collects date, reach, river mile, count of fish, jacks, latitude, longitude, year, survey intent, and picket weir location information. </w:t>
+          <w:kern w:val="0"/>
+          <w:sz w:val="24"/>
+          <w:szCs w:val="24"/>
+          <w14:ligatures w14:val="none"/>
+        </w:rPr>
+        <w:t xml:space="preserve"> Holding surveys began in 2008 and are ongoing, FlowWest acquired data from 2008 - 2019. Clear Creek consistently collects date, reach, river mile, count of fish, jacks, latitude, longitude, year, survey intent, and picket weir location information. </w:t>
       </w:r>
     </w:p>
     <w:p>
@@ -378,10 +686,9 @@
         <w:textAlignment w:val="baseline"/>
         <w:rPr>
           <w:rFonts w:ascii="Arial" w:eastAsia="Times New Roman" w:hAnsi="Arial" w:cs="Arial"/>
-          <w:color w:val="000000"/>
-          <w:kern w:val="0"/>
-          <w:sz w:val="20"/>
-          <w:szCs w:val="20"/>
+          <w:kern w:val="0"/>
+          <w:sz w:val="24"/>
+          <w:szCs w:val="24"/>
           <w14:ligatures w14:val="none"/>
         </w:rPr>
       </w:pPr>
@@ -390,10 +697,9 @@
           <w:rFonts w:ascii="Arial" w:eastAsia="Times New Roman" w:hAnsi="Arial" w:cs="Arial"/>
           <w:b/>
           <w:bCs/>
-          <w:color w:val="000000"/>
-          <w:kern w:val="0"/>
-          <w:sz w:val="20"/>
-          <w:szCs w:val="20"/>
+          <w:kern w:val="0"/>
+          <w:sz w:val="24"/>
+          <w:szCs w:val="24"/>
           <w14:ligatures w14:val="none"/>
         </w:rPr>
         <w:t xml:space="preserve">Redd: </w:t>
@@ -401,85 +707,12 @@
       <w:r>
         <w:rPr>
           <w:rFonts w:ascii="Arial" w:eastAsia="Times New Roman" w:hAnsi="Arial" w:cs="Arial"/>
-          <w:color w:val="000000"/>
-          <w:kern w:val="0"/>
-          <w:sz w:val="20"/>
-          <w:szCs w:val="20"/>
-          <w14:ligatures w14:val="none"/>
-        </w:rPr>
-        <w:t xml:space="preserve">Redd datasets span from 2000-2022 (ongoing). Variables collected consistently by Clear Creek </w:t>
-      </w:r>
-      <w:proofErr w:type="gramStart"/>
-      <w:r>
-        <w:rPr>
-          <w:rFonts w:ascii="Arial" w:eastAsia="Times New Roman" w:hAnsi="Arial" w:cs="Arial"/>
-          <w:color w:val="000000"/>
-          <w:kern w:val="0"/>
-          <w:sz w:val="20"/>
-          <w:szCs w:val="20"/>
-          <w14:ligatures w14:val="none"/>
-        </w:rPr>
-        <w:t>include:</w:t>
-      </w:r>
-      <w:proofErr w:type="gramEnd"/>
-      <w:r>
-        <w:rPr>
-          <w:rFonts w:ascii="Arial" w:eastAsia="Times New Roman" w:hAnsi="Arial" w:cs="Arial"/>
-          <w:color w:val="000000"/>
-          <w:kern w:val="0"/>
-          <w:sz w:val="20"/>
-          <w:szCs w:val="20"/>
-          <w14:ligatures w14:val="none"/>
-        </w:rPr>
-        <w:t xml:space="preserve"> date, latitude, longitude, reach, river mile, year, method, and run. Species </w:t>
-      </w:r>
-      <w:proofErr w:type="gramStart"/>
-      <w:r>
-        <w:rPr>
-          <w:rFonts w:ascii="Arial" w:eastAsia="Times New Roman" w:hAnsi="Arial" w:cs="Arial"/>
-          <w:color w:val="000000"/>
-          <w:kern w:val="0"/>
-          <w:sz w:val="20"/>
-          <w:szCs w:val="20"/>
-          <w14:ligatures w14:val="none"/>
-        </w:rPr>
-        <w:t>is</w:t>
-      </w:r>
-      <w:proofErr w:type="gramEnd"/>
-      <w:r>
-        <w:rPr>
-          <w:rFonts w:ascii="Arial" w:eastAsia="Times New Roman" w:hAnsi="Arial" w:cs="Arial"/>
-          <w:color w:val="000000"/>
-          <w:kern w:val="0"/>
-          <w:sz w:val="20"/>
-          <w:szCs w:val="20"/>
-          <w14:ligatures w14:val="none"/>
-        </w:rPr>
-        <w:t xml:space="preserve"> collected less consistently (57% NAs). Redd data is considered an accurate count of the spawning population. Redd data most accurately counts total spawning population in years with fewer </w:t>
-      </w:r>
-      <w:proofErr w:type="spellStart"/>
-      <w:r>
-        <w:rPr>
-          <w:rFonts w:ascii="Arial" w:eastAsia="Times New Roman" w:hAnsi="Arial" w:cs="Arial"/>
-          <w:color w:val="000000"/>
-          <w:kern w:val="0"/>
-          <w:sz w:val="20"/>
-          <w:szCs w:val="20"/>
-          <w14:ligatures w14:val="none"/>
-        </w:rPr>
-        <w:t>redds</w:t>
-      </w:r>
-      <w:proofErr w:type="spellEnd"/>
-      <w:r>
-        <w:rPr>
-          <w:rFonts w:ascii="Arial" w:eastAsia="Times New Roman" w:hAnsi="Arial" w:cs="Arial"/>
-          <w:color w:val="000000"/>
-          <w:kern w:val="0"/>
-          <w:sz w:val="20"/>
-          <w:szCs w:val="20"/>
-          <w14:ligatures w14:val="none"/>
-        </w:rPr>
-        <w:t xml:space="preserve"> and is a less reliable measure in years with large spawning populations. </w:t>
+          <w:kern w:val="0"/>
+          <w:sz w:val="24"/>
+          <w:szCs w:val="24"/>
+          <w14:ligatures w14:val="none"/>
+        </w:rPr>
+        <w:t>Redd datasets span from 2000-2022 (ongoing). Variables collected consistently by Clear Creek include: date, latitude, longitude, reach, river mile, year, method, and run. Species is collected less consistently (57% NAs). Redd data is considered an accurate count of the spawning population. Redd data most accurately counts total spawning population in years with fewer redds and is a less reliable measure in years with large spawning populations. </w:t>
       </w:r>
     </w:p>
     <w:p>
@@ -494,10 +727,9 @@
           <w:rFonts w:ascii="Arial" w:eastAsia="Times New Roman" w:hAnsi="Arial" w:cs="Arial"/>
           <w:b/>
           <w:bCs/>
-          <w:color w:val="000000"/>
-          <w:kern w:val="0"/>
-          <w:sz w:val="20"/>
-          <w:szCs w:val="20"/>
+          <w:kern w:val="0"/>
+          <w:sz w:val="24"/>
+          <w:szCs w:val="24"/>
           <w14:ligatures w14:val="none"/>
         </w:rPr>
       </w:pPr>
@@ -506,10 +738,9 @@
           <w:rFonts w:ascii="Arial" w:eastAsia="Times New Roman" w:hAnsi="Arial" w:cs="Arial"/>
           <w:b/>
           <w:bCs/>
-          <w:color w:val="000000"/>
-          <w:kern w:val="0"/>
-          <w:sz w:val="20"/>
-          <w:szCs w:val="20"/>
+          <w:kern w:val="0"/>
+          <w:sz w:val="24"/>
+          <w:szCs w:val="24"/>
           <w14:ligatures w14:val="none"/>
         </w:rPr>
         <w:t>Carcass:</w:t>
@@ -517,110 +748,12 @@
       <w:r>
         <w:rPr>
           <w:rFonts w:ascii="Arial" w:eastAsia="Times New Roman" w:hAnsi="Arial" w:cs="Arial"/>
-          <w:color w:val="000000"/>
-          <w:kern w:val="0"/>
-          <w:sz w:val="20"/>
-          <w:szCs w:val="20"/>
-          <w14:ligatures w14:val="none"/>
-        </w:rPr>
-        <w:t xml:space="preserve"> Carcass datasets span from 2000-2022 (ongoing). Carcasses are sampled when they are encountered on a snorkel survey. Crews collect the following data on the carcass: tissue for genetics, scales for age, fork length, sex, egg retention, adipose clip status, and tagging. Heads are collected for any clipped or unknown fish for CWT extraction. No mark recovery is conducted for carcasses so do not know carcass sampling efficiency. There are typically very few carcass recoveries on clear creek so do not quantify </w:t>
-      </w:r>
-      <w:proofErr w:type="spellStart"/>
-      <w:r>
-        <w:rPr>
-          <w:rFonts w:ascii="Arial" w:eastAsia="Times New Roman" w:hAnsi="Arial" w:cs="Arial"/>
-          <w:color w:val="000000"/>
-          <w:kern w:val="0"/>
-          <w:sz w:val="20"/>
-          <w:szCs w:val="20"/>
-          <w14:ligatures w14:val="none"/>
-        </w:rPr>
-        <w:t>prespawn</w:t>
-      </w:r>
-      <w:proofErr w:type="spellEnd"/>
-      <w:r>
-        <w:rPr>
-          <w:rFonts w:ascii="Arial" w:eastAsia="Times New Roman" w:hAnsi="Arial" w:cs="Arial"/>
-          <w:color w:val="000000"/>
-          <w:kern w:val="0"/>
-          <w:sz w:val="20"/>
-          <w:szCs w:val="20"/>
-          <w14:ligatures w14:val="none"/>
-        </w:rPr>
-        <w:t xml:space="preserve"> mortality. </w:t>
-      </w:r>
-    </w:p>
-    <w:p>
-      <w:pPr>
-        <w:spacing w:before="320" w:after="80" w:line="240" w:lineRule="auto"/>
-        <w:outlineLvl w:val="2"/>
-        <w:rPr>
-          <w:rFonts w:ascii="Arial" w:eastAsia="Times New Roman" w:hAnsi="Arial" w:cs="Arial"/>
-          <w:b/>
-          <w:bCs/>
-          <w:kern w:val="0"/>
-          <w:sz w:val="20"/>
-          <w:szCs w:val="20"/>
-          <w14:ligatures w14:val="none"/>
-        </w:rPr>
-      </w:pPr>
-      <w:r>
-        <w:rPr>
-          <w:rFonts w:ascii="Arial" w:eastAsia="Times New Roman" w:hAnsi="Arial" w:cs="Arial"/>
-          <w:color w:val="434343"/>
-          <w:kern w:val="0"/>
-          <w:sz w:val="20"/>
-          <w:szCs w:val="20"/>
-          <w14:ligatures w14:val="none"/>
-        </w:rPr>
-        <w:t>Annual Adult Counts </w:t>
-      </w:r>
-    </w:p>
-    <w:p>
-      <w:pPr>
-        <w:spacing w:after="0" w:line="240" w:lineRule="auto"/>
-        <w:rPr>
-          <w:rFonts w:ascii="Arial" w:eastAsia="Times New Roman" w:hAnsi="Arial" w:cs="Arial"/>
-          <w:kern w:val="0"/>
-          <w:sz w:val="20"/>
-          <w:szCs w:val="20"/>
-          <w14:ligatures w14:val="none"/>
-        </w:rPr>
-      </w:pPr>
-      <w:r>
-        <w:rPr>
-          <w:rFonts w:ascii="Arial" w:eastAsia="Times New Roman" w:hAnsi="Arial" w:cs="Arial"/>
-          <w:color w:val="000000"/>
-          <w:kern w:val="0"/>
-          <w:sz w:val="20"/>
-          <w:szCs w:val="20"/>
-          <w14:ligatures w14:val="none"/>
-        </w:rPr>
-        <w:t xml:space="preserve">Redd surveys have been conducted since 2000; whereas holding surveys started in 2008, and upstream passage began in 2012. Upstream passage is generally greater than holding and </w:t>
-      </w:r>
-      <w:proofErr w:type="spellStart"/>
-      <w:r>
-        <w:rPr>
-          <w:rFonts w:ascii="Arial" w:eastAsia="Times New Roman" w:hAnsi="Arial" w:cs="Arial"/>
-          <w:color w:val="000000"/>
-          <w:kern w:val="0"/>
-          <w:sz w:val="20"/>
-          <w:szCs w:val="20"/>
-          <w14:ligatures w14:val="none"/>
-        </w:rPr>
-        <w:t>redd</w:t>
-      </w:r>
-      <w:proofErr w:type="spellEnd"/>
-      <w:r>
-        <w:rPr>
-          <w:rFonts w:ascii="Arial" w:eastAsia="Times New Roman" w:hAnsi="Arial" w:cs="Arial"/>
-          <w:color w:val="000000"/>
-          <w:kern w:val="0"/>
-          <w:sz w:val="20"/>
-          <w:szCs w:val="20"/>
-          <w14:ligatures w14:val="none"/>
-        </w:rPr>
-        <w:t xml:space="preserve"> counts except in 2017-2019. </w:t>
+          <w:kern w:val="0"/>
+          <w:sz w:val="24"/>
+          <w:szCs w:val="24"/>
+          <w14:ligatures w14:val="none"/>
+        </w:rPr>
+        <w:t xml:space="preserve"> Carcass datasets span from 2000-2022 (ongoing). Carcasses are sampled when they are encountered on a snorkel survey. Crews collect the following data on the carcass: tissue for genetics, scales for age, fork length, sex, egg retention, adipose clip status, and tagging. Heads are collected for any clipped or unknown fish for CWT extraction. No mark recovery is conducted for carcasses so do not know carcass sampling efficiency. There are typically very few carcass recoveries on clear creek so do not quantify prespawn mortality. </w:t>
       </w:r>
     </w:p>
     <w:p>
@@ -793,8 +926,124 @@
       </w:rPr>
     </w:lvl>
   </w:abstractNum>
+  <w:abstractNum w:abstractNumId="1" w15:restartNumberingAfterBreak="0">
+    <w:nsid w:val="65F126B3"/>
+    <w:multiLevelType w:val="hybridMultilevel"/>
+    <w:tmpl w:val="D32E19D6"/>
+    <w:lvl w:ilvl="0" w:tplc="04090001">
+      <w:start w:val="1"/>
+      <w:numFmt w:val="bullet"/>
+      <w:lvlText w:val=""/>
+      <w:lvlJc w:val="left"/>
+      <w:pPr>
+        <w:ind w:left="720" w:hanging="360"/>
+      </w:pPr>
+      <w:rPr>
+        <w:rFonts w:ascii="Symbol" w:hAnsi="Symbol" w:hint="default"/>
+      </w:rPr>
+    </w:lvl>
+    <w:lvl w:ilvl="1" w:tplc="04090003" w:tentative="1">
+      <w:start w:val="1"/>
+      <w:numFmt w:val="bullet"/>
+      <w:lvlText w:val="o"/>
+      <w:lvlJc w:val="left"/>
+      <w:pPr>
+        <w:ind w:left="1440" w:hanging="360"/>
+      </w:pPr>
+      <w:rPr>
+        <w:rFonts w:ascii="Courier New" w:hAnsi="Courier New" w:cs="Courier New" w:hint="default"/>
+      </w:rPr>
+    </w:lvl>
+    <w:lvl w:ilvl="2" w:tplc="04090005" w:tentative="1">
+      <w:start w:val="1"/>
+      <w:numFmt w:val="bullet"/>
+      <w:lvlText w:val=""/>
+      <w:lvlJc w:val="left"/>
+      <w:pPr>
+        <w:ind w:left="2160" w:hanging="360"/>
+      </w:pPr>
+      <w:rPr>
+        <w:rFonts w:ascii="Wingdings" w:hAnsi="Wingdings" w:hint="default"/>
+      </w:rPr>
+    </w:lvl>
+    <w:lvl w:ilvl="3" w:tplc="04090001" w:tentative="1">
+      <w:start w:val="1"/>
+      <w:numFmt w:val="bullet"/>
+      <w:lvlText w:val=""/>
+      <w:lvlJc w:val="left"/>
+      <w:pPr>
+        <w:ind w:left="2880" w:hanging="360"/>
+      </w:pPr>
+      <w:rPr>
+        <w:rFonts w:ascii="Symbol" w:hAnsi="Symbol" w:hint="default"/>
+      </w:rPr>
+    </w:lvl>
+    <w:lvl w:ilvl="4" w:tplc="04090003" w:tentative="1">
+      <w:start w:val="1"/>
+      <w:numFmt w:val="bullet"/>
+      <w:lvlText w:val="o"/>
+      <w:lvlJc w:val="left"/>
+      <w:pPr>
+        <w:ind w:left="3600" w:hanging="360"/>
+      </w:pPr>
+      <w:rPr>
+        <w:rFonts w:ascii="Courier New" w:hAnsi="Courier New" w:cs="Courier New" w:hint="default"/>
+      </w:rPr>
+    </w:lvl>
+    <w:lvl w:ilvl="5" w:tplc="04090005" w:tentative="1">
+      <w:start w:val="1"/>
+      <w:numFmt w:val="bullet"/>
+      <w:lvlText w:val=""/>
+      <w:lvlJc w:val="left"/>
+      <w:pPr>
+        <w:ind w:left="4320" w:hanging="360"/>
+      </w:pPr>
+      <w:rPr>
+        <w:rFonts w:ascii="Wingdings" w:hAnsi="Wingdings" w:hint="default"/>
+      </w:rPr>
+    </w:lvl>
+    <w:lvl w:ilvl="6" w:tplc="04090001" w:tentative="1">
+      <w:start w:val="1"/>
+      <w:numFmt w:val="bullet"/>
+      <w:lvlText w:val=""/>
+      <w:lvlJc w:val="left"/>
+      <w:pPr>
+        <w:ind w:left="5040" w:hanging="360"/>
+      </w:pPr>
+      <w:rPr>
+        <w:rFonts w:ascii="Symbol" w:hAnsi="Symbol" w:hint="default"/>
+      </w:rPr>
+    </w:lvl>
+    <w:lvl w:ilvl="7" w:tplc="04090003" w:tentative="1">
+      <w:start w:val="1"/>
+      <w:numFmt w:val="bullet"/>
+      <w:lvlText w:val="o"/>
+      <w:lvlJc w:val="left"/>
+      <w:pPr>
+        <w:ind w:left="5760" w:hanging="360"/>
+      </w:pPr>
+      <w:rPr>
+        <w:rFonts w:ascii="Courier New" w:hAnsi="Courier New" w:cs="Courier New" w:hint="default"/>
+      </w:rPr>
+    </w:lvl>
+    <w:lvl w:ilvl="8" w:tplc="04090005" w:tentative="1">
+      <w:start w:val="1"/>
+      <w:numFmt w:val="bullet"/>
+      <w:lvlText w:val=""/>
+      <w:lvlJc w:val="left"/>
+      <w:pPr>
+        <w:ind w:left="6480" w:hanging="360"/>
+      </w:pPr>
+      <w:rPr>
+        <w:rFonts w:ascii="Wingdings" w:hAnsi="Wingdings" w:hint="default"/>
+      </w:rPr>
+    </w:lvl>
+  </w:abstractNum>
   <w:num w:numId="1" w16cid:durableId="2042247286">
     <w:abstractNumId w:val="0"/>
+  </w:num>
+  <w:num w:numId="2" w16cid:durableId="2140682185">
+    <w:abstractNumId w:val="1"/>
   </w:num>
 </w:numbering>
 </file>
@@ -1200,6 +1449,27 @@
     <w:name w:val="Normal"/>
     <w:qFormat/>
   </w:style>
+  <w:style w:type="paragraph" w:styleId="Heading1">
+    <w:name w:val="heading 1"/>
+    <w:basedOn w:val="Normal"/>
+    <w:next w:val="Normal"/>
+    <w:link w:val="Heading1Char"/>
+    <w:uiPriority w:val="9"/>
+    <w:qFormat/>
+    <w:rsid w:val="007A2F6E"/>
+    <w:pPr>
+      <w:keepNext/>
+      <w:keepLines/>
+      <w:spacing w:before="240" w:after="0"/>
+      <w:outlineLvl w:val="0"/>
+    </w:pPr>
+    <w:rPr>
+      <w:rFonts w:asciiTheme="majorHAnsi" w:eastAsiaTheme="majorEastAsia" w:hAnsiTheme="majorHAnsi" w:cstheme="majorBidi"/>
+      <w:color w:val="2F5496" w:themeColor="accent1" w:themeShade="BF"/>
+      <w:sz w:val="32"/>
+      <w:szCs w:val="32"/>
+    </w:rPr>
+  </w:style>
   <w:style w:type="paragraph" w:styleId="Heading2">
     <w:name w:val="heading 2"/>
     <w:basedOn w:val="Normal"/>
@@ -1353,6 +1623,34 @@
       <w:kern w:val="0"/>
       <w:sz w:val="24"/>
       <w:szCs w:val="24"/>
+      <w14:ligatures w14:val="none"/>
+    </w:rPr>
+  </w:style>
+  <w:style w:type="character" w:customStyle="1" w:styleId="Heading1Char">
+    <w:name w:val="Heading 1 Char"/>
+    <w:basedOn w:val="DefaultParagraphFont"/>
+    <w:link w:val="Heading1"/>
+    <w:uiPriority w:val="9"/>
+    <w:rsid w:val="007A2F6E"/>
+    <w:rPr>
+      <w:rFonts w:asciiTheme="majorHAnsi" w:eastAsiaTheme="majorEastAsia" w:hAnsiTheme="majorHAnsi" w:cstheme="majorBidi"/>
+      <w:color w:val="2F5496" w:themeColor="accent1" w:themeShade="BF"/>
+      <w:sz w:val="32"/>
+      <w:szCs w:val="32"/>
+    </w:rPr>
+  </w:style>
+  <w:style w:type="paragraph" w:styleId="ListParagraph">
+    <w:name w:val="List Paragraph"/>
+    <w:basedOn w:val="Normal"/>
+    <w:uiPriority w:val="34"/>
+    <w:qFormat/>
+    <w:rsid w:val="007A2F6E"/>
+    <w:pPr>
+      <w:ind w:left="720"/>
+      <w:contextualSpacing/>
+    </w:pPr>
+    <w:rPr>
+      <w:kern w:val="0"/>
       <w14:ligatures w14:val="none"/>
     </w:rPr>
   </w:style>

</xml_diff>

<commit_message>
removes bulleted lists and formatting from methods
</commit_message>
<xml_diff>
--- a/data-raw/metadata/methods.docx
+++ b/data-raw/metadata/methods.docx
@@ -65,11 +65,6 @@
     </w:p>
     <w:p>
       <w:pPr>
-        <w:pStyle w:val="ListParagraph"/>
-        <w:numPr>
-          <w:ilvl w:val="0"/>
-          <w:numId w:val="2"/>
-        </w:numPr>
         <w:spacing w:after="0" w:line="240" w:lineRule="auto"/>
         <w:rPr>
           <w:rFonts w:ascii="Arial" w:eastAsia="Times New Roman" w:hAnsi="Arial" w:cs="Arial"/>
@@ -88,11 +83,6 @@
     </w:p>
     <w:p>
       <w:pPr>
-        <w:pStyle w:val="ListParagraph"/>
-        <w:numPr>
-          <w:ilvl w:val="0"/>
-          <w:numId w:val="2"/>
-        </w:numPr>
         <w:spacing w:after="0" w:line="240" w:lineRule="auto"/>
         <w:rPr>
           <w:rFonts w:ascii="Arial" w:eastAsia="Times New Roman" w:hAnsi="Arial" w:cs="Arial"/>
@@ -111,11 +101,6 @@
     </w:p>
     <w:p>
       <w:pPr>
-        <w:pStyle w:val="ListParagraph"/>
-        <w:numPr>
-          <w:ilvl w:val="0"/>
-          <w:numId w:val="2"/>
-        </w:numPr>
         <w:spacing w:after="0" w:line="240" w:lineRule="auto"/>
         <w:rPr>
           <w:rFonts w:ascii="Arial" w:eastAsia="Times New Roman" w:hAnsi="Arial" w:cs="Arial"/>
@@ -152,19 +137,15 @@
         <w:outlineLvl w:val="3"/>
         <w:rPr>
           <w:rFonts w:ascii="Arial" w:eastAsia="Times New Roman" w:hAnsi="Arial" w:cs="Arial"/>
-          <w:b/>
-          <w:bCs/>
-          <w:kern w:val="0"/>
-          <w:sz w:val="24"/>
-          <w:szCs w:val="24"/>
-          <w14:ligatures w14:val="none"/>
-        </w:rPr>
-      </w:pPr>
-      <w:r>
-        <w:rPr>
-          <w:rFonts w:ascii="Arial" w:eastAsia="Times New Roman" w:hAnsi="Arial" w:cs="Arial"/>
-          <w:b/>
-          <w:bCs/>
+          <w:kern w:val="0"/>
+          <w:sz w:val="24"/>
+          <w:szCs w:val="24"/>
+          <w14:ligatures w14:val="none"/>
+        </w:rPr>
+      </w:pPr>
+      <w:r>
+        <w:rPr>
+          <w:rFonts w:ascii="Arial" w:eastAsia="Times New Roman" w:hAnsi="Arial" w:cs="Arial"/>
           <w:kern w:val="0"/>
           <w:sz w:val="24"/>
           <w:szCs w:val="24"/>
@@ -219,54 +200,28 @@
       <w:r>
         <w:rPr>
           <w:rFonts w:ascii="Arial" w:eastAsia="Times New Roman" w:hAnsi="Arial" w:cs="Arial"/>
-          <w:b/>
-          <w:bCs/>
-          <w:kern w:val="0"/>
-          <w:sz w:val="24"/>
-          <w:szCs w:val="24"/>
-          <w14:ligatures w14:val="none"/>
-        </w:rPr>
-        <w:t>Location:</w:t>
-      </w:r>
-      <w:r>
-        <w:rPr>
-          <w:rFonts w:ascii="Arial" w:eastAsia="Times New Roman" w:hAnsi="Arial" w:cs="Arial"/>
-          <w:b/>
-          <w:bCs/>
-          <w:kern w:val="0"/>
-          <w:sz w:val="24"/>
-          <w:szCs w:val="24"/>
-          <w14:ligatures w14:val="none"/>
-        </w:rPr>
-        <w:t xml:space="preserve"> </w:t>
-      </w:r>
-      <w:r>
-        <w:rPr>
-          <w:rFonts w:ascii="Arial" w:eastAsia="Times New Roman" w:hAnsi="Arial" w:cs="Arial"/>
-          <w:kern w:val="0"/>
-          <w:sz w:val="24"/>
-          <w:szCs w:val="24"/>
-          <w14:ligatures w14:val="none"/>
-        </w:rPr>
-        <w:t>Mouth of Clear Lake</w:t>
-      </w:r>
-    </w:p>
-    <w:p>
-      <w:pPr>
-        <w:spacing w:after="0" w:line="240" w:lineRule="auto"/>
-        <w:rPr>
-          <w:rFonts w:ascii="Arial" w:eastAsia="Times New Roman" w:hAnsi="Arial" w:cs="Arial"/>
-          <w:kern w:val="0"/>
-          <w:sz w:val="24"/>
-          <w:szCs w:val="24"/>
-          <w14:ligatures w14:val="none"/>
-        </w:rPr>
-      </w:pPr>
-      <w:r>
-        <w:rPr>
-          <w:rFonts w:ascii="Arial" w:eastAsia="Times New Roman" w:hAnsi="Arial" w:cs="Arial"/>
-          <w:b/>
-          <w:bCs/>
+          <w:kern w:val="0"/>
+          <w:sz w:val="24"/>
+          <w:szCs w:val="24"/>
+          <w14:ligatures w14:val="none"/>
+        </w:rPr>
+        <w:t>Location: Mouth of Clear Lake</w:t>
+      </w:r>
+    </w:p>
+    <w:p>
+      <w:pPr>
+        <w:spacing w:after="0" w:line="240" w:lineRule="auto"/>
+        <w:rPr>
+          <w:rFonts w:ascii="Arial" w:eastAsia="Times New Roman" w:hAnsi="Arial" w:cs="Arial"/>
+          <w:kern w:val="0"/>
+          <w:sz w:val="24"/>
+          <w:szCs w:val="24"/>
+          <w14:ligatures w14:val="none"/>
+        </w:rPr>
+      </w:pPr>
+      <w:r>
+        <w:rPr>
+          <w:rFonts w:ascii="Arial" w:eastAsia="Times New Roman" w:hAnsi="Arial" w:cs="Arial"/>
           <w:kern w:val="0"/>
           <w:sz w:val="24"/>
           <w:szCs w:val="24"/>
@@ -299,8 +254,6 @@
       <w:r>
         <w:rPr>
           <w:rFonts w:ascii="Arial" w:eastAsia="Times New Roman" w:hAnsi="Arial" w:cs="Arial"/>
-          <w:b/>
-          <w:bCs/>
           <w:kern w:val="0"/>
           <w:sz w:val="24"/>
           <w:szCs w:val="24"/>
@@ -333,36 +286,12 @@
       <w:r>
         <w:rPr>
           <w:rFonts w:ascii="Arial" w:eastAsia="Times New Roman" w:hAnsi="Arial" w:cs="Arial"/>
-          <w:b/>
-          <w:bCs/>
-          <w:kern w:val="0"/>
-          <w:sz w:val="24"/>
-          <w:szCs w:val="24"/>
-          <w14:ligatures w14:val="none"/>
-        </w:rPr>
-        <w:t>Equipment:</w:t>
-      </w:r>
-      <w:r>
-        <w:rPr>
-          <w:rFonts w:ascii="Arial" w:eastAsia="Times New Roman" w:hAnsi="Arial" w:cs="Arial"/>
-          <w:b/>
-          <w:bCs/>
-          <w:kern w:val="0"/>
-          <w:sz w:val="24"/>
-          <w:szCs w:val="24"/>
-          <w14:ligatures w14:val="none"/>
-        </w:rPr>
-        <w:t xml:space="preserve"> </w:t>
-      </w:r>
-      <w:r>
-        <w:rPr>
-          <w:rFonts w:ascii="Arial" w:eastAsia="Times New Roman" w:hAnsi="Arial" w:cs="Arial"/>
-          <w:kern w:val="0"/>
-          <w:sz w:val="24"/>
-          <w:szCs w:val="24"/>
-          <w14:ligatures w14:val="none"/>
-        </w:rPr>
-        <w:t>Overhead camera and three underwater cameras</w:t>
+          <w:kern w:val="0"/>
+          <w:sz w:val="24"/>
+          <w:szCs w:val="24"/>
+          <w14:ligatures w14:val="none"/>
+        </w:rPr>
+        <w:t>Equipment: Overhead camera and three underwater cameras</w:t>
       </w:r>
     </w:p>
     <w:p>
@@ -405,19 +334,15 @@
         <w:outlineLvl w:val="3"/>
         <w:rPr>
           <w:rFonts w:ascii="Arial" w:eastAsia="Times New Roman" w:hAnsi="Arial" w:cs="Arial"/>
-          <w:b/>
-          <w:bCs/>
-          <w:kern w:val="0"/>
-          <w:sz w:val="24"/>
-          <w:szCs w:val="24"/>
-          <w14:ligatures w14:val="none"/>
-        </w:rPr>
-      </w:pPr>
-      <w:r>
-        <w:rPr>
-          <w:rFonts w:ascii="Arial" w:eastAsia="Times New Roman" w:hAnsi="Arial" w:cs="Arial"/>
-          <w:b/>
-          <w:bCs/>
+          <w:kern w:val="0"/>
+          <w:sz w:val="24"/>
+          <w:szCs w:val="24"/>
+          <w14:ligatures w14:val="none"/>
+        </w:rPr>
+      </w:pPr>
+      <w:r>
+        <w:rPr>
+          <w:rFonts w:ascii="Arial" w:eastAsia="Times New Roman" w:hAnsi="Arial" w:cs="Arial"/>
           <w:kern w:val="0"/>
           <w:sz w:val="24"/>
           <w:szCs w:val="24"/>
@@ -475,62 +400,52 @@
           <w:szCs w:val="24"/>
           <w14:ligatures w14:val="none"/>
         </w:rPr>
-        <w:t xml:space="preserve"> </w:t>
-      </w:r>
-      <w:r>
-        <w:rPr>
-          <w:rFonts w:ascii="Arial" w:eastAsia="Times New Roman" w:hAnsi="Arial" w:cs="Arial"/>
-          <w:kern w:val="0"/>
-          <w:sz w:val="24"/>
-          <w:szCs w:val="24"/>
-          <w14:ligatures w14:val="none"/>
-        </w:rPr>
-        <w:t>Data displayed below are filtered to Spring Run and reaches 6 &amp; 7 are excluded because they primarily contain Fall or Late Fall Run populations. </w:t>
-      </w:r>
-    </w:p>
-    <w:p>
-      <w:pPr>
-        <w:spacing w:after="0" w:line="240" w:lineRule="auto"/>
-        <w:rPr>
-          <w:rFonts w:ascii="Arial" w:eastAsia="Times New Roman" w:hAnsi="Arial" w:cs="Arial"/>
-          <w:kern w:val="0"/>
-          <w:sz w:val="24"/>
-          <w:szCs w:val="24"/>
-          <w14:ligatures w14:val="none"/>
-        </w:rPr>
-      </w:pPr>
-      <w:r>
-        <w:rPr>
-          <w:rFonts w:ascii="Arial" w:eastAsia="Times New Roman" w:hAnsi="Arial" w:cs="Arial"/>
-          <w:b/>
-          <w:bCs/>
-          <w:kern w:val="0"/>
-          <w:sz w:val="24"/>
-          <w:szCs w:val="24"/>
-          <w14:ligatures w14:val="none"/>
-        </w:rPr>
-        <w:t>Location</w:t>
-      </w:r>
-      <w:r>
-        <w:rPr>
-          <w:rFonts w:ascii="Arial" w:eastAsia="Times New Roman" w:hAnsi="Arial" w:cs="Arial"/>
-          <w:kern w:val="0"/>
-          <w:sz w:val="24"/>
-          <w:szCs w:val="24"/>
-          <w14:ligatures w14:val="none"/>
-        </w:rPr>
-        <w:t>:</w:t>
-      </w:r>
-      <w:r>
-        <w:rPr>
-          <w:rFonts w:ascii="Arial" w:eastAsia="Times New Roman" w:hAnsi="Arial" w:cs="Arial"/>
-          <w:kern w:val="0"/>
-          <w:sz w:val="24"/>
-          <w:szCs w:val="24"/>
-          <w14:ligatures w14:val="none"/>
-        </w:rPr>
-        <w:t xml:space="preserve"> The snorkel sampling reach is from Lower Clear Creek from Whiskeytown Dam located at river mile 18.1, (40.597786N latitude, -122.538791W longitude) to the </w:t>
-      </w:r>
+        <w:t xml:space="preserve"> Data displayed below are filtered to Spring Run and reaches 6 &amp; 7 are excluded because they primarily contain Fall or Late Fall Run populations. </w:t>
+      </w:r>
+    </w:p>
+    <w:p>
+      <w:pPr>
+        <w:spacing w:after="0" w:line="240" w:lineRule="auto"/>
+        <w:rPr>
+          <w:rFonts w:ascii="Arial" w:eastAsia="Times New Roman" w:hAnsi="Arial" w:cs="Arial"/>
+          <w:kern w:val="0"/>
+          <w:sz w:val="24"/>
+          <w:szCs w:val="24"/>
+          <w14:ligatures w14:val="none"/>
+        </w:rPr>
+      </w:pPr>
+      <w:r>
+        <w:rPr>
+          <w:rFonts w:ascii="Arial" w:eastAsia="Times New Roman" w:hAnsi="Arial" w:cs="Arial"/>
+          <w:kern w:val="0"/>
+          <w:sz w:val="24"/>
+          <w:szCs w:val="24"/>
+          <w14:ligatures w14:val="none"/>
+        </w:rPr>
+        <w:t>Location:</w:t>
+      </w:r>
+      <w:r>
+        <w:rPr>
+          <w:rFonts w:ascii="Arial" w:eastAsia="Times New Roman" w:hAnsi="Arial" w:cs="Arial"/>
+          <w:kern w:val="0"/>
+          <w:sz w:val="24"/>
+          <w:szCs w:val="24"/>
+          <w14:ligatures w14:val="none"/>
+        </w:rPr>
+        <w:t xml:space="preserve"> The snorkel sampling reach is from Lower Clear Creek from Whiskeytown Dam located at river mile 18.1, (40.597786N latitude, -122.538791W longitude) to the Clear Creek Video Station located at river mile 0.0 (40.504836N latitude, -122.369693W longitude ) near the confluence with the Sacramento River (Figure 6).</w:t>
+      </w:r>
+    </w:p>
+    <w:p>
+      <w:pPr>
+        <w:spacing w:after="0" w:line="240" w:lineRule="auto"/>
+        <w:rPr>
+          <w:rFonts w:ascii="Arial" w:eastAsia="Times New Roman" w:hAnsi="Arial" w:cs="Arial"/>
+          <w:kern w:val="0"/>
+          <w:sz w:val="24"/>
+          <w:szCs w:val="24"/>
+          <w14:ligatures w14:val="none"/>
+        </w:rPr>
+      </w:pPr>
       <w:r>
         <w:rPr>
           <w:rFonts w:ascii="Arial" w:eastAsia="Times New Roman" w:hAnsi="Arial" w:cs="Arial"/>
@@ -540,61 +455,23 @@
           <w14:ligatures w14:val="none"/>
         </w:rPr>
         <w:lastRenderedPageBreak/>
-        <w:t>Clear Creek Video Station located at river mile 0.0 (40.504836N latitude, -122.369693W longitude ) near the confluence with the Sacramento River (Figure 6).</w:t>
-      </w:r>
-    </w:p>
-    <w:p>
-      <w:pPr>
-        <w:spacing w:after="0" w:line="240" w:lineRule="auto"/>
-        <w:rPr>
-          <w:rFonts w:ascii="Arial" w:eastAsia="Times New Roman" w:hAnsi="Arial" w:cs="Arial"/>
-          <w:kern w:val="0"/>
-          <w:sz w:val="24"/>
-          <w:szCs w:val="24"/>
-          <w14:ligatures w14:val="none"/>
-        </w:rPr>
-      </w:pPr>
-      <w:r>
-        <w:rPr>
-          <w:rFonts w:ascii="Arial" w:eastAsia="Times New Roman" w:hAnsi="Arial" w:cs="Arial"/>
-          <w:b/>
-          <w:bCs/>
-          <w:kern w:val="0"/>
-          <w:sz w:val="24"/>
-          <w:szCs w:val="24"/>
-          <w14:ligatures w14:val="none"/>
-        </w:rPr>
-        <w:t>Times of operation:</w:t>
-      </w:r>
-      <w:r>
-        <w:rPr>
-          <w:rFonts w:ascii="Arial" w:eastAsia="Times New Roman" w:hAnsi="Arial" w:cs="Arial"/>
-          <w:kern w:val="0"/>
-          <w:sz w:val="24"/>
-          <w:szCs w:val="24"/>
-          <w14:ligatures w14:val="none"/>
-        </w:rPr>
-        <w:t xml:space="preserve"> Each year crews perform an August index and then perform surveys on either side of pulse flow releases. An additional 3 - 4 surveys are conducted throughout the spawning season.</w:t>
-      </w:r>
-    </w:p>
-    <w:p>
-      <w:pPr>
-        <w:spacing w:after="0" w:line="240" w:lineRule="auto"/>
-        <w:rPr>
-          <w:rFonts w:ascii="Arial" w:eastAsia="Times New Roman" w:hAnsi="Arial" w:cs="Arial"/>
-          <w:b/>
-          <w:bCs/>
-          <w:kern w:val="0"/>
-          <w:sz w:val="24"/>
-          <w:szCs w:val="24"/>
-          <w14:ligatures w14:val="none"/>
-        </w:rPr>
-      </w:pPr>
-      <w:r>
-        <w:rPr>
-          <w:rFonts w:ascii="Arial" w:eastAsia="Times New Roman" w:hAnsi="Arial" w:cs="Arial"/>
-          <w:b/>
-          <w:bCs/>
+        <w:t>Times of operation: Each year crews perform an August index and then perform surveys on either side of pulse flow releases. An additional 3 - 4 surveys are conducted throughout the spawning season.</w:t>
+      </w:r>
+    </w:p>
+    <w:p>
+      <w:pPr>
+        <w:spacing w:after="0" w:line="240" w:lineRule="auto"/>
+        <w:rPr>
+          <w:rFonts w:ascii="Arial" w:eastAsia="Times New Roman" w:hAnsi="Arial" w:cs="Arial"/>
+          <w:kern w:val="0"/>
+          <w:sz w:val="24"/>
+          <w:szCs w:val="24"/>
+          <w14:ligatures w14:val="none"/>
+        </w:rPr>
+      </w:pPr>
+      <w:r>
+        <w:rPr>
+          <w:rFonts w:ascii="Arial" w:eastAsia="Times New Roman" w:hAnsi="Arial" w:cs="Arial"/>
           <w:kern w:val="0"/>
           <w:sz w:val="24"/>
           <w:szCs w:val="24"/>
@@ -617,8 +494,6 @@
       <w:r>
         <w:rPr>
           <w:rFonts w:ascii="Arial" w:eastAsia="Times New Roman" w:hAnsi="Arial" w:cs="Arial"/>
-          <w:b/>
-          <w:bCs/>
           <w:kern w:val="0"/>
           <w:sz w:val="24"/>
           <w:szCs w:val="24"/>
@@ -639,10 +514,6 @@
     </w:p>
     <w:p>
       <w:pPr>
-        <w:numPr>
-          <w:ilvl w:val="0"/>
-          <w:numId w:val="1"/>
-        </w:numPr>
         <w:spacing w:after="0" w:line="240" w:lineRule="auto"/>
         <w:textAlignment w:val="baseline"/>
         <w:rPr>
@@ -656,32 +527,16 @@
       <w:r>
         <w:rPr>
           <w:rFonts w:ascii="Arial" w:eastAsia="Times New Roman" w:hAnsi="Arial" w:cs="Arial"/>
-          <w:b/>
-          <w:bCs/>
-          <w:kern w:val="0"/>
-          <w:sz w:val="24"/>
-          <w:szCs w:val="24"/>
-          <w14:ligatures w14:val="none"/>
-        </w:rPr>
-        <w:t>Holding:</w:t>
-      </w:r>
-      <w:r>
-        <w:rPr>
-          <w:rFonts w:ascii="Arial" w:eastAsia="Times New Roman" w:hAnsi="Arial" w:cs="Arial"/>
-          <w:kern w:val="0"/>
-          <w:sz w:val="24"/>
-          <w:szCs w:val="24"/>
-          <w14:ligatures w14:val="none"/>
-        </w:rPr>
-        <w:t xml:space="preserve"> Holding surveys began in 2008 and are ongoing, FlowWest acquired data from 2008 - 2019. Clear Creek consistently collects date, reach, river mile, count of fish, jacks, latitude, longitude, year, survey intent, and picket weir location information. </w:t>
-      </w:r>
-    </w:p>
-    <w:p>
-      <w:pPr>
-        <w:numPr>
-          <w:ilvl w:val="0"/>
-          <w:numId w:val="1"/>
-        </w:numPr>
+          <w:kern w:val="0"/>
+          <w:sz w:val="24"/>
+          <w:szCs w:val="24"/>
+          <w14:ligatures w14:val="none"/>
+        </w:rPr>
+        <w:t>Holding: Holding surveys began in 2008 and are ongoing, FlowWest acquired data from 2008 - 2019. Clear Creek consistently collects date, reach, river mile, count of fish, jacks, latitude, longitude, year, survey intent, and picket weir location information. </w:t>
+      </w:r>
+    </w:p>
+    <w:p>
+      <w:pPr>
         <w:spacing w:after="0" w:line="240" w:lineRule="auto"/>
         <w:textAlignment w:val="baseline"/>
         <w:rPr>
@@ -692,68 +547,64 @@
           <w14:ligatures w14:val="none"/>
         </w:rPr>
       </w:pPr>
-      <w:r>
-        <w:rPr>
-          <w:rFonts w:ascii="Arial" w:eastAsia="Times New Roman" w:hAnsi="Arial" w:cs="Arial"/>
-          <w:b/>
-          <w:bCs/>
-          <w:kern w:val="0"/>
-          <w:sz w:val="24"/>
-          <w:szCs w:val="24"/>
-          <w14:ligatures w14:val="none"/>
-        </w:rPr>
-        <w:t xml:space="preserve">Redd: </w:t>
-      </w:r>
-      <w:r>
-        <w:rPr>
-          <w:rFonts w:ascii="Arial" w:eastAsia="Times New Roman" w:hAnsi="Arial" w:cs="Arial"/>
-          <w:kern w:val="0"/>
-          <w:sz w:val="24"/>
-          <w:szCs w:val="24"/>
-          <w14:ligatures w14:val="none"/>
-        </w:rPr>
-        <w:t>Redd datasets span from 2000-2022 (ongoing). Variables collected consistently by Clear Creek include: date, latitude, longitude, reach, river mile, year, method, and run. Species is collected less consistently (57% NAs). Redd data is considered an accurate count of the spawning population. Redd data most accurately counts total spawning population in years with fewer redds and is a less reliable measure in years with large spawning populations. </w:t>
-      </w:r>
-    </w:p>
-    <w:p>
-      <w:pPr>
-        <w:numPr>
-          <w:ilvl w:val="0"/>
-          <w:numId w:val="1"/>
-        </w:numPr>
+    </w:p>
+    <w:p>
+      <w:pPr>
         <w:spacing w:after="0" w:line="240" w:lineRule="auto"/>
         <w:textAlignment w:val="baseline"/>
         <w:rPr>
           <w:rFonts w:ascii="Arial" w:eastAsia="Times New Roman" w:hAnsi="Arial" w:cs="Arial"/>
-          <w:b/>
-          <w:bCs/>
-          <w:kern w:val="0"/>
-          <w:sz w:val="24"/>
-          <w:szCs w:val="24"/>
-          <w14:ligatures w14:val="none"/>
-        </w:rPr>
-      </w:pPr>
-      <w:r>
-        <w:rPr>
-          <w:rFonts w:ascii="Arial" w:eastAsia="Times New Roman" w:hAnsi="Arial" w:cs="Arial"/>
-          <w:b/>
-          <w:bCs/>
-          <w:kern w:val="0"/>
-          <w:sz w:val="24"/>
-          <w:szCs w:val="24"/>
-          <w14:ligatures w14:val="none"/>
-        </w:rPr>
-        <w:t>Carcass:</w:t>
-      </w:r>
-      <w:r>
-        <w:rPr>
-          <w:rFonts w:ascii="Arial" w:eastAsia="Times New Roman" w:hAnsi="Arial" w:cs="Arial"/>
-          <w:kern w:val="0"/>
-          <w:sz w:val="24"/>
-          <w:szCs w:val="24"/>
-          <w14:ligatures w14:val="none"/>
-        </w:rPr>
-        <w:t xml:space="preserve"> Carcass datasets span from 2000-2022 (ongoing). Carcasses are sampled when they are encountered on a snorkel survey. Crews collect the following data on the carcass: tissue for genetics, scales for age, fork length, sex, egg retention, adipose clip status, and tagging. Heads are collected for any clipped or unknown fish for CWT extraction. No mark recovery is conducted for carcasses so do not know carcass sampling efficiency. There are typically very few carcass recoveries on clear creek so do not quantify prespawn mortality. </w:t>
+          <w:kern w:val="0"/>
+          <w:sz w:val="24"/>
+          <w:szCs w:val="24"/>
+          <w14:ligatures w14:val="none"/>
+        </w:rPr>
+      </w:pPr>
+      <w:r>
+        <w:rPr>
+          <w:rFonts w:ascii="Arial" w:eastAsia="Times New Roman" w:hAnsi="Arial" w:cs="Arial"/>
+          <w:kern w:val="0"/>
+          <w:sz w:val="24"/>
+          <w:szCs w:val="24"/>
+          <w14:ligatures w14:val="none"/>
+        </w:rPr>
+        <w:t>Redd: Redd datasets span from 2000-2022 (ongoing). Variables collected consistently by Clear Creek include: date, latitude, longitude, reach, river mile, year, method, and run. Species is collected less consistently (57% NAs). Redd data is considered an accurate count of the spawning population. Redd data most accurately counts total spawning population in years with fewer redds and is a less reliable measure in years with large spawning populations. </w:t>
+      </w:r>
+    </w:p>
+    <w:p>
+      <w:pPr>
+        <w:spacing w:after="0" w:line="240" w:lineRule="auto"/>
+        <w:textAlignment w:val="baseline"/>
+        <w:rPr>
+          <w:rFonts w:ascii="Arial" w:eastAsia="Times New Roman" w:hAnsi="Arial" w:cs="Arial"/>
+          <w:kern w:val="0"/>
+          <w:sz w:val="24"/>
+          <w:szCs w:val="24"/>
+          <w14:ligatures w14:val="none"/>
+        </w:rPr>
+      </w:pPr>
+    </w:p>
+    <w:p>
+      <w:pPr>
+        <w:spacing w:after="0" w:line="240" w:lineRule="auto"/>
+        <w:textAlignment w:val="baseline"/>
+        <w:rPr>
+          <w:rFonts w:ascii="Arial" w:eastAsia="Times New Roman" w:hAnsi="Arial" w:cs="Arial"/>
+          <w:kern w:val="0"/>
+          <w:sz w:val="24"/>
+          <w:szCs w:val="24"/>
+          <w14:ligatures w14:val="none"/>
+        </w:rPr>
+      </w:pPr>
+      <w:r>
+        <w:rPr>
+          <w:rFonts w:ascii="Arial" w:eastAsia="Times New Roman" w:hAnsi="Arial" w:cs="Arial"/>
+          <w:kern w:val="0"/>
+          <w:sz w:val="24"/>
+          <w:szCs w:val="24"/>
+          <w14:ligatures w14:val="none"/>
+        </w:rPr>
+        <w:t>Carcass: Carcass datasets span from 2000-2022 (ongoing). Carcasses are sampled when they are encountered on a snorkel survey. Crews collect the following data on the carcass: tissue for genetics, scales for age, fork length, sex, egg retention, adipose clip status, and tagging. Heads are collected for any clipped or unknown fish for CWT extraction. No mark recovery is conducted for carcasses so do not know carcass sampling efficiency. There are typically very few carcass recoveries on clear creek so do not quantify prespawn mortality. </w:t>
       </w:r>
     </w:p>
     <w:p>
@@ -936,7 +787,7 @@
       <w:lvlText w:val=""/>
       <w:lvlJc w:val="left"/>
       <w:pPr>
-        <w:ind w:left="720" w:hanging="360"/>
+        <w:ind w:left="360" w:hanging="360"/>
       </w:pPr>
       <w:rPr>
         <w:rFonts w:ascii="Symbol" w:hAnsi="Symbol" w:hint="default"/>
@@ -948,7 +799,7 @@
       <w:lvlText w:val="o"/>
       <w:lvlJc w:val="left"/>
       <w:pPr>
-        <w:ind w:left="1440" w:hanging="360"/>
+        <w:ind w:left="1080" w:hanging="360"/>
       </w:pPr>
       <w:rPr>
         <w:rFonts w:ascii="Courier New" w:hAnsi="Courier New" w:cs="Courier New" w:hint="default"/>
@@ -960,7 +811,7 @@
       <w:lvlText w:val=""/>
       <w:lvlJc w:val="left"/>
       <w:pPr>
-        <w:ind w:left="2160" w:hanging="360"/>
+        <w:ind w:left="1800" w:hanging="360"/>
       </w:pPr>
       <w:rPr>
         <w:rFonts w:ascii="Wingdings" w:hAnsi="Wingdings" w:hint="default"/>
@@ -972,7 +823,7 @@
       <w:lvlText w:val=""/>
       <w:lvlJc w:val="left"/>
       <w:pPr>
-        <w:ind w:left="2880" w:hanging="360"/>
+        <w:ind w:left="2520" w:hanging="360"/>
       </w:pPr>
       <w:rPr>
         <w:rFonts w:ascii="Symbol" w:hAnsi="Symbol" w:hint="default"/>
@@ -984,7 +835,7 @@
       <w:lvlText w:val="o"/>
       <w:lvlJc w:val="left"/>
       <w:pPr>
-        <w:ind w:left="3600" w:hanging="360"/>
+        <w:ind w:left="3240" w:hanging="360"/>
       </w:pPr>
       <w:rPr>
         <w:rFonts w:ascii="Courier New" w:hAnsi="Courier New" w:cs="Courier New" w:hint="default"/>
@@ -996,7 +847,7 @@
       <w:lvlText w:val=""/>
       <w:lvlJc w:val="left"/>
       <w:pPr>
-        <w:ind w:left="4320" w:hanging="360"/>
+        <w:ind w:left="3960" w:hanging="360"/>
       </w:pPr>
       <w:rPr>
         <w:rFonts w:ascii="Wingdings" w:hAnsi="Wingdings" w:hint="default"/>
@@ -1008,7 +859,7 @@
       <w:lvlText w:val=""/>
       <w:lvlJc w:val="left"/>
       <w:pPr>
-        <w:ind w:left="5040" w:hanging="360"/>
+        <w:ind w:left="4680" w:hanging="360"/>
       </w:pPr>
       <w:rPr>
         <w:rFonts w:ascii="Symbol" w:hAnsi="Symbol" w:hint="default"/>
@@ -1020,7 +871,7 @@
       <w:lvlText w:val="o"/>
       <w:lvlJc w:val="left"/>
       <w:pPr>
-        <w:ind w:left="5760" w:hanging="360"/>
+        <w:ind w:left="5400" w:hanging="360"/>
       </w:pPr>
       <w:rPr>
         <w:rFonts w:ascii="Courier New" w:hAnsi="Courier New" w:cs="Courier New" w:hint="default"/>
@@ -1032,7 +883,7 @@
       <w:lvlText w:val=""/>
       <w:lvlJc w:val="left"/>
       <w:pPr>
-        <w:ind w:left="6480" w:hanging="360"/>
+        <w:ind w:left="6120" w:hanging="360"/>
       </w:pPr>
       <w:rPr>
         <w:rFonts w:ascii="Wingdings" w:hAnsi="Wingdings" w:hint="default"/>

</xml_diff>

<commit_message>
revises methods and adds methods md
</commit_message>
<xml_diff>
--- a/data-raw/metadata/methods.docx
+++ b/data-raw/metadata/methods.docx
@@ -5,78 +5,538 @@
     <w:p>
       <w:pPr>
         <w:pStyle w:val="Heading1"/>
+      </w:pPr>
+      <w:r>
+        <w:t xml:space="preserve">Data </w:t>
+      </w:r>
+      <w:r>
+        <w:t>Types</w:t>
+      </w:r>
+    </w:p>
+    <w:p>
+      <w:pPr>
+        <w:pStyle w:val="ListParagraph"/>
+        <w:numPr>
+          <w:ilvl w:val="0"/>
+          <w:numId w:val="3"/>
+        </w:numPr>
+        <w:spacing w:after="0" w:line="240" w:lineRule="auto"/>
+        <w:rPr>
+          <w:rFonts w:ascii="Arial" w:eastAsia="Times New Roman" w:hAnsi="Arial" w:cs="Arial"/>
+          <w:sz w:val="24"/>
+          <w:szCs w:val="24"/>
+        </w:rPr>
+      </w:pPr>
+      <w:r>
+        <w:rPr>
+          <w:rFonts w:ascii="Arial" w:eastAsia="Times New Roman" w:hAnsi="Arial" w:cs="Arial"/>
+          <w:sz w:val="24"/>
+          <w:szCs w:val="24"/>
+        </w:rPr>
+        <w:t>Upstream passage</w:t>
+      </w:r>
+    </w:p>
+    <w:p>
+      <w:pPr>
+        <w:pStyle w:val="ListParagraph"/>
+        <w:numPr>
+          <w:ilvl w:val="0"/>
+          <w:numId w:val="3"/>
+        </w:numPr>
+        <w:spacing w:after="0" w:line="240" w:lineRule="auto"/>
+        <w:rPr>
+          <w:rFonts w:ascii="Arial" w:eastAsia="Times New Roman" w:hAnsi="Arial" w:cs="Arial"/>
+          <w:sz w:val="24"/>
+          <w:szCs w:val="24"/>
+        </w:rPr>
+      </w:pPr>
+      <w:r>
+        <w:rPr>
+          <w:rFonts w:ascii="Arial" w:eastAsia="Times New Roman" w:hAnsi="Arial" w:cs="Arial"/>
+          <w:sz w:val="24"/>
+          <w:szCs w:val="24"/>
+        </w:rPr>
+        <w:t>Redd</w:t>
+      </w:r>
+    </w:p>
+    <w:p>
+      <w:pPr>
+        <w:pStyle w:val="ListParagraph"/>
+        <w:numPr>
+          <w:ilvl w:val="0"/>
+          <w:numId w:val="3"/>
+        </w:numPr>
+        <w:spacing w:after="0" w:line="240" w:lineRule="auto"/>
+        <w:rPr>
+          <w:rFonts w:ascii="Arial" w:eastAsia="Times New Roman" w:hAnsi="Arial" w:cs="Arial"/>
+          <w:sz w:val="24"/>
+          <w:szCs w:val="24"/>
+        </w:rPr>
+      </w:pPr>
+      <w:r>
+        <w:rPr>
+          <w:rFonts w:ascii="Arial" w:eastAsia="Times New Roman" w:hAnsi="Arial" w:cs="Arial"/>
+          <w:sz w:val="24"/>
+          <w:szCs w:val="24"/>
+        </w:rPr>
+        <w:t>Holding</w:t>
+      </w:r>
+    </w:p>
+    <w:p>
+      <w:pPr>
+        <w:pStyle w:val="ListParagraph"/>
+        <w:numPr>
+          <w:ilvl w:val="0"/>
+          <w:numId w:val="3"/>
+        </w:numPr>
+        <w:spacing w:after="0" w:line="240" w:lineRule="auto"/>
+        <w:rPr>
+          <w:rFonts w:ascii="Arial" w:eastAsia="Times New Roman" w:hAnsi="Arial" w:cs="Arial"/>
+          <w:sz w:val="24"/>
+          <w:szCs w:val="24"/>
+        </w:rPr>
+      </w:pPr>
+      <w:r>
+        <w:rPr>
+          <w:rFonts w:ascii="Arial" w:eastAsia="Times New Roman" w:hAnsi="Arial" w:cs="Arial"/>
+          <w:sz w:val="24"/>
+          <w:szCs w:val="24"/>
+        </w:rPr>
+        <w:t>Carcass</w:t>
+      </w:r>
+    </w:p>
+    <w:p>
+      <w:pPr>
+        <w:pStyle w:val="Heading1"/>
         <w:rPr>
           <w:rFonts w:eastAsia="Times New Roman"/>
-          <w:b/>
-          <w:bCs/>
         </w:rPr>
       </w:pPr>
       <w:r>
         <w:rPr>
           <w:rFonts w:eastAsia="Times New Roman"/>
         </w:rPr>
-        <w:t>Methods Overview</w:t>
-      </w:r>
-    </w:p>
-    <w:p>
-      <w:pPr>
-        <w:spacing w:after="0" w:line="240" w:lineRule="auto"/>
-        <w:rPr>
-          <w:rFonts w:ascii="Arial" w:eastAsia="Times New Roman" w:hAnsi="Arial" w:cs="Arial"/>
-          <w:color w:val="000000"/>
-          <w:kern w:val="0"/>
-          <w:sz w:val="24"/>
-          <w:szCs w:val="24"/>
-          <w14:ligatures w14:val="none"/>
-        </w:rPr>
-      </w:pPr>
-      <w:r>
-        <w:rPr>
-          <w:rFonts w:ascii="Arial" w:eastAsia="Times New Roman" w:hAnsi="Arial" w:cs="Arial"/>
-          <w:color w:val="000000"/>
-          <w:kern w:val="0"/>
-          <w:sz w:val="24"/>
-          <w:szCs w:val="24"/>
-          <w14:ligatures w14:val="none"/>
-        </w:rPr>
-        <w:t>Clear Creek methodology from USFWS 2018</w:t>
-      </w:r>
-    </w:p>
-    <w:p>
-      <w:pPr>
-        <w:spacing w:after="0" w:line="240" w:lineRule="auto"/>
-        <w:rPr>
-          <w:rFonts w:ascii="Arial" w:eastAsia="Times New Roman" w:hAnsi="Arial" w:cs="Arial"/>
-          <w:color w:val="000000"/>
-          <w:kern w:val="0"/>
-          <w:sz w:val="24"/>
-          <w:szCs w:val="24"/>
-          <w14:ligatures w14:val="none"/>
-        </w:rPr>
-      </w:pPr>
+        <w:t>Adult Upstream</w:t>
+      </w:r>
+    </w:p>
+    <w:p>
+      <w:pPr>
+        <w:spacing w:after="0" w:line="240" w:lineRule="auto"/>
+      </w:pPr>
+      <w:r>
+        <w:t>Objective:</w:t>
+      </w:r>
+    </w:p>
+    <w:p>
+      <w:pPr>
+        <w:spacing w:after="0" w:line="240" w:lineRule="auto"/>
+      </w:pPr>
+      <w:r>
+        <w:t>Type:</w:t>
+      </w:r>
+      <w:r>
+        <w:rPr>
+          <w:rFonts w:ascii="Arial" w:eastAsia="Times New Roman" w:hAnsi="Arial" w:cs="Arial"/>
+          <w:kern w:val="0"/>
+          <w:sz w:val="24"/>
+          <w:szCs w:val="24"/>
+          <w14:ligatures w14:val="none"/>
+        </w:rPr>
+        <w:t xml:space="preserve"> </w:t>
+      </w:r>
+      <w:r>
+        <w:rPr>
+          <w:rFonts w:ascii="Arial" w:eastAsia="Times New Roman" w:hAnsi="Arial" w:cs="Arial"/>
+          <w:kern w:val="0"/>
+          <w:sz w:val="24"/>
+          <w:szCs w:val="24"/>
+          <w14:ligatures w14:val="none"/>
+        </w:rPr>
+        <w:t>Overhead camera and three underwater cameras</w:t>
+      </w:r>
+    </w:p>
+    <w:p>
+      <w:pPr>
+        <w:spacing w:after="0" w:line="240" w:lineRule="auto"/>
+      </w:pPr>
+      <w:r>
+        <w:t>Location: Mouth of Clear Creek</w:t>
+      </w:r>
+    </w:p>
+    <w:p>
+      <w:pPr>
+        <w:spacing w:after="0" w:line="240" w:lineRule="auto"/>
+      </w:pPr>
+      <w:r>
+        <w:t>Times of operation: August-December; 24 hours/day</w:t>
+      </w:r>
+    </w:p>
+    <w:p>
+      <w:pPr>
+        <w:spacing w:after="0" w:line="240" w:lineRule="auto"/>
+      </w:pPr>
+    </w:p>
+    <w:p>
+      <w:pPr>
+        <w:spacing w:after="0" w:line="240" w:lineRule="auto"/>
+        <w:rPr>
+          <w:rFonts w:ascii="Arial" w:eastAsia="Times New Roman" w:hAnsi="Arial" w:cs="Arial"/>
+          <w:kern w:val="0"/>
+          <w:sz w:val="24"/>
+          <w:szCs w:val="24"/>
+          <w14:ligatures w14:val="none"/>
+        </w:rPr>
+      </w:pPr>
+      <w:r>
+        <w:rPr>
+          <w:rFonts w:ascii="Arial" w:eastAsia="Times New Roman" w:hAnsi="Arial" w:cs="Arial"/>
+          <w:kern w:val="0"/>
+          <w:sz w:val="24"/>
+          <w:szCs w:val="24"/>
+          <w14:ligatures w14:val="none"/>
+        </w:rPr>
+        <w:t xml:space="preserve">The Clear Creek video monitoring system has been in operation at the mouth of Clear Creek since 2012 and is operated August through December. Fish are funneled through a resistance board weir. Inside the weir there is one overhead camera and three underwater cameras. </w:t>
+      </w:r>
+      <w:r>
+        <w:rPr>
+          <w:rFonts w:ascii="Arial" w:eastAsia="Times New Roman" w:hAnsi="Arial" w:cs="Arial"/>
+          <w:kern w:val="0"/>
+          <w:sz w:val="24"/>
+          <w:szCs w:val="24"/>
+          <w14:ligatures w14:val="none"/>
+        </w:rPr>
+        <w:t xml:space="preserve">Footage is viewed and </w:t>
+      </w:r>
+      <w:proofErr w:type="gramStart"/>
+      <w:r>
+        <w:rPr>
+          <w:rFonts w:ascii="Arial" w:eastAsia="Times New Roman" w:hAnsi="Arial" w:cs="Arial"/>
+          <w:kern w:val="0"/>
+          <w:sz w:val="24"/>
+          <w:szCs w:val="24"/>
+          <w14:ligatures w14:val="none"/>
+        </w:rPr>
+        <w:t>entered into</w:t>
+      </w:r>
+      <w:proofErr w:type="gramEnd"/>
+      <w:r>
+        <w:rPr>
+          <w:rFonts w:ascii="Arial" w:eastAsia="Times New Roman" w:hAnsi="Arial" w:cs="Arial"/>
+          <w:kern w:val="0"/>
+          <w:sz w:val="24"/>
+          <w:szCs w:val="24"/>
+          <w14:ligatures w14:val="none"/>
+        </w:rPr>
+        <w:t xml:space="preserve"> excel at the end of each monitoring season. When fish counts are unclear from the footage, it is reviewed by up to three experts.</w:t>
+      </w:r>
+    </w:p>
+    <w:p>
+      <w:pPr>
+        <w:spacing w:after="0" w:line="240" w:lineRule="auto"/>
+        <w:rPr>
+          <w:rFonts w:ascii="Arial" w:eastAsia="Times New Roman" w:hAnsi="Arial" w:cs="Arial"/>
+          <w:kern w:val="0"/>
+          <w:sz w:val="24"/>
+          <w:szCs w:val="24"/>
+          <w14:ligatures w14:val="none"/>
+        </w:rPr>
+      </w:pPr>
+    </w:p>
+    <w:p>
+      <w:pPr>
+        <w:spacing w:after="0" w:line="240" w:lineRule="auto"/>
+        <w:rPr>
+          <w:rFonts w:ascii="Arial" w:eastAsia="Times New Roman" w:hAnsi="Arial" w:cs="Arial"/>
+          <w:kern w:val="0"/>
+          <w:sz w:val="24"/>
+          <w:szCs w:val="24"/>
+          <w14:ligatures w14:val="none"/>
+        </w:rPr>
+      </w:pPr>
+      <w:r>
+        <w:rPr>
+          <w:rFonts w:ascii="Arial" w:eastAsia="Times New Roman" w:hAnsi="Arial" w:cs="Arial"/>
+          <w:kern w:val="0"/>
+          <w:sz w:val="24"/>
+          <w:szCs w:val="24"/>
+          <w14:ligatures w14:val="none"/>
+        </w:rPr>
+        <w:t>Video data is focused on count of fish passage through the resistance board weir upstream. Additional information describing fish biology is collected by the Clear Creek monitoring program: date, time, count, run, adipose fin clip status, sex, passage direction, jack size, and spawning condition. Viewing condition is collected less consistently (75% NAs). Run assignment of chinook salmon is recorded based on date of passage observation. Some limitations of the video system and passage estimates based on the video system include identification challenges because of camera placement, turbidity visibility challenges, run determination by date inaccuracies, video outages in high flow years, and GAM model performance when there are low counts or uneven daily counts. </w:t>
+      </w:r>
     </w:p>
     <w:p>
       <w:pPr>
         <w:pStyle w:val="Heading1"/>
-      </w:pPr>
-      <w:r>
-        <w:t>Data available:</w:t>
-      </w:r>
-    </w:p>
-    <w:p>
-      <w:pPr>
-        <w:spacing w:after="0" w:line="240" w:lineRule="auto"/>
-        <w:rPr>
-          <w:rFonts w:ascii="Arial" w:eastAsia="Times New Roman" w:hAnsi="Arial" w:cs="Arial"/>
-          <w:sz w:val="24"/>
-          <w:szCs w:val="24"/>
-        </w:rPr>
-      </w:pPr>
-      <w:r>
-        <w:rPr>
-          <w:rFonts w:ascii="Arial" w:eastAsia="Times New Roman" w:hAnsi="Arial" w:cs="Arial"/>
-          <w:sz w:val="24"/>
-          <w:szCs w:val="24"/>
+        <w:rPr>
+          <w:rFonts w:eastAsia="Times New Roman"/>
+        </w:rPr>
+      </w:pPr>
+      <w:r>
+        <w:rPr>
+          <w:rFonts w:eastAsia="Times New Roman"/>
+        </w:rPr>
+        <w:t>Snorkel Surveys </w:t>
+      </w:r>
+    </w:p>
+    <w:p>
+      <w:pPr>
+        <w:spacing w:after="0" w:line="240" w:lineRule="auto"/>
+        <w:rPr>
+          <w:rFonts w:ascii="Arial" w:eastAsia="Times New Roman" w:hAnsi="Arial" w:cs="Arial"/>
+          <w:kern w:val="0"/>
+          <w:sz w:val="24"/>
+          <w:szCs w:val="24"/>
+          <w14:ligatures w14:val="none"/>
+        </w:rPr>
+      </w:pPr>
+      <w:r>
+        <w:rPr>
+          <w:rFonts w:ascii="Arial" w:eastAsia="Times New Roman" w:hAnsi="Arial" w:cs="Arial"/>
+          <w:kern w:val="0"/>
+          <w:sz w:val="24"/>
+          <w:szCs w:val="24"/>
+          <w14:ligatures w14:val="none"/>
+        </w:rPr>
+        <w:t>Surveys have been conducted to collect adult data on Clear Creek since 2000</w:t>
+      </w:r>
+      <w:r>
+        <w:rPr>
+          <w:rFonts w:ascii="Arial" w:eastAsia="Times New Roman" w:hAnsi="Arial" w:cs="Arial"/>
+          <w:kern w:val="0"/>
+          <w:sz w:val="24"/>
+          <w:szCs w:val="24"/>
+          <w14:ligatures w14:val="none"/>
+        </w:rPr>
+        <w:t>.</w:t>
+      </w:r>
+      <w:r>
+        <w:rPr>
+          <w:rFonts w:ascii="Arial" w:eastAsia="Times New Roman" w:hAnsi="Arial" w:cs="Arial"/>
+          <w:kern w:val="0"/>
+          <w:sz w:val="24"/>
+          <w:szCs w:val="24"/>
+          <w14:ligatures w14:val="none"/>
+        </w:rPr>
+        <w:t xml:space="preserve"> The first 7 years of surveys were focused on </w:t>
+      </w:r>
+      <w:proofErr w:type="spellStart"/>
+      <w:r>
+        <w:rPr>
+          <w:rFonts w:ascii="Arial" w:eastAsia="Times New Roman" w:hAnsi="Arial" w:cs="Arial"/>
+          <w:kern w:val="0"/>
+          <w:sz w:val="24"/>
+          <w:szCs w:val="24"/>
+          <w14:ligatures w14:val="none"/>
+        </w:rPr>
+        <w:t>r</w:t>
+      </w:r>
+      <w:r>
+        <w:rPr>
+          <w:rFonts w:ascii="Arial" w:eastAsia="Times New Roman" w:hAnsi="Arial" w:cs="Arial"/>
+          <w:kern w:val="0"/>
+          <w:sz w:val="24"/>
+          <w:szCs w:val="24"/>
+          <w14:ligatures w14:val="none"/>
+        </w:rPr>
+        <w:t>edd</w:t>
+      </w:r>
+      <w:proofErr w:type="spellEnd"/>
+      <w:r>
+        <w:rPr>
+          <w:rFonts w:ascii="Arial" w:eastAsia="Times New Roman" w:hAnsi="Arial" w:cs="Arial"/>
+          <w:kern w:val="0"/>
+          <w:sz w:val="24"/>
+          <w:szCs w:val="24"/>
+          <w14:ligatures w14:val="none"/>
+        </w:rPr>
+        <w:t xml:space="preserve"> and </w:t>
+      </w:r>
+      <w:r>
+        <w:rPr>
+          <w:rFonts w:ascii="Arial" w:eastAsia="Times New Roman" w:hAnsi="Arial" w:cs="Arial"/>
+          <w:kern w:val="0"/>
+          <w:sz w:val="24"/>
+          <w:szCs w:val="24"/>
+          <w14:ligatures w14:val="none"/>
+        </w:rPr>
+        <w:t>c</w:t>
+      </w:r>
+      <w:r>
+        <w:rPr>
+          <w:rFonts w:ascii="Arial" w:eastAsia="Times New Roman" w:hAnsi="Arial" w:cs="Arial"/>
+          <w:kern w:val="0"/>
+          <w:sz w:val="24"/>
+          <w:szCs w:val="24"/>
+          <w14:ligatures w14:val="none"/>
+        </w:rPr>
+        <w:t>arcass data but in 2008 surveys</w:t>
+      </w:r>
+      <w:r>
+        <w:rPr>
+          <w:rFonts w:ascii="Arial" w:eastAsia="Times New Roman" w:hAnsi="Arial" w:cs="Arial"/>
+          <w:kern w:val="0"/>
+          <w:sz w:val="24"/>
+          <w:szCs w:val="24"/>
+          <w14:ligatures w14:val="none"/>
+        </w:rPr>
+        <w:t xml:space="preserve"> </w:t>
+      </w:r>
+      <w:r>
+        <w:rPr>
+          <w:rFonts w:ascii="Arial" w:eastAsia="Times New Roman" w:hAnsi="Arial" w:cs="Arial"/>
+          <w:kern w:val="0"/>
+          <w:sz w:val="24"/>
+          <w:szCs w:val="24"/>
+          <w14:ligatures w14:val="none"/>
+        </w:rPr>
+        <w:t>expanded to include holding data.</w:t>
+      </w:r>
+      <w:r>
+        <w:rPr>
+          <w:rFonts w:ascii="Arial" w:eastAsia="Times New Roman" w:hAnsi="Arial" w:cs="Arial"/>
+          <w:kern w:val="0"/>
+          <w:sz w:val="24"/>
+          <w:szCs w:val="24"/>
+          <w14:ligatures w14:val="none"/>
+        </w:rPr>
+        <w:t xml:space="preserve"> </w:t>
+      </w:r>
+    </w:p>
+    <w:p>
+      <w:pPr>
+        <w:spacing w:after="0" w:line="240" w:lineRule="auto"/>
+      </w:pPr>
+    </w:p>
+    <w:p>
+      <w:pPr>
+        <w:spacing w:after="0" w:line="240" w:lineRule="auto"/>
+      </w:pPr>
+      <w:r>
+        <w:t xml:space="preserve">Location: </w:t>
+      </w:r>
+      <w:r>
+        <w:rPr>
+          <w:rFonts w:ascii="Arial" w:eastAsia="Times New Roman" w:hAnsi="Arial" w:cs="Arial"/>
+          <w:kern w:val="0"/>
+          <w:sz w:val="24"/>
+          <w:szCs w:val="24"/>
+          <w14:ligatures w14:val="none"/>
+        </w:rPr>
+        <w:t xml:space="preserve">The snorkel </w:t>
+      </w:r>
+      <w:r>
+        <w:rPr>
+          <w:rFonts w:ascii="Arial" w:eastAsia="Times New Roman" w:hAnsi="Arial" w:cs="Arial"/>
+          <w:kern w:val="0"/>
+          <w:sz w:val="24"/>
+          <w:szCs w:val="24"/>
+          <w14:ligatures w14:val="none"/>
+        </w:rPr>
+        <w:t xml:space="preserve">survey </w:t>
+      </w:r>
+      <w:r>
+        <w:rPr>
+          <w:rFonts w:ascii="Arial" w:eastAsia="Times New Roman" w:hAnsi="Arial" w:cs="Arial"/>
+          <w:kern w:val="0"/>
+          <w:sz w:val="24"/>
+          <w:szCs w:val="24"/>
+          <w14:ligatures w14:val="none"/>
+        </w:rPr>
+        <w:t>sampling reach is from Lower Clear Creek from Whiskeytown Dam located at river mile 18.1, (40.597786N latitude, -122.538791W longitude) to the Clear Creek Video Station located at river mile 0.0 (40.504836N latitude, -122.369693W longitude) near the confluence with the Sacramento River</w:t>
+      </w:r>
+    </w:p>
+    <w:p>
+      <w:pPr>
+        <w:spacing w:after="0" w:line="240" w:lineRule="auto"/>
+      </w:pPr>
+      <w:r>
+        <w:t xml:space="preserve">Times of operation: </w:t>
+      </w:r>
+      <w:r>
+        <w:rPr>
+          <w:rFonts w:ascii="Arial" w:eastAsia="Times New Roman" w:hAnsi="Arial" w:cs="Arial"/>
+          <w:kern w:val="0"/>
+          <w:sz w:val="24"/>
+          <w:szCs w:val="24"/>
+          <w14:ligatures w14:val="none"/>
+        </w:rPr>
+        <w:t>August index and surveys on either side of pulse flow releases. An additional 3 - 4 surveys are conducted throughout the spawning season.</w:t>
+      </w:r>
+    </w:p>
+    <w:p>
+      <w:pPr>
+        <w:spacing w:after="0" w:line="240" w:lineRule="auto"/>
+        <w:rPr>
+          <w:rFonts w:ascii="Arial" w:eastAsia="Times New Roman" w:hAnsi="Arial" w:cs="Arial"/>
+          <w:kern w:val="0"/>
+          <w:sz w:val="24"/>
+          <w:szCs w:val="24"/>
+          <w14:ligatures w14:val="none"/>
+        </w:rPr>
+      </w:pPr>
+    </w:p>
+    <w:p>
+      <w:pPr>
+        <w:pStyle w:val="Heading1"/>
+        <w:rPr>
+          <w:rFonts w:eastAsia="Times New Roman"/>
+        </w:rPr>
+      </w:pPr>
+      <w:r>
+        <w:rPr>
+          <w:rFonts w:eastAsia="Times New Roman"/>
+        </w:rPr>
+        <w:lastRenderedPageBreak/>
+        <w:t>Holding</w:t>
+      </w:r>
+    </w:p>
+    <w:p>
+      <w:pPr>
+        <w:spacing w:after="0" w:line="240" w:lineRule="auto"/>
+      </w:pPr>
+      <w:r>
+        <w:t>Objective:</w:t>
+      </w:r>
+    </w:p>
+    <w:p>
+      <w:pPr>
+        <w:spacing w:after="0" w:line="240" w:lineRule="auto"/>
+      </w:pPr>
+      <w:r>
+        <w:t>Type:</w:t>
+      </w:r>
+      <w:r>
+        <w:rPr>
+          <w:rFonts w:ascii="Arial" w:eastAsia="Times New Roman" w:hAnsi="Arial" w:cs="Arial"/>
+          <w:kern w:val="0"/>
+          <w:sz w:val="24"/>
+          <w:szCs w:val="24"/>
+          <w14:ligatures w14:val="none"/>
+        </w:rPr>
+        <w:t xml:space="preserve"> </w:t>
+      </w:r>
+      <w:r>
+        <w:rPr>
+          <w:rFonts w:ascii="Arial" w:eastAsia="Times New Roman" w:hAnsi="Arial" w:cs="Arial"/>
+          <w:kern w:val="0"/>
+          <w:sz w:val="24"/>
+          <w:szCs w:val="24"/>
+          <w14:ligatures w14:val="none"/>
+        </w:rPr>
+        <w:t>Snorkel survey</w:t>
+      </w:r>
+    </w:p>
+    <w:p/>
+    <w:p>
+      <w:pPr>
+        <w:pStyle w:val="Heading1"/>
+        <w:rPr>
+          <w:rFonts w:eastAsia="Times New Roman"/>
+        </w:rPr>
+      </w:pPr>
+      <w:r>
+        <w:rPr>
+          <w:rFonts w:eastAsia="Times New Roman"/>
         </w:rPr>
         <w:t>Redd</w:t>
       </w:r>
@@ -84,434 +544,195 @@
     <w:p>
       <w:pPr>
         <w:spacing w:after="0" w:line="240" w:lineRule="auto"/>
-        <w:rPr>
-          <w:rFonts w:ascii="Arial" w:eastAsia="Times New Roman" w:hAnsi="Arial" w:cs="Arial"/>
-          <w:sz w:val="24"/>
-          <w:szCs w:val="24"/>
-        </w:rPr>
-      </w:pPr>
-      <w:r>
-        <w:rPr>
-          <w:rFonts w:ascii="Arial" w:eastAsia="Times New Roman" w:hAnsi="Arial" w:cs="Arial"/>
-          <w:sz w:val="24"/>
-          <w:szCs w:val="24"/>
-        </w:rPr>
-        <w:t>Holding</w:t>
-      </w:r>
-    </w:p>
-    <w:p>
-      <w:pPr>
-        <w:spacing w:after="0" w:line="240" w:lineRule="auto"/>
-        <w:rPr>
-          <w:rFonts w:ascii="Arial" w:eastAsia="Times New Roman" w:hAnsi="Arial" w:cs="Arial"/>
-          <w:sz w:val="24"/>
-          <w:szCs w:val="24"/>
-        </w:rPr>
-      </w:pPr>
-      <w:r>
-        <w:rPr>
-          <w:rFonts w:ascii="Arial" w:eastAsia="Times New Roman" w:hAnsi="Arial" w:cs="Arial"/>
-          <w:sz w:val="24"/>
-          <w:szCs w:val="24"/>
+      </w:pPr>
+      <w:r>
+        <w:t>Objective:</w:t>
+      </w:r>
+      <w:r>
+        <w:t xml:space="preserve"> Estimate spawning population</w:t>
+      </w:r>
+    </w:p>
+    <w:p>
+      <w:pPr>
+        <w:spacing w:after="0" w:line="240" w:lineRule="auto"/>
+      </w:pPr>
+      <w:r>
+        <w:t>Type:</w:t>
+      </w:r>
+      <w:r>
+        <w:rPr>
+          <w:rFonts w:ascii="Arial" w:eastAsia="Times New Roman" w:hAnsi="Arial" w:cs="Arial"/>
+          <w:kern w:val="0"/>
+          <w:sz w:val="24"/>
+          <w:szCs w:val="24"/>
+          <w14:ligatures w14:val="none"/>
+        </w:rPr>
+        <w:t xml:space="preserve"> Sample reaches are surveyed multiple times per season to determine </w:t>
+      </w:r>
+      <w:proofErr w:type="spellStart"/>
+      <w:r>
+        <w:rPr>
+          <w:rFonts w:ascii="Arial" w:eastAsia="Times New Roman" w:hAnsi="Arial" w:cs="Arial"/>
+          <w:kern w:val="0"/>
+          <w:sz w:val="24"/>
+          <w:szCs w:val="24"/>
+          <w14:ligatures w14:val="none"/>
+        </w:rPr>
+        <w:t>redd</w:t>
+      </w:r>
+      <w:proofErr w:type="spellEnd"/>
+      <w:r>
+        <w:rPr>
+          <w:rFonts w:ascii="Arial" w:eastAsia="Times New Roman" w:hAnsi="Arial" w:cs="Arial"/>
+          <w:kern w:val="0"/>
+          <w:sz w:val="24"/>
+          <w:szCs w:val="24"/>
+          <w14:ligatures w14:val="none"/>
+        </w:rPr>
+        <w:t xml:space="preserve"> decomposition rate</w:t>
+      </w:r>
+    </w:p>
+    <w:p/>
+    <w:p>
+      <w:pPr>
+        <w:spacing w:after="0" w:line="240" w:lineRule="auto"/>
+        <w:textAlignment w:val="baseline"/>
+        <w:rPr>
+          <w:rFonts w:ascii="Arial" w:eastAsia="Times New Roman" w:hAnsi="Arial" w:cs="Arial"/>
+          <w:kern w:val="0"/>
+          <w:sz w:val="24"/>
+          <w:szCs w:val="24"/>
+          <w14:ligatures w14:val="none"/>
+        </w:rPr>
+      </w:pPr>
+      <w:r>
+        <w:rPr>
+          <w:rFonts w:ascii="Arial" w:eastAsia="Times New Roman" w:hAnsi="Arial" w:cs="Arial"/>
+          <w:kern w:val="0"/>
+          <w:sz w:val="24"/>
+          <w:szCs w:val="24"/>
+          <w14:ligatures w14:val="none"/>
+        </w:rPr>
+        <w:t xml:space="preserve">Variables collected consistently by Clear Creek </w:t>
+      </w:r>
+      <w:proofErr w:type="gramStart"/>
+      <w:r>
+        <w:rPr>
+          <w:rFonts w:ascii="Arial" w:eastAsia="Times New Roman" w:hAnsi="Arial" w:cs="Arial"/>
+          <w:kern w:val="0"/>
+          <w:sz w:val="24"/>
+          <w:szCs w:val="24"/>
+          <w14:ligatures w14:val="none"/>
+        </w:rPr>
+        <w:t>include:</w:t>
+      </w:r>
+      <w:proofErr w:type="gramEnd"/>
+      <w:r>
+        <w:rPr>
+          <w:rFonts w:ascii="Arial" w:eastAsia="Times New Roman" w:hAnsi="Arial" w:cs="Arial"/>
+          <w:kern w:val="0"/>
+          <w:sz w:val="24"/>
+          <w:szCs w:val="24"/>
+          <w14:ligatures w14:val="none"/>
+        </w:rPr>
+        <w:t xml:space="preserve"> date, latitude, longitude, reach, river mile, year, method, and run. Species is collected less consistently (57% NAs). Redd data is considered an accurate count of the spawning population. Redd data most accurately counts total spawning population in years with fewer </w:t>
+      </w:r>
+      <w:proofErr w:type="spellStart"/>
+      <w:r>
+        <w:rPr>
+          <w:rFonts w:ascii="Arial" w:eastAsia="Times New Roman" w:hAnsi="Arial" w:cs="Arial"/>
+          <w:kern w:val="0"/>
+          <w:sz w:val="24"/>
+          <w:szCs w:val="24"/>
+          <w14:ligatures w14:val="none"/>
+        </w:rPr>
+        <w:t>redds</w:t>
+      </w:r>
+      <w:proofErr w:type="spellEnd"/>
+      <w:r>
+        <w:rPr>
+          <w:rFonts w:ascii="Arial" w:eastAsia="Times New Roman" w:hAnsi="Arial" w:cs="Arial"/>
+          <w:kern w:val="0"/>
+          <w:sz w:val="24"/>
+          <w:szCs w:val="24"/>
+          <w14:ligatures w14:val="none"/>
+        </w:rPr>
+        <w:t xml:space="preserve"> and is a less reliable measure in years with large spawning populations. </w:t>
+      </w:r>
+    </w:p>
+    <w:p>
+      <w:pPr>
+        <w:pStyle w:val="Heading1"/>
+        <w:rPr>
+          <w:rFonts w:eastAsia="Times New Roman"/>
+        </w:rPr>
+      </w:pPr>
+      <w:r>
+        <w:rPr>
+          <w:rFonts w:eastAsia="Times New Roman"/>
         </w:rPr>
         <w:t>Carcass</w:t>
       </w:r>
     </w:p>
     <w:p>
       <w:pPr>
-        <w:pStyle w:val="Heading1"/>
-        <w:rPr>
-          <w:rFonts w:eastAsia="Times New Roman"/>
-        </w:rPr>
-      </w:pPr>
-      <w:r>
-        <w:rPr>
-          <w:rFonts w:eastAsia="Times New Roman"/>
-        </w:rPr>
-        <w:t>Methods</w:t>
-      </w:r>
-    </w:p>
-    <w:p>
-      <w:pPr>
-        <w:spacing w:after="80" w:line="240" w:lineRule="auto"/>
-        <w:outlineLvl w:val="3"/>
-        <w:rPr>
-          <w:rFonts w:ascii="Arial" w:eastAsia="Times New Roman" w:hAnsi="Arial" w:cs="Arial"/>
-          <w:kern w:val="0"/>
-          <w:sz w:val="24"/>
-          <w:szCs w:val="24"/>
-          <w14:ligatures w14:val="none"/>
-        </w:rPr>
-      </w:pPr>
-      <w:r>
-        <w:rPr>
-          <w:rFonts w:ascii="Arial" w:eastAsia="Times New Roman" w:hAnsi="Arial" w:cs="Arial"/>
-          <w:kern w:val="0"/>
-          <w:sz w:val="24"/>
-          <w:szCs w:val="24"/>
-          <w14:ligatures w14:val="none"/>
-        </w:rPr>
-        <w:t>Adult Upstream</w:t>
-      </w:r>
-    </w:p>
-    <w:p>
-      <w:pPr>
-        <w:spacing w:after="0" w:line="240" w:lineRule="auto"/>
-        <w:rPr>
-          <w:rFonts w:ascii="Arial" w:eastAsia="Times New Roman" w:hAnsi="Arial" w:cs="Arial"/>
-          <w:kern w:val="0"/>
-          <w:sz w:val="24"/>
-          <w:szCs w:val="24"/>
-          <w14:ligatures w14:val="none"/>
-        </w:rPr>
-      </w:pPr>
-      <w:r>
-        <w:rPr>
-          <w:rFonts w:ascii="Arial" w:eastAsia="Times New Roman" w:hAnsi="Arial" w:cs="Arial"/>
-          <w:kern w:val="0"/>
-          <w:sz w:val="24"/>
-          <w:szCs w:val="24"/>
-          <w14:ligatures w14:val="none"/>
-        </w:rPr>
-        <w:t xml:space="preserve">The Clear Creek video monitoring system has been in operation at the mouth of Clear Creek since 2012 and is operated August through December. Fish are funneled through a resistance board weir. Inside the weir there is one overhead camera and three underwater cameras. </w:t>
-      </w:r>
-      <w:r>
-        <w:rPr>
-          <w:rFonts w:ascii="Arial" w:eastAsia="Times New Roman" w:hAnsi="Arial" w:cs="Arial"/>
-          <w:kern w:val="0"/>
-          <w:sz w:val="24"/>
-          <w:szCs w:val="24"/>
-          <w14:ligatures w14:val="none"/>
-        </w:rPr>
-        <w:t>Footage is viewed and entered into excel at the end of each monitoring season. When fish counts are unclear from the footage, it is reviewed by up to three experts.</w:t>
-      </w:r>
-    </w:p>
-    <w:p>
-      <w:pPr>
-        <w:spacing w:after="0" w:line="240" w:lineRule="auto"/>
-        <w:rPr>
-          <w:rFonts w:ascii="Arial" w:eastAsia="Times New Roman" w:hAnsi="Arial" w:cs="Arial"/>
-          <w:kern w:val="0"/>
-          <w:sz w:val="24"/>
-          <w:szCs w:val="24"/>
-          <w14:ligatures w14:val="none"/>
-        </w:rPr>
-      </w:pPr>
-      <w:r>
-        <w:rPr>
-          <w:rFonts w:ascii="Arial" w:eastAsia="Times New Roman" w:hAnsi="Arial" w:cs="Arial"/>
-          <w:kern w:val="0"/>
-          <w:sz w:val="24"/>
-          <w:szCs w:val="24"/>
-          <w14:ligatures w14:val="none"/>
-        </w:rPr>
-        <w:t>Location: Mouth of Clear Lake</w:t>
-      </w:r>
-    </w:p>
-    <w:p>
-      <w:pPr>
-        <w:spacing w:after="0" w:line="240" w:lineRule="auto"/>
-        <w:rPr>
-          <w:rFonts w:ascii="Arial" w:eastAsia="Times New Roman" w:hAnsi="Arial" w:cs="Arial"/>
-          <w:kern w:val="0"/>
-          <w:sz w:val="24"/>
-          <w:szCs w:val="24"/>
-          <w14:ligatures w14:val="none"/>
-        </w:rPr>
-      </w:pPr>
-      <w:r>
-        <w:rPr>
-          <w:rFonts w:ascii="Arial" w:eastAsia="Times New Roman" w:hAnsi="Arial" w:cs="Arial"/>
-          <w:kern w:val="0"/>
-          <w:sz w:val="24"/>
-          <w:szCs w:val="24"/>
-          <w14:ligatures w14:val="none"/>
-        </w:rPr>
-        <w:t xml:space="preserve">Times of operation: </w:t>
-      </w:r>
-      <w:r>
-        <w:rPr>
-          <w:rFonts w:ascii="Arial" w:eastAsia="Times New Roman" w:hAnsi="Arial" w:cs="Arial"/>
-          <w:kern w:val="0"/>
-          <w:sz w:val="24"/>
-          <w:szCs w:val="24"/>
-          <w14:ligatures w14:val="none"/>
-        </w:rPr>
-        <w:t>Cameras operate 24 hours a day, using red lights at night.</w:t>
-      </w:r>
-    </w:p>
-    <w:p>
-      <w:pPr>
-        <w:spacing w:after="0" w:line="240" w:lineRule="auto"/>
-        <w:rPr>
-          <w:rFonts w:ascii="Arial" w:eastAsia="Times New Roman" w:hAnsi="Arial" w:cs="Arial"/>
-          <w:kern w:val="0"/>
-          <w:sz w:val="24"/>
-          <w:szCs w:val="24"/>
-          <w14:ligatures w14:val="none"/>
-        </w:rPr>
-      </w:pPr>
-      <w:r>
-        <w:rPr>
-          <w:rFonts w:ascii="Arial" w:eastAsia="Times New Roman" w:hAnsi="Arial" w:cs="Arial"/>
-          <w:kern w:val="0"/>
-          <w:sz w:val="24"/>
-          <w:szCs w:val="24"/>
-          <w14:ligatures w14:val="none"/>
-        </w:rPr>
-        <w:t>Interpolation method:</w:t>
-      </w:r>
-      <w:r>
-        <w:rPr>
-          <w:rFonts w:ascii="Arial" w:eastAsia="Times New Roman" w:hAnsi="Arial" w:cs="Arial"/>
-          <w:kern w:val="0"/>
-          <w:sz w:val="24"/>
-          <w:szCs w:val="24"/>
-          <w14:ligatures w14:val="none"/>
-        </w:rPr>
-        <w:t xml:space="preserve"> Missing data is interpolated using Generalized Additive Models (GAM). </w:t>
-      </w:r>
-    </w:p>
-    <w:p>
-      <w:pPr>
-        <w:spacing w:after="0" w:line="240" w:lineRule="auto"/>
-        <w:rPr>
-          <w:rFonts w:ascii="Arial" w:eastAsia="Times New Roman" w:hAnsi="Arial" w:cs="Arial"/>
-          <w:kern w:val="0"/>
-          <w:sz w:val="24"/>
-          <w:szCs w:val="24"/>
-          <w14:ligatures w14:val="none"/>
-        </w:rPr>
-      </w:pPr>
-      <w:r>
-        <w:rPr>
-          <w:rFonts w:ascii="Arial" w:eastAsia="Times New Roman" w:hAnsi="Arial" w:cs="Arial"/>
-          <w:kern w:val="0"/>
-          <w:sz w:val="24"/>
-          <w:szCs w:val="24"/>
-          <w14:ligatures w14:val="none"/>
-        </w:rPr>
-        <w:t>Equipment: Overhead camera and three underwater cameras</w:t>
-      </w:r>
-    </w:p>
-    <w:p>
-      <w:pPr>
-        <w:spacing w:after="0" w:line="240" w:lineRule="auto"/>
-        <w:rPr>
-          <w:rFonts w:ascii="Arial" w:eastAsia="Times New Roman" w:hAnsi="Arial" w:cs="Arial"/>
-          <w:kern w:val="0"/>
-          <w:sz w:val="24"/>
-          <w:szCs w:val="24"/>
-          <w14:ligatures w14:val="none"/>
-        </w:rPr>
-      </w:pPr>
-    </w:p>
-    <w:p>
-      <w:pPr>
-        <w:spacing w:after="0" w:line="240" w:lineRule="auto"/>
-        <w:rPr>
-          <w:rFonts w:ascii="Arial" w:eastAsia="Times New Roman" w:hAnsi="Arial" w:cs="Arial"/>
-          <w:kern w:val="0"/>
-          <w:sz w:val="24"/>
-          <w:szCs w:val="24"/>
-          <w14:ligatures w14:val="none"/>
-        </w:rPr>
-      </w:pPr>
-      <w:r>
-        <w:rPr>
-          <w:rFonts w:ascii="Arial" w:eastAsia="Times New Roman" w:hAnsi="Arial" w:cs="Arial"/>
-          <w:kern w:val="0"/>
-          <w:sz w:val="24"/>
-          <w:szCs w:val="24"/>
-          <w14:ligatures w14:val="none"/>
-        </w:rPr>
-        <w:t>Video data is focused on count of fish passage through the resistance board weir upstream. Additional information describing fish biology is collected by the Clear Creek monitoring program: date, time, count, run, adipose fin clip status, sex, passage direction, jack size, and spawning condition. Viewing condition is collected less consistently (75% NAs). Run assignment of chinook salmon is recorded based on date of passage observation. Some limitations of the video system and passage estimates based on the video system include identification challenges because of camera placement, turbidity visibility challenges, run determination by date inaccuracies, video outages in high flow years, and GAM model performance when there are low counts or uneven daily counts. </w:t>
-      </w:r>
-    </w:p>
-    <w:p>
-      <w:pPr>
-        <w:spacing w:before="280" w:after="80" w:line="240" w:lineRule="auto"/>
-        <w:outlineLvl w:val="3"/>
-        <w:rPr>
-          <w:rFonts w:ascii="Arial" w:eastAsia="Times New Roman" w:hAnsi="Arial" w:cs="Arial"/>
-          <w:kern w:val="0"/>
-          <w:sz w:val="24"/>
-          <w:szCs w:val="24"/>
-          <w14:ligatures w14:val="none"/>
-        </w:rPr>
-      </w:pPr>
-      <w:r>
-        <w:rPr>
-          <w:rFonts w:ascii="Arial" w:eastAsia="Times New Roman" w:hAnsi="Arial" w:cs="Arial"/>
-          <w:kern w:val="0"/>
-          <w:sz w:val="24"/>
-          <w:szCs w:val="24"/>
-          <w14:ligatures w14:val="none"/>
-        </w:rPr>
-        <w:t>Snorkel Surveys </w:t>
-      </w:r>
-    </w:p>
-    <w:p>
-      <w:pPr>
-        <w:spacing w:after="0" w:line="240" w:lineRule="auto"/>
-        <w:rPr>
-          <w:rFonts w:ascii="Arial" w:eastAsia="Times New Roman" w:hAnsi="Arial" w:cs="Arial"/>
-          <w:kern w:val="0"/>
-          <w:sz w:val="24"/>
-          <w:szCs w:val="24"/>
-          <w14:ligatures w14:val="none"/>
-        </w:rPr>
-      </w:pPr>
-      <w:r>
-        <w:rPr>
-          <w:rFonts w:ascii="Arial" w:eastAsia="Times New Roman" w:hAnsi="Arial" w:cs="Arial"/>
-          <w:kern w:val="0"/>
-          <w:sz w:val="24"/>
-          <w:szCs w:val="24"/>
-          <w14:ligatures w14:val="none"/>
-        </w:rPr>
-        <w:t>Surveys have been conducted to collect adult data on Clear Creek since 2000</w:t>
-      </w:r>
-      <w:r>
-        <w:rPr>
-          <w:rFonts w:ascii="Arial" w:eastAsia="Times New Roman" w:hAnsi="Arial" w:cs="Arial"/>
-          <w:kern w:val="0"/>
-          <w:sz w:val="24"/>
-          <w:szCs w:val="24"/>
-          <w14:ligatures w14:val="none"/>
-        </w:rPr>
-        <w:t>.</w:t>
-      </w:r>
-      <w:r>
-        <w:rPr>
-          <w:rFonts w:ascii="Arial" w:eastAsia="Times New Roman" w:hAnsi="Arial" w:cs="Arial"/>
-          <w:kern w:val="0"/>
-          <w:sz w:val="24"/>
-          <w:szCs w:val="24"/>
-          <w14:ligatures w14:val="none"/>
-        </w:rPr>
-        <w:t xml:space="preserve"> The first 7 years of surveys were focused on Redd and Carcass data but in 2008 surveys expanded to include holding data.</w:t>
-      </w:r>
-      <w:r>
-        <w:rPr>
-          <w:rFonts w:ascii="Arial" w:eastAsia="Times New Roman" w:hAnsi="Arial" w:cs="Arial"/>
-          <w:kern w:val="0"/>
-          <w:sz w:val="24"/>
-          <w:szCs w:val="24"/>
-          <w14:ligatures w14:val="none"/>
-        </w:rPr>
-        <w:t xml:space="preserve"> Data displayed below are filtered to Spring Run and reaches 6 &amp; 7 are excluded because they primarily contain Fall or Late Fall Run populations. </w:t>
-      </w:r>
-    </w:p>
-    <w:p>
-      <w:pPr>
-        <w:spacing w:after="0" w:line="240" w:lineRule="auto"/>
-        <w:rPr>
-          <w:rFonts w:ascii="Arial" w:eastAsia="Times New Roman" w:hAnsi="Arial" w:cs="Arial"/>
-          <w:kern w:val="0"/>
-          <w:sz w:val="24"/>
-          <w:szCs w:val="24"/>
-          <w14:ligatures w14:val="none"/>
-        </w:rPr>
-      </w:pPr>
-      <w:r>
-        <w:rPr>
-          <w:rFonts w:ascii="Arial" w:eastAsia="Times New Roman" w:hAnsi="Arial" w:cs="Arial"/>
-          <w:kern w:val="0"/>
-          <w:sz w:val="24"/>
-          <w:szCs w:val="24"/>
-          <w14:ligatures w14:val="none"/>
-        </w:rPr>
-        <w:t>Location:</w:t>
-      </w:r>
-      <w:r>
-        <w:rPr>
-          <w:rFonts w:ascii="Arial" w:eastAsia="Times New Roman" w:hAnsi="Arial" w:cs="Arial"/>
-          <w:kern w:val="0"/>
-          <w:sz w:val="24"/>
-          <w:szCs w:val="24"/>
-          <w14:ligatures w14:val="none"/>
-        </w:rPr>
-        <w:t xml:space="preserve"> The snorkel sampling reach is from Lower Clear Creek from Whiskeytown Dam located at river mile 18.1, (40.597786N latitude, -122.538791W longitude) to the Clear Creek Video Station located at river mile 0.0 (40.504836N latitude, -122.369693W longitude ) near the confluence with the Sacramento River (Figure 6).</w:t>
-      </w:r>
-    </w:p>
-    <w:p>
-      <w:pPr>
-        <w:spacing w:after="0" w:line="240" w:lineRule="auto"/>
-        <w:rPr>
-          <w:rFonts w:ascii="Arial" w:eastAsia="Times New Roman" w:hAnsi="Arial" w:cs="Arial"/>
-          <w:kern w:val="0"/>
-          <w:sz w:val="24"/>
-          <w:szCs w:val="24"/>
-          <w14:ligatures w14:val="none"/>
-        </w:rPr>
-      </w:pPr>
-      <w:r>
-        <w:rPr>
-          <w:rFonts w:ascii="Arial" w:eastAsia="Times New Roman" w:hAnsi="Arial" w:cs="Arial"/>
-          <w:kern w:val="0"/>
-          <w:sz w:val="24"/>
-          <w:szCs w:val="24"/>
-          <w14:ligatures w14:val="none"/>
-        </w:rPr>
-        <w:lastRenderedPageBreak/>
-        <w:t>Times of operation: Each year crews perform an August index and then perform surveys on either side of pulse flow releases. An additional 3 - 4 surveys are conducted throughout the spawning season.</w:t>
-      </w:r>
-    </w:p>
-    <w:p>
-      <w:pPr>
-        <w:spacing w:after="0" w:line="240" w:lineRule="auto"/>
-        <w:rPr>
-          <w:rFonts w:ascii="Arial" w:eastAsia="Times New Roman" w:hAnsi="Arial" w:cs="Arial"/>
-          <w:kern w:val="0"/>
-          <w:sz w:val="24"/>
-          <w:szCs w:val="24"/>
-          <w14:ligatures w14:val="none"/>
-        </w:rPr>
-      </w:pPr>
-      <w:r>
-        <w:rPr>
-          <w:rFonts w:ascii="Arial" w:eastAsia="Times New Roman" w:hAnsi="Arial" w:cs="Arial"/>
-          <w:kern w:val="0"/>
-          <w:sz w:val="24"/>
-          <w:szCs w:val="24"/>
-          <w14:ligatures w14:val="none"/>
-        </w:rPr>
-        <w:t>Interpolation method (if any):</w:t>
-      </w:r>
-    </w:p>
-    <w:p>
-      <w:pPr>
-        <w:spacing w:after="0" w:line="240" w:lineRule="auto"/>
-        <w:rPr>
-          <w:rFonts w:ascii="Arial" w:eastAsia="Times New Roman" w:hAnsi="Arial" w:cs="Arial"/>
-          <w:kern w:val="0"/>
-          <w:sz w:val="24"/>
-          <w:szCs w:val="24"/>
-          <w14:ligatures w14:val="none"/>
-        </w:rPr>
-      </w:pPr>
-      <w:r>
-        <w:rPr>
-          <w:rFonts w:ascii="Arial" w:eastAsia="Times New Roman" w:hAnsi="Arial" w:cs="Arial"/>
-          <w:kern w:val="0"/>
-          <w:sz w:val="24"/>
-          <w:szCs w:val="24"/>
-          <w14:ligatures w14:val="none"/>
-        </w:rPr>
-        <w:t>Equipment:</w:t>
-      </w:r>
-      <w:r>
-        <w:rPr>
-          <w:rFonts w:ascii="Arial" w:eastAsia="Times New Roman" w:hAnsi="Arial" w:cs="Arial"/>
-          <w:kern w:val="0"/>
-          <w:sz w:val="24"/>
-          <w:szCs w:val="24"/>
-          <w14:ligatures w14:val="none"/>
-        </w:rPr>
-        <w:br/>
-      </w:r>
-    </w:p>
+        <w:spacing w:after="0" w:line="240" w:lineRule="auto"/>
+      </w:pPr>
+      <w:r>
+        <w:t>Objective:</w:t>
+      </w:r>
+    </w:p>
+    <w:p>
+      <w:pPr>
+        <w:spacing w:after="0" w:line="240" w:lineRule="auto"/>
+      </w:pPr>
+      <w:r>
+        <w:t>Type:</w:t>
+      </w:r>
+      <w:r>
+        <w:rPr>
+          <w:rFonts w:ascii="Arial" w:eastAsia="Times New Roman" w:hAnsi="Arial" w:cs="Arial"/>
+          <w:kern w:val="0"/>
+          <w:sz w:val="24"/>
+          <w:szCs w:val="24"/>
+          <w14:ligatures w14:val="none"/>
+        </w:rPr>
+        <w:t xml:space="preserve"> </w:t>
+      </w:r>
+      <w:r>
+        <w:rPr>
+          <w:rFonts w:ascii="Arial" w:eastAsia="Times New Roman" w:hAnsi="Arial" w:cs="Arial"/>
+          <w:kern w:val="0"/>
+          <w:sz w:val="24"/>
+          <w:szCs w:val="24"/>
+          <w14:ligatures w14:val="none"/>
+        </w:rPr>
+        <w:t xml:space="preserve">Snorkel </w:t>
+      </w:r>
+      <w:proofErr w:type="spellStart"/>
+      <w:r>
+        <w:rPr>
+          <w:rFonts w:ascii="Arial" w:eastAsia="Times New Roman" w:hAnsi="Arial" w:cs="Arial"/>
+          <w:kern w:val="0"/>
+          <w:sz w:val="24"/>
+          <w:szCs w:val="24"/>
+          <w14:ligatures w14:val="none"/>
+        </w:rPr>
+        <w:t>survey</w:t>
+      </w:r>
+      <w:proofErr w:type="spellEnd"/>
+      <w:r>
+        <w:rPr>
+          <w:rFonts w:ascii="Arial" w:eastAsia="Times New Roman" w:hAnsi="Arial" w:cs="Arial"/>
+          <w:kern w:val="0"/>
+          <w:sz w:val="24"/>
+          <w:szCs w:val="24"/>
+          <w14:ligatures w14:val="none"/>
+        </w:rPr>
+        <w:t>; no mark-recapture</w:t>
+      </w:r>
+    </w:p>
+    <w:p/>
     <w:p>
       <w:pPr>
         <w:spacing w:after="0" w:line="240" w:lineRule="auto"/>
@@ -532,79 +753,69 @@
           <w:szCs w:val="24"/>
           <w14:ligatures w14:val="none"/>
         </w:rPr>
-        <w:t>Holding: Holding surveys began in 2008 and are ongoing, FlowWest acquired data from 2008 - 2019. Clear Creek consistently collects date, reach, river mile, count of fish, jacks, latitude, longitude, year, survey intent, and picket weir location information. </w:t>
-      </w:r>
-    </w:p>
-    <w:p>
-      <w:pPr>
-        <w:spacing w:after="0" w:line="240" w:lineRule="auto"/>
-        <w:textAlignment w:val="baseline"/>
-        <w:rPr>
-          <w:rFonts w:ascii="Arial" w:eastAsia="Times New Roman" w:hAnsi="Arial" w:cs="Arial"/>
-          <w:kern w:val="0"/>
-          <w:sz w:val="24"/>
-          <w:szCs w:val="24"/>
-          <w14:ligatures w14:val="none"/>
-        </w:rPr>
-      </w:pPr>
-    </w:p>
-    <w:p>
-      <w:pPr>
-        <w:spacing w:after="0" w:line="240" w:lineRule="auto"/>
-        <w:textAlignment w:val="baseline"/>
-        <w:rPr>
-          <w:rFonts w:ascii="Arial" w:eastAsia="Times New Roman" w:hAnsi="Arial" w:cs="Arial"/>
-          <w:kern w:val="0"/>
-          <w:sz w:val="24"/>
-          <w:szCs w:val="24"/>
-          <w14:ligatures w14:val="none"/>
-        </w:rPr>
-      </w:pPr>
-      <w:r>
-        <w:rPr>
-          <w:rFonts w:ascii="Arial" w:eastAsia="Times New Roman" w:hAnsi="Arial" w:cs="Arial"/>
-          <w:kern w:val="0"/>
-          <w:sz w:val="24"/>
-          <w:szCs w:val="24"/>
-          <w14:ligatures w14:val="none"/>
-        </w:rPr>
-        <w:t>Redd: Redd datasets span from 2000-2022 (ongoing). Variables collected consistently by Clear Creek include: date, latitude, longitude, reach, river mile, year, method, and run. Species is collected less consistently (57% NAs). Redd data is considered an accurate count of the spawning population. Redd data most accurately counts total spawning population in years with fewer redds and is a less reliable measure in years with large spawning populations. </w:t>
-      </w:r>
-    </w:p>
-    <w:p>
-      <w:pPr>
-        <w:spacing w:after="0" w:line="240" w:lineRule="auto"/>
-        <w:textAlignment w:val="baseline"/>
-        <w:rPr>
-          <w:rFonts w:ascii="Arial" w:eastAsia="Times New Roman" w:hAnsi="Arial" w:cs="Arial"/>
-          <w:kern w:val="0"/>
-          <w:sz w:val="24"/>
-          <w:szCs w:val="24"/>
-          <w14:ligatures w14:val="none"/>
-        </w:rPr>
-      </w:pPr>
-    </w:p>
-    <w:p>
-      <w:pPr>
-        <w:spacing w:after="0" w:line="240" w:lineRule="auto"/>
-        <w:textAlignment w:val="baseline"/>
-        <w:rPr>
-          <w:rFonts w:ascii="Arial" w:eastAsia="Times New Roman" w:hAnsi="Arial" w:cs="Arial"/>
-          <w:kern w:val="0"/>
-          <w:sz w:val="24"/>
-          <w:szCs w:val="24"/>
-          <w14:ligatures w14:val="none"/>
-        </w:rPr>
-      </w:pPr>
-      <w:r>
-        <w:rPr>
-          <w:rFonts w:ascii="Arial" w:eastAsia="Times New Roman" w:hAnsi="Arial" w:cs="Arial"/>
-          <w:kern w:val="0"/>
-          <w:sz w:val="24"/>
-          <w:szCs w:val="24"/>
-          <w14:ligatures w14:val="none"/>
-        </w:rPr>
-        <w:t>Carcass: Carcass datasets span from 2000-2022 (ongoing). Carcasses are sampled when they are encountered on a snorkel survey. Crews collect the following data on the carcass: tissue for genetics, scales for age, fork length, sex, egg retention, adipose clip status, and tagging. Heads are collected for any clipped or unknown fish for CWT extraction. No mark recovery is conducted for carcasses so do not know carcass sampling efficiency. There are typically very few carcass recoveries on clear creek so do not quantify prespawn mortality. </w:t>
+        <w:t>Carcasses are sampled when they are encountered on a snorkel survey. Crews collect the following data on the carcass: tissue for genetics, scales for age, fork length, sex, egg retention, adipose clip status, and tagging. Heads are collected for any clipped or unknown fish for CWT extraction. No mark recovery is conducted for carcasses so do not know carcass sampling efficiency. There are typically very few carcass recoveries o</w:t>
+      </w:r>
+      <w:r>
+        <w:rPr>
+          <w:rFonts w:ascii="Arial" w:eastAsia="Times New Roman" w:hAnsi="Arial" w:cs="Arial"/>
+          <w:kern w:val="0"/>
+          <w:sz w:val="24"/>
+          <w:szCs w:val="24"/>
+          <w14:ligatures w14:val="none"/>
+        </w:rPr>
+        <w:t>n C</w:t>
+      </w:r>
+      <w:r>
+        <w:rPr>
+          <w:rFonts w:ascii="Arial" w:eastAsia="Times New Roman" w:hAnsi="Arial" w:cs="Arial"/>
+          <w:kern w:val="0"/>
+          <w:sz w:val="24"/>
+          <w:szCs w:val="24"/>
+          <w14:ligatures w14:val="none"/>
+        </w:rPr>
+        <w:t xml:space="preserve">lear </w:t>
+      </w:r>
+      <w:r>
+        <w:rPr>
+          <w:rFonts w:ascii="Arial" w:eastAsia="Times New Roman" w:hAnsi="Arial" w:cs="Arial"/>
+          <w:kern w:val="0"/>
+          <w:sz w:val="24"/>
+          <w:szCs w:val="24"/>
+          <w14:ligatures w14:val="none"/>
+        </w:rPr>
+        <w:t>C</w:t>
+      </w:r>
+      <w:r>
+        <w:rPr>
+          <w:rFonts w:ascii="Arial" w:eastAsia="Times New Roman" w:hAnsi="Arial" w:cs="Arial"/>
+          <w:kern w:val="0"/>
+          <w:sz w:val="24"/>
+          <w:szCs w:val="24"/>
+          <w14:ligatures w14:val="none"/>
+        </w:rPr>
+        <w:t xml:space="preserve">reek so do not quantify </w:t>
+      </w:r>
+      <w:proofErr w:type="spellStart"/>
+      <w:r>
+        <w:rPr>
+          <w:rFonts w:ascii="Arial" w:eastAsia="Times New Roman" w:hAnsi="Arial" w:cs="Arial"/>
+          <w:kern w:val="0"/>
+          <w:sz w:val="24"/>
+          <w:szCs w:val="24"/>
+          <w14:ligatures w14:val="none"/>
+        </w:rPr>
+        <w:t>prespawn</w:t>
+      </w:r>
+      <w:proofErr w:type="spellEnd"/>
+      <w:r>
+        <w:rPr>
+          <w:rFonts w:ascii="Arial" w:eastAsia="Times New Roman" w:hAnsi="Arial" w:cs="Arial"/>
+          <w:kern w:val="0"/>
+          <w:sz w:val="24"/>
+          <w:szCs w:val="24"/>
+          <w14:ligatures w14:val="none"/>
+        </w:rPr>
+        <w:t xml:space="preserve"> mortality. </w:t>
       </w:r>
     </w:p>
     <w:p>
@@ -778,6 +989,95 @@
     </w:lvl>
   </w:abstractNum>
   <w:abstractNum w:abstractNumId="1" w15:restartNumberingAfterBreak="0">
+    <w:nsid w:val="10D976E0"/>
+    <w:multiLevelType w:val="hybridMultilevel"/>
+    <w:tmpl w:val="64D4990E"/>
+    <w:lvl w:ilvl="0" w:tplc="0C9AF130">
+      <w:start w:val="1"/>
+      <w:numFmt w:val="decimal"/>
+      <w:lvlText w:val="(%1)"/>
+      <w:lvlJc w:val="left"/>
+      <w:pPr>
+        <w:ind w:left="720" w:hanging="360"/>
+      </w:pPr>
+      <w:rPr>
+        <w:rFonts w:hint="default"/>
+      </w:rPr>
+    </w:lvl>
+    <w:lvl w:ilvl="1" w:tplc="04090019" w:tentative="1">
+      <w:start w:val="1"/>
+      <w:numFmt w:val="lowerLetter"/>
+      <w:lvlText w:val="%2."/>
+      <w:lvlJc w:val="left"/>
+      <w:pPr>
+        <w:ind w:left="1440" w:hanging="360"/>
+      </w:pPr>
+    </w:lvl>
+    <w:lvl w:ilvl="2" w:tplc="0409001B" w:tentative="1">
+      <w:start w:val="1"/>
+      <w:numFmt w:val="lowerRoman"/>
+      <w:lvlText w:val="%3."/>
+      <w:lvlJc w:val="right"/>
+      <w:pPr>
+        <w:ind w:left="2160" w:hanging="180"/>
+      </w:pPr>
+    </w:lvl>
+    <w:lvl w:ilvl="3" w:tplc="0409000F" w:tentative="1">
+      <w:start w:val="1"/>
+      <w:numFmt w:val="decimal"/>
+      <w:lvlText w:val="%4."/>
+      <w:lvlJc w:val="left"/>
+      <w:pPr>
+        <w:ind w:left="2880" w:hanging="360"/>
+      </w:pPr>
+    </w:lvl>
+    <w:lvl w:ilvl="4" w:tplc="04090019" w:tentative="1">
+      <w:start w:val="1"/>
+      <w:numFmt w:val="lowerLetter"/>
+      <w:lvlText w:val="%5."/>
+      <w:lvlJc w:val="left"/>
+      <w:pPr>
+        <w:ind w:left="3600" w:hanging="360"/>
+      </w:pPr>
+    </w:lvl>
+    <w:lvl w:ilvl="5" w:tplc="0409001B" w:tentative="1">
+      <w:start w:val="1"/>
+      <w:numFmt w:val="lowerRoman"/>
+      <w:lvlText w:val="%6."/>
+      <w:lvlJc w:val="right"/>
+      <w:pPr>
+        <w:ind w:left="4320" w:hanging="180"/>
+      </w:pPr>
+    </w:lvl>
+    <w:lvl w:ilvl="6" w:tplc="0409000F" w:tentative="1">
+      <w:start w:val="1"/>
+      <w:numFmt w:val="decimal"/>
+      <w:lvlText w:val="%7."/>
+      <w:lvlJc w:val="left"/>
+      <w:pPr>
+        <w:ind w:left="5040" w:hanging="360"/>
+      </w:pPr>
+    </w:lvl>
+    <w:lvl w:ilvl="7" w:tplc="04090019" w:tentative="1">
+      <w:start w:val="1"/>
+      <w:numFmt w:val="lowerLetter"/>
+      <w:lvlText w:val="%8."/>
+      <w:lvlJc w:val="left"/>
+      <w:pPr>
+        <w:ind w:left="5760" w:hanging="360"/>
+      </w:pPr>
+    </w:lvl>
+    <w:lvl w:ilvl="8" w:tplc="0409001B" w:tentative="1">
+      <w:start w:val="1"/>
+      <w:numFmt w:val="lowerRoman"/>
+      <w:lvlText w:val="%9."/>
+      <w:lvlJc w:val="right"/>
+      <w:pPr>
+        <w:ind w:left="6480" w:hanging="180"/>
+      </w:pPr>
+    </w:lvl>
+  </w:abstractNum>
+  <w:abstractNum w:abstractNumId="2" w15:restartNumberingAfterBreak="0">
     <w:nsid w:val="65F126B3"/>
     <w:multiLevelType w:val="hybridMultilevel"/>
     <w:tmpl w:val="D32E19D6"/>
@@ -894,6 +1194,9 @@
     <w:abstractNumId w:val="0"/>
   </w:num>
   <w:num w:numId="2" w16cid:durableId="2140682185">
+    <w:abstractNumId w:val="2"/>
+  </w:num>
+  <w:num w:numId="3" w16cid:durableId="1646667397">
     <w:abstractNumId w:val="1"/>
   </w:num>
 </w:numbering>

</xml_diff>